<commit_message>
Updated firmware release note with links to new repo for GC2115
</commit_message>
<xml_diff>
--- a/docs/design/GC2115/SW_RELEASE_NOTE_GC2115_RA6M2.docx
+++ b/docs/design/GC2115/SW_RELEASE_NOTE_GC2115_RA6M2.docx
@@ -23,18 +23,7 @@
           <w:szCs w:val="21"/>
           <w:lang w:eastAsia="en-IN"/>
         </w:rPr>
-        <w:t>Software Revision and Version: SW_EXECUTABLE_FIRMWARE_GC2115_R0V2</w:t>
-      </w:r>
-      <w:r>
-        <w:rPr>
-          <w:rFonts w:ascii="Arial" w:eastAsia="Times New Roman" w:hAnsi="Arial" w:cs="Arial"/>
-          <w:b/>
-          <w:bCs/>
-          <w:sz w:val="21"/>
-          <w:szCs w:val="21"/>
-          <w:lang w:eastAsia="en-IN"/>
-        </w:rPr>
-        <w:t>7</w:t>
+        <w:t>Software Revision and Version: SW_EXECUTABLE_FIRMWARE_GC2115_R0V27</w:t>
       </w:r>
     </w:p>
     <w:p>
@@ -92,12 +81,21 @@
           <w:rFonts w:asciiTheme="minorHAnsi" w:eastAsiaTheme="minorHAnsi" w:hAnsiTheme="minorHAnsi"/>
         </w:rPr>
       </w:pPr>
-      <w:r>
-        <w:rPr>
-          <w:rFonts w:ascii="Arial;serif" w:eastAsiaTheme="minorHAnsi" w:hAnsi="Arial;serif"/>
-          <w:sz w:val="20"/>
-        </w:rPr>
-        <w:t>BitBucket Project:</w:t>
+      <w:proofErr w:type="spellStart"/>
+      <w:r>
+        <w:rPr>
+          <w:rFonts w:ascii="Arial;serif" w:eastAsiaTheme="minorHAnsi" w:hAnsi="Arial;serif"/>
+          <w:sz w:val="20"/>
+        </w:rPr>
+        <w:t>BitBucket</w:t>
+      </w:r>
+      <w:proofErr w:type="spellEnd"/>
+      <w:r>
+        <w:rPr>
+          <w:rFonts w:ascii="Arial;serif" w:eastAsiaTheme="minorHAnsi" w:hAnsi="Arial;serif"/>
+          <w:sz w:val="20"/>
+        </w:rPr>
+        <w:t xml:space="preserve"> Project:</w:t>
       </w:r>
       <w:r>
         <w:rPr>
@@ -105,16 +103,16 @@
         </w:rPr>
         <w:t xml:space="preserve"> </w:t>
       </w:r>
-      <w:hyperlink r:id="rId8" w:tgtFrame="_self">
+      <w:hyperlink r:id="rId8" w:tgtFrame="_self" w:history="1">
         <w:r>
           <w:rPr>
-            <w:rFonts w:ascii="Segoe UI;serif" w:eastAsiaTheme="minorHAnsi" w:hAnsi="Segoe UI;serif"/>
-            <w:color w:val="0000FF"/>
-            <w:sz w:val="20"/>
-            <w:u w:val="single"/>
-            <w:shd w:val="clear" w:color="auto" w:fill="F4F5F7"/>
+            <w:rStyle w:val="Hyperlink"/>
+            <w:rFonts w:ascii="Segoe UI" w:hAnsi="Segoe UI" w:cs="Segoe UI"/>
+            <w:sz w:val="21"/>
+            <w:szCs w:val="21"/>
+            <w:shd w:val="clear" w:color="auto" w:fill="F1F2F4"/>
           </w:rPr>
-          <w:t>SW - GC2X</w:t>
+          <w:t>SW - GC2X [New]</w:t>
         </w:r>
       </w:hyperlink>
     </w:p>
@@ -138,16 +136,16 @@
         </w:rPr>
         <w:t xml:space="preserve"> </w:t>
       </w:r>
-      <w:hyperlink r:id="rId9" w:tgtFrame="_self">
+      <w:hyperlink r:id="rId9" w:tgtFrame="_self" w:history="1">
         <w:r>
           <w:rPr>
-            <w:rFonts w:ascii="Segoe UI;serif" w:eastAsiaTheme="minorHAnsi" w:hAnsi="Segoe UI;serif"/>
-            <w:color w:val="0000FF"/>
-            <w:sz w:val="20"/>
-            <w:u w:val="single"/>
-            <w:shd w:val="clear" w:color="auto" w:fill="FFFFFF"/>
+            <w:rStyle w:val="Hyperlink"/>
+            <w:rFonts w:ascii="Segoe UI" w:hAnsi="Segoe UI" w:cs="Segoe UI"/>
+            <w:sz w:val="21"/>
+            <w:szCs w:val="21"/>
+            <w:shd w:val="clear" w:color="auto" w:fill="F1F2F4"/>
           </w:rPr>
-          <w:t>gc2111_renesas</w:t>
+          <w:t>mnm_gc2115</w:t>
         </w:r>
       </w:hyperlink>
     </w:p>
@@ -174,7 +172,7 @@
             <w:szCs w:val="21"/>
             <w:shd w:val="clear" w:color="auto" w:fill="F4F5F7"/>
           </w:rPr>
-          <w:t>gc2115_renesas_mnm</w:t>
+          <w:t>master</w:t>
         </w:r>
       </w:hyperlink>
     </w:p>
@@ -185,12 +183,21 @@
           <w:rFonts w:asciiTheme="minorHAnsi" w:eastAsiaTheme="minorHAnsi" w:hAnsiTheme="minorHAnsi"/>
         </w:rPr>
       </w:pPr>
-      <w:r>
-        <w:rPr>
-          <w:rFonts w:ascii="Arial;serif" w:eastAsiaTheme="minorHAnsi" w:hAnsi="Arial;serif"/>
-          <w:sz w:val="20"/>
-        </w:rPr>
-        <w:t>Commit ID:</w:t>
+      <w:proofErr w:type="spellStart"/>
+      <w:r>
+        <w:rPr>
+          <w:rFonts w:ascii="Arial;serif" w:eastAsiaTheme="minorHAnsi" w:hAnsi="Arial;serif"/>
+          <w:sz w:val="20"/>
+        </w:rPr>
+        <w:t>Commit</w:t>
+      </w:r>
+      <w:proofErr w:type="spellEnd"/>
+      <w:r>
+        <w:rPr>
+          <w:rFonts w:ascii="Arial;serif" w:eastAsiaTheme="minorHAnsi" w:hAnsi="Arial;serif"/>
+          <w:sz w:val="20"/>
+        </w:rPr>
+        <w:t xml:space="preserve"> ID:</w:t>
       </w:r>
       <w:r>
         <w:rPr>
@@ -238,12 +245,21 @@
           <w:rFonts w:asciiTheme="minorHAnsi" w:eastAsiaTheme="minorHAnsi" w:hAnsiTheme="minorHAnsi"/>
         </w:rPr>
       </w:pPr>
-      <w:r>
-        <w:rPr>
-          <w:rFonts w:ascii="Arial;serif" w:eastAsiaTheme="minorHAnsi" w:hAnsi="Arial;serif"/>
-          <w:sz w:val="20"/>
-        </w:rPr>
-        <w:t xml:space="preserve">BitBucket Project: </w:t>
+      <w:proofErr w:type="spellStart"/>
+      <w:r>
+        <w:rPr>
+          <w:rFonts w:ascii="Arial;serif" w:eastAsiaTheme="minorHAnsi" w:hAnsi="Arial;serif"/>
+          <w:sz w:val="20"/>
+        </w:rPr>
+        <w:t>BitBucket</w:t>
+      </w:r>
+      <w:proofErr w:type="spellEnd"/>
+      <w:r>
+        <w:rPr>
+          <w:rFonts w:ascii="Arial;serif" w:eastAsiaTheme="minorHAnsi" w:hAnsi="Arial;serif"/>
+          <w:sz w:val="20"/>
+        </w:rPr>
+        <w:t xml:space="preserve"> Project: </w:t>
       </w:r>
       <w:hyperlink r:id="rId12" w:tgtFrame="_self">
         <w:r>
@@ -322,8 +338,18 @@
             <w:rFonts w:ascii="Arial;serif" w:eastAsiaTheme="minorHAnsi" w:hAnsi="Arial;serif"/>
             <w:sz w:val="20"/>
           </w:rPr>
-          <w:t>improvement/STB_fault_detection</w:t>
+          <w:t>improvement/</w:t>
         </w:r>
+        <w:proofErr w:type="spellStart"/>
+        <w:r>
+          <w:rPr>
+            <w:rStyle w:val="Hyperlink"/>
+            <w:rFonts w:ascii="Arial;serif" w:eastAsiaTheme="minorHAnsi" w:hAnsi="Arial;serif"/>
+            <w:sz w:val="20"/>
+          </w:rPr>
+          <w:t>STB_fault_detection</w:t>
+        </w:r>
+        <w:proofErr w:type="spellEnd"/>
       </w:hyperlink>
       <w:r>
         <w:rPr>
@@ -429,7 +455,25 @@
           <w:b/>
           <w:sz w:val="20"/>
         </w:rPr>
-        <w:t>Checksum of .srec file:</w:t>
+        <w:t>Checksum of .</w:t>
+      </w:r>
+      <w:proofErr w:type="spellStart"/>
+      <w:r>
+        <w:rPr>
+          <w:rFonts w:ascii="Arial;serif" w:eastAsiaTheme="minorHAnsi" w:hAnsi="Arial;serif"/>
+          <w:b/>
+          <w:sz w:val="20"/>
+        </w:rPr>
+        <w:t>srec</w:t>
+      </w:r>
+      <w:proofErr w:type="spellEnd"/>
+      <w:r>
+        <w:rPr>
+          <w:rFonts w:ascii="Arial;serif" w:eastAsiaTheme="minorHAnsi" w:hAnsi="Arial;serif"/>
+          <w:b/>
+          <w:sz w:val="20"/>
+        </w:rPr>
+        <w:t xml:space="preserve"> file:</w:t>
       </w:r>
       <w:r>
         <w:rPr>
@@ -524,7 +568,23 @@
           <w:rFonts w:asciiTheme="minorHAnsi" w:eastAsiaTheme="minorHAnsi" w:hAnsiTheme="minorHAnsi"/>
           <w:b/>
         </w:rPr>
-        <w:t xml:space="preserve">Toolchain version used : </w:t>
+        <w:t xml:space="preserve">Toolchain version </w:t>
+      </w:r>
+      <w:proofErr w:type="gramStart"/>
+      <w:r>
+        <w:rPr>
+          <w:rFonts w:asciiTheme="minorHAnsi" w:eastAsiaTheme="minorHAnsi" w:hAnsiTheme="minorHAnsi"/>
+          <w:b/>
+        </w:rPr>
+        <w:t>used :</w:t>
+      </w:r>
+      <w:proofErr w:type="gramEnd"/>
+      <w:r>
+        <w:rPr>
+          <w:rFonts w:asciiTheme="minorHAnsi" w:eastAsiaTheme="minorHAnsi" w:hAnsiTheme="minorHAnsi"/>
+          <w:b/>
+        </w:rPr>
+        <w:t xml:space="preserve"> </w:t>
       </w:r>
       <w:r>
         <w:rPr>
@@ -613,7 +673,23 @@
           <w:rFonts w:asciiTheme="minorHAnsi" w:eastAsiaTheme="minorHAnsi" w:hAnsiTheme="minorHAnsi"/>
           <w:b/>
         </w:rPr>
-        <w:t xml:space="preserve">Bug Fixes : </w:t>
+        <w:t xml:space="preserve">Bug </w:t>
+      </w:r>
+      <w:proofErr w:type="gramStart"/>
+      <w:r>
+        <w:rPr>
+          <w:rFonts w:asciiTheme="minorHAnsi" w:eastAsiaTheme="minorHAnsi" w:hAnsiTheme="minorHAnsi"/>
+          <w:b/>
+        </w:rPr>
+        <w:t>Fixes :</w:t>
+      </w:r>
+      <w:proofErr w:type="gramEnd"/>
+      <w:r>
+        <w:rPr>
+          <w:rFonts w:asciiTheme="minorHAnsi" w:eastAsiaTheme="minorHAnsi" w:hAnsiTheme="minorHAnsi"/>
+          <w:b/>
+        </w:rPr>
+        <w:t xml:space="preserve"> </w:t>
       </w:r>
     </w:p>
     <w:p>
@@ -658,14 +734,7 @@
           <w:rFonts w:asciiTheme="minorHAnsi" w:eastAsiaTheme="minorHAnsi" w:hAnsiTheme="minorHAnsi"/>
           <w:b/>
         </w:rPr>
-        <w:t>Enhancement and New Features:</w:t>
-      </w:r>
-      <w:r>
-        <w:rPr>
-          <w:rFonts w:asciiTheme="minorHAnsi" w:eastAsiaTheme="minorHAnsi" w:hAnsiTheme="minorHAnsi"/>
-          <w:b/>
-        </w:rPr>
-        <w:t xml:space="preserve"> N/A</w:t>
+        <w:t>Enhancement and New Features: N/A</w:t>
       </w:r>
     </w:p>
     <w:p>
@@ -1024,12 +1093,21 @@
           <w:rFonts w:asciiTheme="minorHAnsi" w:eastAsiaTheme="minorHAnsi" w:hAnsiTheme="minorHAnsi"/>
         </w:rPr>
       </w:pPr>
-      <w:r>
-        <w:rPr>
-          <w:rFonts w:ascii="Arial;serif" w:eastAsiaTheme="minorHAnsi" w:hAnsi="Arial;serif"/>
-          <w:sz w:val="20"/>
-        </w:rPr>
-        <w:t>BitBucket Project:</w:t>
+      <w:proofErr w:type="spellStart"/>
+      <w:r>
+        <w:rPr>
+          <w:rFonts w:ascii="Arial;serif" w:eastAsiaTheme="minorHAnsi" w:hAnsi="Arial;serif"/>
+          <w:sz w:val="20"/>
+        </w:rPr>
+        <w:t>BitBucket</w:t>
+      </w:r>
+      <w:proofErr w:type="spellEnd"/>
+      <w:r>
+        <w:rPr>
+          <w:rFonts w:ascii="Arial;serif" w:eastAsiaTheme="minorHAnsi" w:hAnsi="Arial;serif"/>
+          <w:sz w:val="20"/>
+        </w:rPr>
+        <w:t xml:space="preserve"> Project:</w:t>
       </w:r>
       <w:r>
         <w:rPr>
@@ -1169,13 +1247,22 @@
           <w:rFonts w:asciiTheme="minorHAnsi" w:eastAsiaTheme="minorHAnsi" w:hAnsiTheme="minorHAnsi"/>
         </w:rPr>
       </w:pPr>
+      <w:proofErr w:type="spellStart"/>
       <w:r>
         <w:rPr>
           <w:rFonts w:ascii="Arial;serif" w:eastAsiaTheme="minorHAnsi" w:hAnsi="Arial;serif"/>
           <w:sz w:val="20"/>
         </w:rPr>
         <w:lastRenderedPageBreak/>
-        <w:t xml:space="preserve">BitBucket Project: </w:t>
+        <w:t>BitBucket</w:t>
+      </w:r>
+      <w:proofErr w:type="spellEnd"/>
+      <w:r>
+        <w:rPr>
+          <w:rFonts w:ascii="Arial;serif" w:eastAsiaTheme="minorHAnsi" w:hAnsi="Arial;serif"/>
+          <w:sz w:val="20"/>
+        </w:rPr>
+        <w:t xml:space="preserve"> Project: </w:t>
       </w:r>
       <w:hyperlink r:id="rId20" w:tgtFrame="_self">
         <w:r>
@@ -1254,8 +1341,18 @@
             <w:rFonts w:ascii="Arial;serif" w:eastAsiaTheme="minorHAnsi" w:hAnsi="Arial;serif"/>
             <w:sz w:val="20"/>
           </w:rPr>
-          <w:t>improvement/STB_fault_detection</w:t>
+          <w:t>improvement/</w:t>
         </w:r>
+        <w:proofErr w:type="spellStart"/>
+        <w:r>
+          <w:rPr>
+            <w:rStyle w:val="Hyperlink"/>
+            <w:rFonts w:ascii="Arial;serif" w:eastAsiaTheme="minorHAnsi" w:hAnsi="Arial;serif"/>
+            <w:sz w:val="20"/>
+          </w:rPr>
+          <w:t>STB_fault_detection</w:t>
+        </w:r>
+        <w:proofErr w:type="spellEnd"/>
       </w:hyperlink>
       <w:r>
         <w:rPr>
@@ -1361,7 +1458,25 @@
           <w:b/>
           <w:sz w:val="20"/>
         </w:rPr>
-        <w:t>Checksum of .srec file:</w:t>
+        <w:t>Checksum of .</w:t>
+      </w:r>
+      <w:proofErr w:type="spellStart"/>
+      <w:r>
+        <w:rPr>
+          <w:rFonts w:ascii="Arial;serif" w:eastAsiaTheme="minorHAnsi" w:hAnsi="Arial;serif"/>
+          <w:b/>
+          <w:sz w:val="20"/>
+        </w:rPr>
+        <w:t>srec</w:t>
+      </w:r>
+      <w:proofErr w:type="spellEnd"/>
+      <w:r>
+        <w:rPr>
+          <w:rFonts w:ascii="Arial;serif" w:eastAsiaTheme="minorHAnsi" w:hAnsi="Arial;serif"/>
+          <w:b/>
+          <w:sz w:val="20"/>
+        </w:rPr>
+        <w:t xml:space="preserve"> file:</w:t>
       </w:r>
       <w:r>
         <w:rPr>
@@ -1456,7 +1571,23 @@
           <w:rFonts w:asciiTheme="minorHAnsi" w:eastAsiaTheme="minorHAnsi" w:hAnsiTheme="minorHAnsi"/>
           <w:b/>
         </w:rPr>
-        <w:t xml:space="preserve">Toolchain version used : </w:t>
+        <w:t xml:space="preserve">Toolchain version </w:t>
+      </w:r>
+      <w:proofErr w:type="gramStart"/>
+      <w:r>
+        <w:rPr>
+          <w:rFonts w:asciiTheme="minorHAnsi" w:eastAsiaTheme="minorHAnsi" w:hAnsiTheme="minorHAnsi"/>
+          <w:b/>
+        </w:rPr>
+        <w:t>used :</w:t>
+      </w:r>
+      <w:proofErr w:type="gramEnd"/>
+      <w:r>
+        <w:rPr>
+          <w:rFonts w:asciiTheme="minorHAnsi" w:eastAsiaTheme="minorHAnsi" w:hAnsiTheme="minorHAnsi"/>
+          <w:b/>
+        </w:rPr>
+        <w:t xml:space="preserve"> </w:t>
       </w:r>
       <w:r>
         <w:rPr>
@@ -1545,7 +1676,23 @@
           <w:rFonts w:asciiTheme="minorHAnsi" w:eastAsiaTheme="minorHAnsi" w:hAnsiTheme="minorHAnsi"/>
           <w:b/>
         </w:rPr>
-        <w:t xml:space="preserve">Bug Fixes : </w:t>
+        <w:t xml:space="preserve">Bug </w:t>
+      </w:r>
+      <w:proofErr w:type="gramStart"/>
+      <w:r>
+        <w:rPr>
+          <w:rFonts w:asciiTheme="minorHAnsi" w:eastAsiaTheme="minorHAnsi" w:hAnsiTheme="minorHAnsi"/>
+          <w:b/>
+        </w:rPr>
+        <w:t>Fixes :</w:t>
+      </w:r>
+      <w:proofErr w:type="gramEnd"/>
+      <w:r>
+        <w:rPr>
+          <w:rFonts w:asciiTheme="minorHAnsi" w:eastAsiaTheme="minorHAnsi" w:hAnsiTheme="minorHAnsi"/>
+          <w:b/>
+        </w:rPr>
+        <w:t xml:space="preserve"> </w:t>
       </w:r>
     </w:p>
     <w:p>
@@ -1977,12 +2124,21 @@
           <w:rFonts w:asciiTheme="minorHAnsi" w:eastAsiaTheme="minorHAnsi" w:hAnsiTheme="minorHAnsi"/>
         </w:rPr>
       </w:pPr>
-      <w:r>
-        <w:rPr>
-          <w:rFonts w:ascii="Arial;serif" w:eastAsiaTheme="minorHAnsi" w:hAnsi="Arial;serif"/>
-          <w:sz w:val="20"/>
-        </w:rPr>
-        <w:t>BitBucket Project:</w:t>
+      <w:proofErr w:type="spellStart"/>
+      <w:r>
+        <w:rPr>
+          <w:rFonts w:ascii="Arial;serif" w:eastAsiaTheme="minorHAnsi" w:hAnsi="Arial;serif"/>
+          <w:sz w:val="20"/>
+        </w:rPr>
+        <w:t>BitBucket</w:t>
+      </w:r>
+      <w:proofErr w:type="spellEnd"/>
+      <w:r>
+        <w:rPr>
+          <w:rFonts w:ascii="Arial;serif" w:eastAsiaTheme="minorHAnsi" w:hAnsi="Arial;serif"/>
+          <w:sz w:val="20"/>
+        </w:rPr>
+        <w:t xml:space="preserve"> Project:</w:t>
       </w:r>
       <w:r>
         <w:rPr>
@@ -2122,12 +2278,21 @@
           <w:rFonts w:asciiTheme="minorHAnsi" w:eastAsiaTheme="minorHAnsi" w:hAnsiTheme="minorHAnsi"/>
         </w:rPr>
       </w:pPr>
-      <w:r>
-        <w:rPr>
-          <w:rFonts w:ascii="Arial;serif" w:eastAsiaTheme="minorHAnsi" w:hAnsi="Arial;serif"/>
-          <w:sz w:val="20"/>
-        </w:rPr>
-        <w:t xml:space="preserve">BitBucket Project: </w:t>
+      <w:proofErr w:type="spellStart"/>
+      <w:r>
+        <w:rPr>
+          <w:rFonts w:ascii="Arial;serif" w:eastAsiaTheme="minorHAnsi" w:hAnsi="Arial;serif"/>
+          <w:sz w:val="20"/>
+        </w:rPr>
+        <w:t>BitBucket</w:t>
+      </w:r>
+      <w:proofErr w:type="spellEnd"/>
+      <w:r>
+        <w:rPr>
+          <w:rFonts w:ascii="Arial;serif" w:eastAsiaTheme="minorHAnsi" w:hAnsi="Arial;serif"/>
+          <w:sz w:val="20"/>
+        </w:rPr>
+        <w:t xml:space="preserve"> Project: </w:t>
       </w:r>
       <w:hyperlink r:id="rId28" w:tgtFrame="_self">
         <w:r>
@@ -2206,8 +2371,18 @@
             <w:rFonts w:ascii="Arial;serif" w:eastAsiaTheme="minorHAnsi" w:hAnsi="Arial;serif"/>
             <w:sz w:val="20"/>
           </w:rPr>
-          <w:t>improvement/STB_fault_detection</w:t>
+          <w:t>improvement/</w:t>
         </w:r>
+        <w:proofErr w:type="spellStart"/>
+        <w:r>
+          <w:rPr>
+            <w:rStyle w:val="Hyperlink"/>
+            <w:rFonts w:ascii="Arial;serif" w:eastAsiaTheme="minorHAnsi" w:hAnsi="Arial;serif"/>
+            <w:sz w:val="20"/>
+          </w:rPr>
+          <w:t>STB_fault_detection</w:t>
+        </w:r>
+        <w:proofErr w:type="spellEnd"/>
       </w:hyperlink>
       <w:r>
         <w:rPr>
@@ -2313,7 +2488,25 @@
           <w:b/>
           <w:sz w:val="20"/>
         </w:rPr>
-        <w:t>Checksum of .srec file:</w:t>
+        <w:t>Checksum of .</w:t>
+      </w:r>
+      <w:proofErr w:type="spellStart"/>
+      <w:r>
+        <w:rPr>
+          <w:rFonts w:ascii="Arial;serif" w:eastAsiaTheme="minorHAnsi" w:hAnsi="Arial;serif"/>
+          <w:b/>
+          <w:sz w:val="20"/>
+        </w:rPr>
+        <w:t>srec</w:t>
+      </w:r>
+      <w:proofErr w:type="spellEnd"/>
+      <w:r>
+        <w:rPr>
+          <w:rFonts w:ascii="Arial;serif" w:eastAsiaTheme="minorHAnsi" w:hAnsi="Arial;serif"/>
+          <w:b/>
+          <w:sz w:val="20"/>
+        </w:rPr>
+        <w:t xml:space="preserve"> file:</w:t>
       </w:r>
       <w:r>
         <w:rPr>
@@ -2409,7 +2602,23 @@
           <w:rFonts w:asciiTheme="minorHAnsi" w:eastAsiaTheme="minorHAnsi" w:hAnsiTheme="minorHAnsi"/>
           <w:b/>
         </w:rPr>
-        <w:t xml:space="preserve">Toolchain version used : </w:t>
+        <w:t xml:space="preserve">Toolchain version </w:t>
+      </w:r>
+      <w:proofErr w:type="gramStart"/>
+      <w:r>
+        <w:rPr>
+          <w:rFonts w:asciiTheme="minorHAnsi" w:eastAsiaTheme="minorHAnsi" w:hAnsiTheme="minorHAnsi"/>
+          <w:b/>
+        </w:rPr>
+        <w:t>used :</w:t>
+      </w:r>
+      <w:proofErr w:type="gramEnd"/>
+      <w:r>
+        <w:rPr>
+          <w:rFonts w:asciiTheme="minorHAnsi" w:eastAsiaTheme="minorHAnsi" w:hAnsiTheme="minorHAnsi"/>
+          <w:b/>
+        </w:rPr>
+        <w:t xml:space="preserve"> </w:t>
       </w:r>
       <w:r>
         <w:rPr>
@@ -2498,7 +2707,23 @@
           <w:rFonts w:asciiTheme="minorHAnsi" w:eastAsiaTheme="minorHAnsi" w:hAnsiTheme="minorHAnsi"/>
           <w:b/>
         </w:rPr>
-        <w:t xml:space="preserve">Bug Fixes : </w:t>
+        <w:t xml:space="preserve">Bug </w:t>
+      </w:r>
+      <w:proofErr w:type="gramStart"/>
+      <w:r>
+        <w:rPr>
+          <w:rFonts w:asciiTheme="minorHAnsi" w:eastAsiaTheme="minorHAnsi" w:hAnsiTheme="minorHAnsi"/>
+          <w:b/>
+        </w:rPr>
+        <w:t>Fixes :</w:t>
+      </w:r>
+      <w:proofErr w:type="gramEnd"/>
+      <w:r>
+        <w:rPr>
+          <w:rFonts w:asciiTheme="minorHAnsi" w:eastAsiaTheme="minorHAnsi" w:hAnsiTheme="minorHAnsi"/>
+          <w:b/>
+        </w:rPr>
+        <w:t xml:space="preserve"> </w:t>
       </w:r>
     </w:p>
     <w:p>
@@ -2917,12 +3142,21 @@
           <w:rFonts w:asciiTheme="minorHAnsi" w:eastAsiaTheme="minorHAnsi" w:hAnsiTheme="minorHAnsi"/>
         </w:rPr>
       </w:pPr>
-      <w:r>
-        <w:rPr>
-          <w:rFonts w:ascii="Arial;serif" w:eastAsiaTheme="minorHAnsi" w:hAnsi="Arial;serif"/>
-          <w:sz w:val="20"/>
-        </w:rPr>
-        <w:t>BitBucket Project:</w:t>
+      <w:proofErr w:type="spellStart"/>
+      <w:r>
+        <w:rPr>
+          <w:rFonts w:ascii="Arial;serif" w:eastAsiaTheme="minorHAnsi" w:hAnsi="Arial;serif"/>
+          <w:sz w:val="20"/>
+        </w:rPr>
+        <w:t>BitBucket</w:t>
+      </w:r>
+      <w:proofErr w:type="spellEnd"/>
+      <w:r>
+        <w:rPr>
+          <w:rFonts w:ascii="Arial;serif" w:eastAsiaTheme="minorHAnsi" w:hAnsi="Arial;serif"/>
+          <w:sz w:val="20"/>
+        </w:rPr>
+        <w:t xml:space="preserve"> Project:</w:t>
       </w:r>
       <w:r>
         <w:rPr>
@@ -3063,12 +3297,21 @@
           <w:rFonts w:asciiTheme="minorHAnsi" w:eastAsiaTheme="minorHAnsi" w:hAnsiTheme="minorHAnsi"/>
         </w:rPr>
       </w:pPr>
-      <w:r>
-        <w:rPr>
-          <w:rFonts w:ascii="Arial;serif" w:eastAsiaTheme="minorHAnsi" w:hAnsi="Arial;serif"/>
-          <w:sz w:val="20"/>
-        </w:rPr>
-        <w:t xml:space="preserve">BitBucket Project: </w:t>
+      <w:proofErr w:type="spellStart"/>
+      <w:r>
+        <w:rPr>
+          <w:rFonts w:ascii="Arial;serif" w:eastAsiaTheme="minorHAnsi" w:hAnsi="Arial;serif"/>
+          <w:sz w:val="20"/>
+        </w:rPr>
+        <w:t>BitBucket</w:t>
+      </w:r>
+      <w:proofErr w:type="spellEnd"/>
+      <w:r>
+        <w:rPr>
+          <w:rFonts w:ascii="Arial;serif" w:eastAsiaTheme="minorHAnsi" w:hAnsi="Arial;serif"/>
+          <w:sz w:val="20"/>
+        </w:rPr>
+        <w:t xml:space="preserve"> Project: </w:t>
       </w:r>
       <w:hyperlink r:id="rId36" w:tgtFrame="_self">
         <w:r>
@@ -3147,8 +3390,18 @@
             <w:rFonts w:ascii="Arial;serif" w:eastAsiaTheme="minorHAnsi" w:hAnsi="Arial;serif"/>
             <w:sz w:val="20"/>
           </w:rPr>
-          <w:t>improvement/STB_fault_detection</w:t>
+          <w:t>improvement/</w:t>
         </w:r>
+        <w:proofErr w:type="spellStart"/>
+        <w:r>
+          <w:rPr>
+            <w:rStyle w:val="Hyperlink"/>
+            <w:rFonts w:ascii="Arial;serif" w:eastAsiaTheme="minorHAnsi" w:hAnsi="Arial;serif"/>
+            <w:sz w:val="20"/>
+          </w:rPr>
+          <w:t>STB_fault_detection</w:t>
+        </w:r>
+        <w:proofErr w:type="spellEnd"/>
       </w:hyperlink>
       <w:r>
         <w:rPr>
@@ -3254,7 +3507,25 @@
           <w:b/>
           <w:sz w:val="20"/>
         </w:rPr>
-        <w:t>Checksum of .srec file:</w:t>
+        <w:t>Checksum of .</w:t>
+      </w:r>
+      <w:proofErr w:type="spellStart"/>
+      <w:r>
+        <w:rPr>
+          <w:rFonts w:ascii="Arial;serif" w:eastAsiaTheme="minorHAnsi" w:hAnsi="Arial;serif"/>
+          <w:b/>
+          <w:sz w:val="20"/>
+        </w:rPr>
+        <w:t>srec</w:t>
+      </w:r>
+      <w:proofErr w:type="spellEnd"/>
+      <w:r>
+        <w:rPr>
+          <w:rFonts w:ascii="Arial;serif" w:eastAsiaTheme="minorHAnsi" w:hAnsi="Arial;serif"/>
+          <w:b/>
+          <w:sz w:val="20"/>
+        </w:rPr>
+        <w:t xml:space="preserve"> file:</w:t>
       </w:r>
       <w:r>
         <w:rPr>
@@ -3349,7 +3620,23 @@
           <w:rFonts w:asciiTheme="minorHAnsi" w:eastAsiaTheme="minorHAnsi" w:hAnsiTheme="minorHAnsi"/>
           <w:b/>
         </w:rPr>
-        <w:t xml:space="preserve">Toolchain version used : </w:t>
+        <w:t xml:space="preserve">Toolchain version </w:t>
+      </w:r>
+      <w:proofErr w:type="gramStart"/>
+      <w:r>
+        <w:rPr>
+          <w:rFonts w:asciiTheme="minorHAnsi" w:eastAsiaTheme="minorHAnsi" w:hAnsiTheme="minorHAnsi"/>
+          <w:b/>
+        </w:rPr>
+        <w:t>used :</w:t>
+      </w:r>
+      <w:proofErr w:type="gramEnd"/>
+      <w:r>
+        <w:rPr>
+          <w:rFonts w:asciiTheme="minorHAnsi" w:eastAsiaTheme="minorHAnsi" w:hAnsiTheme="minorHAnsi"/>
+          <w:b/>
+        </w:rPr>
+        <w:t xml:space="preserve"> </w:t>
       </w:r>
       <w:r>
         <w:rPr>
@@ -3439,7 +3726,23 @@
           <w:b/>
         </w:rPr>
         <w:lastRenderedPageBreak/>
-        <w:t xml:space="preserve">Bug Fixes : </w:t>
+        <w:t xml:space="preserve">Bug </w:t>
+      </w:r>
+      <w:proofErr w:type="gramStart"/>
+      <w:r>
+        <w:rPr>
+          <w:rFonts w:asciiTheme="minorHAnsi" w:eastAsiaTheme="minorHAnsi" w:hAnsiTheme="minorHAnsi"/>
+          <w:b/>
+        </w:rPr>
+        <w:t>Fixes :</w:t>
+      </w:r>
+      <w:proofErr w:type="gramEnd"/>
+      <w:r>
+        <w:rPr>
+          <w:rFonts w:asciiTheme="minorHAnsi" w:eastAsiaTheme="minorHAnsi" w:hAnsiTheme="minorHAnsi"/>
+          <w:b/>
+        </w:rPr>
+        <w:t xml:space="preserve"> </w:t>
       </w:r>
     </w:p>
     <w:p>
@@ -3835,12 +4138,21 @@
           <w:rFonts w:asciiTheme="minorHAnsi" w:eastAsiaTheme="minorHAnsi" w:hAnsiTheme="minorHAnsi"/>
         </w:rPr>
       </w:pPr>
-      <w:r>
-        <w:rPr>
-          <w:rFonts w:ascii="Arial;serif" w:eastAsiaTheme="minorHAnsi" w:hAnsi="Arial;serif"/>
-          <w:sz w:val="20"/>
-        </w:rPr>
-        <w:t>BitBucket Project:</w:t>
+      <w:proofErr w:type="spellStart"/>
+      <w:r>
+        <w:rPr>
+          <w:rFonts w:ascii="Arial;serif" w:eastAsiaTheme="minorHAnsi" w:hAnsi="Arial;serif"/>
+          <w:sz w:val="20"/>
+        </w:rPr>
+        <w:t>BitBucket</w:t>
+      </w:r>
+      <w:proofErr w:type="spellEnd"/>
+      <w:r>
+        <w:rPr>
+          <w:rFonts w:ascii="Arial;serif" w:eastAsiaTheme="minorHAnsi" w:hAnsi="Arial;serif"/>
+          <w:sz w:val="20"/>
+        </w:rPr>
+        <w:t xml:space="preserve"> Project:</w:t>
       </w:r>
       <w:r>
         <w:rPr>
@@ -3980,12 +4292,21 @@
           <w:rFonts w:asciiTheme="minorHAnsi" w:eastAsiaTheme="minorHAnsi" w:hAnsiTheme="minorHAnsi"/>
         </w:rPr>
       </w:pPr>
-      <w:r>
-        <w:rPr>
-          <w:rFonts w:ascii="Arial;serif" w:eastAsiaTheme="minorHAnsi" w:hAnsi="Arial;serif"/>
-          <w:sz w:val="20"/>
-        </w:rPr>
-        <w:t xml:space="preserve">BitBucket Project: </w:t>
+      <w:proofErr w:type="spellStart"/>
+      <w:r>
+        <w:rPr>
+          <w:rFonts w:ascii="Arial;serif" w:eastAsiaTheme="minorHAnsi" w:hAnsi="Arial;serif"/>
+          <w:sz w:val="20"/>
+        </w:rPr>
+        <w:t>BitBucket</w:t>
+      </w:r>
+      <w:proofErr w:type="spellEnd"/>
+      <w:r>
+        <w:rPr>
+          <w:rFonts w:ascii="Arial;serif" w:eastAsiaTheme="minorHAnsi" w:hAnsi="Arial;serif"/>
+          <w:sz w:val="20"/>
+        </w:rPr>
+        <w:t xml:space="preserve"> Project: </w:t>
       </w:r>
       <w:hyperlink r:id="rId44" w:tgtFrame="_self">
         <w:r>
@@ -4064,8 +4385,18 @@
             <w:rFonts w:ascii="Arial;serif" w:eastAsiaTheme="minorHAnsi" w:hAnsi="Arial;serif"/>
             <w:sz w:val="20"/>
           </w:rPr>
-          <w:t>improvement/STB_fault_detection</w:t>
+          <w:t>improvement/</w:t>
         </w:r>
+        <w:proofErr w:type="spellStart"/>
+        <w:r>
+          <w:rPr>
+            <w:rStyle w:val="Hyperlink"/>
+            <w:rFonts w:ascii="Arial;serif" w:eastAsiaTheme="minorHAnsi" w:hAnsi="Arial;serif"/>
+            <w:sz w:val="20"/>
+          </w:rPr>
+          <w:t>STB_fault_detection</w:t>
+        </w:r>
+        <w:proofErr w:type="spellEnd"/>
       </w:hyperlink>
       <w:r>
         <w:rPr>
@@ -4171,7 +4502,25 @@
           <w:b/>
           <w:sz w:val="20"/>
         </w:rPr>
-        <w:t>Checksum of .srec file:</w:t>
+        <w:t>Checksum of .</w:t>
+      </w:r>
+      <w:proofErr w:type="spellStart"/>
+      <w:r>
+        <w:rPr>
+          <w:rFonts w:ascii="Arial;serif" w:eastAsiaTheme="minorHAnsi" w:hAnsi="Arial;serif"/>
+          <w:b/>
+          <w:sz w:val="20"/>
+        </w:rPr>
+        <w:t>srec</w:t>
+      </w:r>
+      <w:proofErr w:type="spellEnd"/>
+      <w:r>
+        <w:rPr>
+          <w:rFonts w:ascii="Arial;serif" w:eastAsiaTheme="minorHAnsi" w:hAnsi="Arial;serif"/>
+          <w:b/>
+          <w:sz w:val="20"/>
+        </w:rPr>
+        <w:t xml:space="preserve"> file:</w:t>
       </w:r>
       <w:r>
         <w:rPr>
@@ -4266,7 +4615,23 @@
           <w:rFonts w:asciiTheme="minorHAnsi" w:eastAsiaTheme="minorHAnsi" w:hAnsiTheme="minorHAnsi"/>
           <w:b/>
         </w:rPr>
-        <w:t xml:space="preserve">Toolchain version used : </w:t>
+        <w:t xml:space="preserve">Toolchain version </w:t>
+      </w:r>
+      <w:proofErr w:type="gramStart"/>
+      <w:r>
+        <w:rPr>
+          <w:rFonts w:asciiTheme="minorHAnsi" w:eastAsiaTheme="minorHAnsi" w:hAnsiTheme="minorHAnsi"/>
+          <w:b/>
+        </w:rPr>
+        <w:t>used :</w:t>
+      </w:r>
+      <w:proofErr w:type="gramEnd"/>
+      <w:r>
+        <w:rPr>
+          <w:rFonts w:asciiTheme="minorHAnsi" w:eastAsiaTheme="minorHAnsi" w:hAnsiTheme="minorHAnsi"/>
+          <w:b/>
+        </w:rPr>
+        <w:t xml:space="preserve"> </w:t>
       </w:r>
       <w:r>
         <w:rPr>
@@ -4355,7 +4720,23 @@
           <w:rFonts w:asciiTheme="minorHAnsi" w:eastAsiaTheme="minorHAnsi" w:hAnsiTheme="minorHAnsi"/>
           <w:b/>
         </w:rPr>
-        <w:t xml:space="preserve">Bug Fixes : </w:t>
+        <w:t xml:space="preserve">Bug </w:t>
+      </w:r>
+      <w:proofErr w:type="gramStart"/>
+      <w:r>
+        <w:rPr>
+          <w:rFonts w:asciiTheme="minorHAnsi" w:eastAsiaTheme="minorHAnsi" w:hAnsiTheme="minorHAnsi"/>
+          <w:b/>
+        </w:rPr>
+        <w:t>Fixes :</w:t>
+      </w:r>
+      <w:proofErr w:type="gramEnd"/>
+      <w:r>
+        <w:rPr>
+          <w:rFonts w:asciiTheme="minorHAnsi" w:eastAsiaTheme="minorHAnsi" w:hAnsiTheme="minorHAnsi"/>
+          <w:b/>
+        </w:rPr>
+        <w:t xml:space="preserve"> </w:t>
       </w:r>
     </w:p>
     <w:p>
@@ -4796,12 +5177,21 @@
           <w:rFonts w:asciiTheme="minorHAnsi" w:eastAsiaTheme="minorHAnsi" w:hAnsiTheme="minorHAnsi"/>
         </w:rPr>
       </w:pPr>
-      <w:r>
-        <w:rPr>
-          <w:rFonts w:ascii="Arial;serif" w:eastAsiaTheme="minorHAnsi" w:hAnsi="Arial;serif"/>
-          <w:sz w:val="20"/>
-        </w:rPr>
-        <w:t>BitBucket Project:</w:t>
+      <w:proofErr w:type="spellStart"/>
+      <w:r>
+        <w:rPr>
+          <w:rFonts w:ascii="Arial;serif" w:eastAsiaTheme="minorHAnsi" w:hAnsi="Arial;serif"/>
+          <w:sz w:val="20"/>
+        </w:rPr>
+        <w:t>BitBucket</w:t>
+      </w:r>
+      <w:proofErr w:type="spellEnd"/>
+      <w:r>
+        <w:rPr>
+          <w:rFonts w:ascii="Arial;serif" w:eastAsiaTheme="minorHAnsi" w:hAnsi="Arial;serif"/>
+          <w:sz w:val="20"/>
+        </w:rPr>
+        <w:t xml:space="preserve"> Project:</w:t>
       </w:r>
       <w:r>
         <w:rPr>
@@ -4941,12 +5331,21 @@
           <w:rFonts w:asciiTheme="minorHAnsi" w:eastAsiaTheme="minorHAnsi" w:hAnsiTheme="minorHAnsi"/>
         </w:rPr>
       </w:pPr>
-      <w:r>
-        <w:rPr>
-          <w:rFonts w:ascii="Arial;serif" w:eastAsiaTheme="minorHAnsi" w:hAnsi="Arial;serif"/>
-          <w:sz w:val="20"/>
-        </w:rPr>
-        <w:t xml:space="preserve">BitBucket Project: </w:t>
+      <w:proofErr w:type="spellStart"/>
+      <w:r>
+        <w:rPr>
+          <w:rFonts w:ascii="Arial;serif" w:eastAsiaTheme="minorHAnsi" w:hAnsi="Arial;serif"/>
+          <w:sz w:val="20"/>
+        </w:rPr>
+        <w:t>BitBucket</w:t>
+      </w:r>
+      <w:proofErr w:type="spellEnd"/>
+      <w:r>
+        <w:rPr>
+          <w:rFonts w:ascii="Arial;serif" w:eastAsiaTheme="minorHAnsi" w:hAnsi="Arial;serif"/>
+          <w:sz w:val="20"/>
+        </w:rPr>
+        <w:t xml:space="preserve"> Project: </w:t>
       </w:r>
       <w:hyperlink r:id="rId52" w:tgtFrame="_self">
         <w:r>
@@ -5025,8 +5424,18 @@
             <w:rFonts w:ascii="Arial;serif" w:eastAsiaTheme="minorHAnsi" w:hAnsi="Arial;serif"/>
             <w:sz w:val="20"/>
           </w:rPr>
-          <w:t>improvement/STB_fault_detection</w:t>
+          <w:t>improvement/</w:t>
         </w:r>
+        <w:proofErr w:type="spellStart"/>
+        <w:r>
+          <w:rPr>
+            <w:rStyle w:val="Hyperlink"/>
+            <w:rFonts w:ascii="Arial;serif" w:eastAsiaTheme="minorHAnsi" w:hAnsi="Arial;serif"/>
+            <w:sz w:val="20"/>
+          </w:rPr>
+          <w:t>STB_fault_detection</w:t>
+        </w:r>
+        <w:proofErr w:type="spellEnd"/>
       </w:hyperlink>
       <w:r>
         <w:rPr>
@@ -5132,7 +5541,25 @@
           <w:b/>
           <w:sz w:val="20"/>
         </w:rPr>
-        <w:t>Checksum of .srec file:</w:t>
+        <w:t>Checksum of .</w:t>
+      </w:r>
+      <w:proofErr w:type="spellStart"/>
+      <w:r>
+        <w:rPr>
+          <w:rFonts w:ascii="Arial;serif" w:eastAsiaTheme="minorHAnsi" w:hAnsi="Arial;serif"/>
+          <w:b/>
+          <w:sz w:val="20"/>
+        </w:rPr>
+        <w:t>srec</w:t>
+      </w:r>
+      <w:proofErr w:type="spellEnd"/>
+      <w:r>
+        <w:rPr>
+          <w:rFonts w:ascii="Arial;serif" w:eastAsiaTheme="minorHAnsi" w:hAnsi="Arial;serif"/>
+          <w:b/>
+          <w:sz w:val="20"/>
+        </w:rPr>
+        <w:t xml:space="preserve"> file:</w:t>
       </w:r>
       <w:r>
         <w:rPr>
@@ -5227,7 +5654,23 @@
           <w:rFonts w:asciiTheme="minorHAnsi" w:eastAsiaTheme="minorHAnsi" w:hAnsiTheme="minorHAnsi"/>
           <w:b/>
         </w:rPr>
-        <w:t xml:space="preserve">Toolchain version used : </w:t>
+        <w:t xml:space="preserve">Toolchain version </w:t>
+      </w:r>
+      <w:proofErr w:type="gramStart"/>
+      <w:r>
+        <w:rPr>
+          <w:rFonts w:asciiTheme="minorHAnsi" w:eastAsiaTheme="minorHAnsi" w:hAnsiTheme="minorHAnsi"/>
+          <w:b/>
+        </w:rPr>
+        <w:t>used :</w:t>
+      </w:r>
+      <w:proofErr w:type="gramEnd"/>
+      <w:r>
+        <w:rPr>
+          <w:rFonts w:asciiTheme="minorHAnsi" w:eastAsiaTheme="minorHAnsi" w:hAnsiTheme="minorHAnsi"/>
+          <w:b/>
+        </w:rPr>
+        <w:t xml:space="preserve"> </w:t>
       </w:r>
       <w:r>
         <w:rPr>
@@ -5316,7 +5759,23 @@
           <w:rFonts w:asciiTheme="minorHAnsi" w:eastAsiaTheme="minorHAnsi" w:hAnsiTheme="minorHAnsi"/>
           <w:b/>
         </w:rPr>
-        <w:t xml:space="preserve">Bug Fixes : </w:t>
+        <w:t xml:space="preserve">Bug </w:t>
+      </w:r>
+      <w:proofErr w:type="gramStart"/>
+      <w:r>
+        <w:rPr>
+          <w:rFonts w:asciiTheme="minorHAnsi" w:eastAsiaTheme="minorHAnsi" w:hAnsiTheme="minorHAnsi"/>
+          <w:b/>
+        </w:rPr>
+        <w:t>Fixes :</w:t>
+      </w:r>
+      <w:proofErr w:type="gramEnd"/>
+      <w:r>
+        <w:rPr>
+          <w:rFonts w:asciiTheme="minorHAnsi" w:eastAsiaTheme="minorHAnsi" w:hAnsiTheme="minorHAnsi"/>
+          <w:b/>
+        </w:rPr>
+        <w:t xml:space="preserve"> </w:t>
       </w:r>
     </w:p>
     <w:p>
@@ -5383,7 +5842,39 @@
           <w:rFonts w:asciiTheme="minorHAnsi" w:eastAsiaTheme="minorHAnsi" w:hAnsiTheme="minorHAnsi"/>
           <w:b/>
         </w:rPr>
-        <w:t xml:space="preserve">Output of Battery/Supercap UV/OV alarm is set to battery unhealthy/ supercap unhealthy depending on source selection as per additional requirement in GC2115-85 </w:t>
+        <w:t>Output of Battery/</w:t>
+      </w:r>
+      <w:proofErr w:type="spellStart"/>
+      <w:r>
+        <w:rPr>
+          <w:rFonts w:asciiTheme="minorHAnsi" w:eastAsiaTheme="minorHAnsi" w:hAnsiTheme="minorHAnsi"/>
+          <w:b/>
+        </w:rPr>
+        <w:t>Supercap</w:t>
+      </w:r>
+      <w:proofErr w:type="spellEnd"/>
+      <w:r>
+        <w:rPr>
+          <w:rFonts w:asciiTheme="minorHAnsi" w:eastAsiaTheme="minorHAnsi" w:hAnsiTheme="minorHAnsi"/>
+          <w:b/>
+        </w:rPr>
+        <w:t xml:space="preserve"> UV/OV alarm is set to battery unhealthy/ </w:t>
+      </w:r>
+      <w:proofErr w:type="spellStart"/>
+      <w:r>
+        <w:rPr>
+          <w:rFonts w:asciiTheme="minorHAnsi" w:eastAsiaTheme="minorHAnsi" w:hAnsiTheme="minorHAnsi"/>
+          <w:b/>
+        </w:rPr>
+        <w:t>supercap</w:t>
+      </w:r>
+      <w:proofErr w:type="spellEnd"/>
+      <w:r>
+        <w:rPr>
+          <w:rFonts w:asciiTheme="minorHAnsi" w:eastAsiaTheme="minorHAnsi" w:hAnsiTheme="minorHAnsi"/>
+          <w:b/>
+        </w:rPr>
+        <w:t xml:space="preserve"> unhealthy depending on source selection as per additional requirement in GC2115-85 </w:t>
       </w:r>
     </w:p>
     <w:p>
@@ -5735,12 +6226,21 @@
           <w:rFonts w:asciiTheme="minorHAnsi" w:eastAsiaTheme="minorHAnsi" w:hAnsiTheme="minorHAnsi"/>
         </w:rPr>
       </w:pPr>
-      <w:r>
-        <w:rPr>
-          <w:rFonts w:ascii="Arial;serif" w:eastAsiaTheme="minorHAnsi" w:hAnsi="Arial;serif"/>
-          <w:sz w:val="20"/>
-        </w:rPr>
-        <w:t>BitBucket Project:</w:t>
+      <w:proofErr w:type="spellStart"/>
+      <w:r>
+        <w:rPr>
+          <w:rFonts w:ascii="Arial;serif" w:eastAsiaTheme="minorHAnsi" w:hAnsi="Arial;serif"/>
+          <w:sz w:val="20"/>
+        </w:rPr>
+        <w:t>BitBucket</w:t>
+      </w:r>
+      <w:proofErr w:type="spellEnd"/>
+      <w:r>
+        <w:rPr>
+          <w:rFonts w:ascii="Arial;serif" w:eastAsiaTheme="minorHAnsi" w:hAnsi="Arial;serif"/>
+          <w:sz w:val="20"/>
+        </w:rPr>
+        <w:t xml:space="preserve"> Project:</w:t>
       </w:r>
       <w:r>
         <w:rPr>
@@ -5880,12 +6380,21 @@
           <w:rFonts w:asciiTheme="minorHAnsi" w:eastAsiaTheme="minorHAnsi" w:hAnsiTheme="minorHAnsi"/>
         </w:rPr>
       </w:pPr>
-      <w:r>
-        <w:rPr>
-          <w:rFonts w:ascii="Arial;serif" w:eastAsiaTheme="minorHAnsi" w:hAnsi="Arial;serif"/>
-          <w:sz w:val="20"/>
-        </w:rPr>
-        <w:t xml:space="preserve">BitBucket Project: </w:t>
+      <w:proofErr w:type="spellStart"/>
+      <w:r>
+        <w:rPr>
+          <w:rFonts w:ascii="Arial;serif" w:eastAsiaTheme="minorHAnsi" w:hAnsi="Arial;serif"/>
+          <w:sz w:val="20"/>
+        </w:rPr>
+        <w:t>BitBucket</w:t>
+      </w:r>
+      <w:proofErr w:type="spellEnd"/>
+      <w:r>
+        <w:rPr>
+          <w:rFonts w:ascii="Arial;serif" w:eastAsiaTheme="minorHAnsi" w:hAnsi="Arial;serif"/>
+          <w:sz w:val="20"/>
+        </w:rPr>
+        <w:t xml:space="preserve"> Project: </w:t>
       </w:r>
       <w:hyperlink r:id="rId60" w:tgtFrame="_self">
         <w:r>
@@ -5964,8 +6473,18 @@
             <w:rFonts w:ascii="Arial;serif" w:eastAsiaTheme="minorHAnsi" w:hAnsi="Arial;serif"/>
             <w:sz w:val="20"/>
           </w:rPr>
-          <w:t>improvement/STB_fault_detection</w:t>
+          <w:t>improvement/</w:t>
         </w:r>
+        <w:proofErr w:type="spellStart"/>
+        <w:r>
+          <w:rPr>
+            <w:rStyle w:val="Hyperlink"/>
+            <w:rFonts w:ascii="Arial;serif" w:eastAsiaTheme="minorHAnsi" w:hAnsi="Arial;serif"/>
+            <w:sz w:val="20"/>
+          </w:rPr>
+          <w:t>STB_fault_detection</w:t>
+        </w:r>
+        <w:proofErr w:type="spellEnd"/>
       </w:hyperlink>
       <w:r>
         <w:rPr>
@@ -6071,7 +6590,25 @@
           <w:b/>
           <w:sz w:val="20"/>
         </w:rPr>
-        <w:t>Checksum of .srec file:</w:t>
+        <w:t>Checksum of .</w:t>
+      </w:r>
+      <w:proofErr w:type="spellStart"/>
+      <w:r>
+        <w:rPr>
+          <w:rFonts w:ascii="Arial;serif" w:eastAsiaTheme="minorHAnsi" w:hAnsi="Arial;serif"/>
+          <w:b/>
+          <w:sz w:val="20"/>
+        </w:rPr>
+        <w:t>srec</w:t>
+      </w:r>
+      <w:proofErr w:type="spellEnd"/>
+      <w:r>
+        <w:rPr>
+          <w:rFonts w:ascii="Arial;serif" w:eastAsiaTheme="minorHAnsi" w:hAnsi="Arial;serif"/>
+          <w:b/>
+          <w:sz w:val="20"/>
+        </w:rPr>
+        <w:t xml:space="preserve"> file:</w:t>
       </w:r>
       <w:r>
         <w:rPr>
@@ -6188,7 +6725,23 @@
           <w:rFonts w:asciiTheme="minorHAnsi" w:eastAsiaTheme="minorHAnsi" w:hAnsiTheme="minorHAnsi"/>
           <w:b/>
         </w:rPr>
-        <w:t xml:space="preserve">Toolchain version used : </w:t>
+        <w:t xml:space="preserve">Toolchain version </w:t>
+      </w:r>
+      <w:proofErr w:type="gramStart"/>
+      <w:r>
+        <w:rPr>
+          <w:rFonts w:asciiTheme="minorHAnsi" w:eastAsiaTheme="minorHAnsi" w:hAnsiTheme="minorHAnsi"/>
+          <w:b/>
+        </w:rPr>
+        <w:t>used :</w:t>
+      </w:r>
+      <w:proofErr w:type="gramEnd"/>
+      <w:r>
+        <w:rPr>
+          <w:rFonts w:asciiTheme="minorHAnsi" w:eastAsiaTheme="minorHAnsi" w:hAnsiTheme="minorHAnsi"/>
+          <w:b/>
+        </w:rPr>
+        <w:t xml:space="preserve"> </w:t>
       </w:r>
       <w:r>
         <w:rPr>
@@ -6277,7 +6830,23 @@
           <w:rFonts w:asciiTheme="minorHAnsi" w:eastAsiaTheme="minorHAnsi" w:hAnsiTheme="minorHAnsi"/>
           <w:b/>
         </w:rPr>
-        <w:t xml:space="preserve">Bug Fixes : </w:t>
+        <w:t xml:space="preserve">Bug </w:t>
+      </w:r>
+      <w:proofErr w:type="gramStart"/>
+      <w:r>
+        <w:rPr>
+          <w:rFonts w:asciiTheme="minorHAnsi" w:eastAsiaTheme="minorHAnsi" w:hAnsiTheme="minorHAnsi"/>
+          <w:b/>
+        </w:rPr>
+        <w:t>Fixes :</w:t>
+      </w:r>
+      <w:proofErr w:type="gramEnd"/>
+      <w:r>
+        <w:rPr>
+          <w:rFonts w:asciiTheme="minorHAnsi" w:eastAsiaTheme="minorHAnsi" w:hAnsiTheme="minorHAnsi"/>
+          <w:b/>
+        </w:rPr>
+        <w:t xml:space="preserve"> </w:t>
       </w:r>
     </w:p>
     <w:p>
@@ -6793,12 +7362,21 @@
           <w:rFonts w:asciiTheme="minorHAnsi" w:eastAsiaTheme="minorHAnsi" w:hAnsiTheme="minorHAnsi"/>
         </w:rPr>
       </w:pPr>
-      <w:r>
-        <w:rPr>
-          <w:rFonts w:ascii="Arial;serif" w:eastAsiaTheme="minorHAnsi" w:hAnsi="Arial;serif"/>
-          <w:sz w:val="20"/>
-        </w:rPr>
-        <w:t>BitBucket Project:</w:t>
+      <w:proofErr w:type="spellStart"/>
+      <w:r>
+        <w:rPr>
+          <w:rFonts w:ascii="Arial;serif" w:eastAsiaTheme="minorHAnsi" w:hAnsi="Arial;serif"/>
+          <w:sz w:val="20"/>
+        </w:rPr>
+        <w:t>BitBucket</w:t>
+      </w:r>
+      <w:proofErr w:type="spellEnd"/>
+      <w:r>
+        <w:rPr>
+          <w:rFonts w:ascii="Arial;serif" w:eastAsiaTheme="minorHAnsi" w:hAnsi="Arial;serif"/>
+          <w:sz w:val="20"/>
+        </w:rPr>
+        <w:t xml:space="preserve"> Project:</w:t>
       </w:r>
       <w:r>
         <w:rPr>
@@ -6875,8 +7453,20 @@
             <w:szCs w:val="21"/>
             <w:shd w:val="clear" w:color="auto" w:fill="FFFFFF"/>
           </w:rPr>
-          <w:t>feature/canopy_temp_sens</w:t>
+          <w:t>feature/</w:t>
         </w:r>
+        <w:proofErr w:type="spellStart"/>
+        <w:r>
+          <w:rPr>
+            <w:rStyle w:val="Hyperlink"/>
+            <w:rFonts w:ascii="Segoe UI" w:hAnsi="Segoe UI" w:cs="Segoe UI"/>
+            <w:sz w:val="21"/>
+            <w:szCs w:val="21"/>
+            <w:shd w:val="clear" w:color="auto" w:fill="FFFFFF"/>
+          </w:rPr>
+          <w:t>canopy_temp_sens</w:t>
+        </w:r>
+        <w:proofErr w:type="spellEnd"/>
       </w:hyperlink>
     </w:p>
     <w:p>
@@ -6939,12 +7529,21 @@
           <w:rFonts w:asciiTheme="minorHAnsi" w:eastAsiaTheme="minorHAnsi" w:hAnsiTheme="minorHAnsi"/>
         </w:rPr>
       </w:pPr>
-      <w:r>
-        <w:rPr>
-          <w:rFonts w:ascii="Arial;serif" w:eastAsiaTheme="minorHAnsi" w:hAnsi="Arial;serif"/>
-          <w:sz w:val="20"/>
-        </w:rPr>
-        <w:t xml:space="preserve">BitBucket Project: </w:t>
+      <w:proofErr w:type="spellStart"/>
+      <w:r>
+        <w:rPr>
+          <w:rFonts w:ascii="Arial;serif" w:eastAsiaTheme="minorHAnsi" w:hAnsi="Arial;serif"/>
+          <w:sz w:val="20"/>
+        </w:rPr>
+        <w:t>BitBucket</w:t>
+      </w:r>
+      <w:proofErr w:type="spellEnd"/>
+      <w:r>
+        <w:rPr>
+          <w:rFonts w:ascii="Arial;serif" w:eastAsiaTheme="minorHAnsi" w:hAnsi="Arial;serif"/>
+          <w:sz w:val="20"/>
+        </w:rPr>
+        <w:t xml:space="preserve"> Project: </w:t>
       </w:r>
       <w:hyperlink r:id="rId68" w:tgtFrame="_self">
         <w:r>
@@ -7023,8 +7622,18 @@
             <w:rFonts w:ascii="Arial;serif" w:eastAsiaTheme="minorHAnsi" w:hAnsi="Arial;serif"/>
             <w:sz w:val="20"/>
           </w:rPr>
-          <w:t>improvement/STB_fault_detection</w:t>
+          <w:t>improvement/</w:t>
         </w:r>
+        <w:proofErr w:type="spellStart"/>
+        <w:r>
+          <w:rPr>
+            <w:rStyle w:val="Hyperlink"/>
+            <w:rFonts w:ascii="Arial;serif" w:eastAsiaTheme="minorHAnsi" w:hAnsi="Arial;serif"/>
+            <w:sz w:val="20"/>
+          </w:rPr>
+          <w:t>STB_fault_detection</w:t>
+        </w:r>
+        <w:proofErr w:type="spellEnd"/>
       </w:hyperlink>
       <w:r>
         <w:rPr>
@@ -7130,7 +7739,25 @@
           <w:b/>
           <w:sz w:val="20"/>
         </w:rPr>
-        <w:t>Checksum of .srec file:</w:t>
+        <w:t>Checksum of .</w:t>
+      </w:r>
+      <w:proofErr w:type="spellStart"/>
+      <w:r>
+        <w:rPr>
+          <w:rFonts w:ascii="Arial;serif" w:eastAsiaTheme="minorHAnsi" w:hAnsi="Arial;serif"/>
+          <w:b/>
+          <w:sz w:val="20"/>
+        </w:rPr>
+        <w:t>srec</w:t>
+      </w:r>
+      <w:proofErr w:type="spellEnd"/>
+      <w:r>
+        <w:rPr>
+          <w:rFonts w:ascii="Arial;serif" w:eastAsiaTheme="minorHAnsi" w:hAnsi="Arial;serif"/>
+          <w:b/>
+          <w:sz w:val="20"/>
+        </w:rPr>
+        <w:t xml:space="preserve"> file:</w:t>
       </w:r>
       <w:r>
         <w:rPr>
@@ -7241,7 +7868,23 @@
           <w:rFonts w:asciiTheme="minorHAnsi" w:eastAsiaTheme="minorHAnsi" w:hAnsiTheme="minorHAnsi"/>
           <w:b/>
         </w:rPr>
-        <w:t xml:space="preserve">Toolchain version used : </w:t>
+        <w:t xml:space="preserve">Toolchain version </w:t>
+      </w:r>
+      <w:proofErr w:type="gramStart"/>
+      <w:r>
+        <w:rPr>
+          <w:rFonts w:asciiTheme="minorHAnsi" w:eastAsiaTheme="minorHAnsi" w:hAnsiTheme="minorHAnsi"/>
+          <w:b/>
+        </w:rPr>
+        <w:t>used :</w:t>
+      </w:r>
+      <w:proofErr w:type="gramEnd"/>
+      <w:r>
+        <w:rPr>
+          <w:rFonts w:asciiTheme="minorHAnsi" w:eastAsiaTheme="minorHAnsi" w:hAnsiTheme="minorHAnsi"/>
+          <w:b/>
+        </w:rPr>
+        <w:t xml:space="preserve"> </w:t>
       </w:r>
       <w:r>
         <w:rPr>
@@ -7330,7 +7973,23 @@
           <w:rFonts w:asciiTheme="minorHAnsi" w:eastAsiaTheme="minorHAnsi" w:hAnsiTheme="minorHAnsi"/>
           <w:b/>
         </w:rPr>
-        <w:t xml:space="preserve">Bug Fixes : </w:t>
+        <w:t xml:space="preserve">Bug </w:t>
+      </w:r>
+      <w:proofErr w:type="gramStart"/>
+      <w:r>
+        <w:rPr>
+          <w:rFonts w:asciiTheme="minorHAnsi" w:eastAsiaTheme="minorHAnsi" w:hAnsiTheme="minorHAnsi"/>
+          <w:b/>
+        </w:rPr>
+        <w:t>Fixes :</w:t>
+      </w:r>
+      <w:proofErr w:type="gramEnd"/>
+      <w:r>
+        <w:rPr>
+          <w:rFonts w:asciiTheme="minorHAnsi" w:eastAsiaTheme="minorHAnsi" w:hAnsiTheme="minorHAnsi"/>
+          <w:b/>
+        </w:rPr>
+        <w:t xml:space="preserve"> </w:t>
       </w:r>
     </w:p>
     <w:p>
@@ -7762,12 +8421,21 @@
           <w:rFonts w:asciiTheme="minorHAnsi" w:eastAsiaTheme="minorHAnsi" w:hAnsiTheme="minorHAnsi"/>
         </w:rPr>
       </w:pPr>
-      <w:r>
-        <w:rPr>
-          <w:rFonts w:ascii="Arial;serif" w:eastAsiaTheme="minorHAnsi" w:hAnsi="Arial;serif"/>
-          <w:sz w:val="20"/>
-        </w:rPr>
-        <w:t>BitBucket Project:</w:t>
+      <w:proofErr w:type="spellStart"/>
+      <w:r>
+        <w:rPr>
+          <w:rFonts w:ascii="Arial;serif" w:eastAsiaTheme="minorHAnsi" w:hAnsi="Arial;serif"/>
+          <w:sz w:val="20"/>
+        </w:rPr>
+        <w:t>BitBucket</w:t>
+      </w:r>
+      <w:proofErr w:type="spellEnd"/>
+      <w:r>
+        <w:rPr>
+          <w:rFonts w:ascii="Arial;serif" w:eastAsiaTheme="minorHAnsi" w:hAnsi="Arial;serif"/>
+          <w:sz w:val="20"/>
+        </w:rPr>
+        <w:t xml:space="preserve"> Project:</w:t>
       </w:r>
       <w:r>
         <w:rPr>
@@ -7844,8 +8512,20 @@
             <w:szCs w:val="21"/>
             <w:shd w:val="clear" w:color="auto" w:fill="FFFFFF"/>
           </w:rPr>
-          <w:t>feature/canopy_temp_sens</w:t>
+          <w:t>feature/</w:t>
         </w:r>
+        <w:proofErr w:type="spellStart"/>
+        <w:r>
+          <w:rPr>
+            <w:rStyle w:val="Hyperlink"/>
+            <w:rFonts w:ascii="Segoe UI" w:hAnsi="Segoe UI" w:cs="Segoe UI"/>
+            <w:sz w:val="21"/>
+            <w:szCs w:val="21"/>
+            <w:shd w:val="clear" w:color="auto" w:fill="FFFFFF"/>
+          </w:rPr>
+          <w:t>canopy_temp_sens</w:t>
+        </w:r>
+        <w:proofErr w:type="spellEnd"/>
       </w:hyperlink>
     </w:p>
     <w:p>
@@ -7907,12 +8587,21 @@
           <w:rFonts w:asciiTheme="minorHAnsi" w:eastAsiaTheme="minorHAnsi" w:hAnsiTheme="minorHAnsi"/>
         </w:rPr>
       </w:pPr>
-      <w:r>
-        <w:rPr>
-          <w:rFonts w:ascii="Arial;serif" w:eastAsiaTheme="minorHAnsi" w:hAnsi="Arial;serif"/>
-          <w:sz w:val="20"/>
-        </w:rPr>
-        <w:t xml:space="preserve">BitBucket Project: </w:t>
+      <w:proofErr w:type="spellStart"/>
+      <w:r>
+        <w:rPr>
+          <w:rFonts w:ascii="Arial;serif" w:eastAsiaTheme="minorHAnsi" w:hAnsi="Arial;serif"/>
+          <w:sz w:val="20"/>
+        </w:rPr>
+        <w:t>BitBucket</w:t>
+      </w:r>
+      <w:proofErr w:type="spellEnd"/>
+      <w:r>
+        <w:rPr>
+          <w:rFonts w:ascii="Arial;serif" w:eastAsiaTheme="minorHAnsi" w:hAnsi="Arial;serif"/>
+          <w:sz w:val="20"/>
+        </w:rPr>
+        <w:t xml:space="preserve"> Project: </w:t>
       </w:r>
       <w:hyperlink r:id="rId76" w:tgtFrame="_self">
         <w:r>
@@ -7991,8 +8680,18 @@
             <w:rFonts w:ascii="Arial;serif" w:eastAsiaTheme="minorHAnsi" w:hAnsi="Arial;serif"/>
             <w:sz w:val="20"/>
           </w:rPr>
-          <w:t>improvement/STB_fault_detection</w:t>
+          <w:t>improvement/</w:t>
         </w:r>
+        <w:proofErr w:type="spellStart"/>
+        <w:r>
+          <w:rPr>
+            <w:rStyle w:val="Hyperlink"/>
+            <w:rFonts w:ascii="Arial;serif" w:eastAsiaTheme="minorHAnsi" w:hAnsi="Arial;serif"/>
+            <w:sz w:val="20"/>
+          </w:rPr>
+          <w:t>STB_fault_detection</w:t>
+        </w:r>
+        <w:proofErr w:type="spellEnd"/>
       </w:hyperlink>
       <w:r>
         <w:rPr>
@@ -8099,7 +8798,25 @@
           <w:b/>
           <w:sz w:val="20"/>
         </w:rPr>
-        <w:t>Checksum of .srec file:</w:t>
+        <w:t>Checksum of .</w:t>
+      </w:r>
+      <w:proofErr w:type="spellStart"/>
+      <w:r>
+        <w:rPr>
+          <w:rFonts w:ascii="Arial;serif" w:eastAsiaTheme="minorHAnsi" w:hAnsi="Arial;serif"/>
+          <w:b/>
+          <w:sz w:val="20"/>
+        </w:rPr>
+        <w:t>srec</w:t>
+      </w:r>
+      <w:proofErr w:type="spellEnd"/>
+      <w:r>
+        <w:rPr>
+          <w:rFonts w:ascii="Arial;serif" w:eastAsiaTheme="minorHAnsi" w:hAnsi="Arial;serif"/>
+          <w:b/>
+          <w:sz w:val="20"/>
+        </w:rPr>
+        <w:t xml:space="preserve"> file:</w:t>
       </w:r>
       <w:r>
         <w:rPr>
@@ -8194,7 +8911,23 @@
           <w:rFonts w:asciiTheme="minorHAnsi" w:eastAsiaTheme="minorHAnsi" w:hAnsiTheme="minorHAnsi"/>
           <w:b/>
         </w:rPr>
-        <w:t xml:space="preserve">Toolchain version used : </w:t>
+        <w:t xml:space="preserve">Toolchain version </w:t>
+      </w:r>
+      <w:proofErr w:type="gramStart"/>
+      <w:r>
+        <w:rPr>
+          <w:rFonts w:asciiTheme="minorHAnsi" w:eastAsiaTheme="minorHAnsi" w:hAnsiTheme="minorHAnsi"/>
+          <w:b/>
+        </w:rPr>
+        <w:t>used :</w:t>
+      </w:r>
+      <w:proofErr w:type="gramEnd"/>
+      <w:r>
+        <w:rPr>
+          <w:rFonts w:asciiTheme="minorHAnsi" w:eastAsiaTheme="minorHAnsi" w:hAnsiTheme="minorHAnsi"/>
+          <w:b/>
+        </w:rPr>
+        <w:t xml:space="preserve"> </w:t>
       </w:r>
       <w:r>
         <w:rPr>
@@ -8283,7 +9016,23 @@
           <w:rFonts w:asciiTheme="minorHAnsi" w:eastAsiaTheme="minorHAnsi" w:hAnsiTheme="minorHAnsi"/>
           <w:b/>
         </w:rPr>
-        <w:t xml:space="preserve">Bug Fixes : N/A </w:t>
+        <w:t xml:space="preserve">Bug </w:t>
+      </w:r>
+      <w:proofErr w:type="gramStart"/>
+      <w:r>
+        <w:rPr>
+          <w:rFonts w:asciiTheme="minorHAnsi" w:eastAsiaTheme="minorHAnsi" w:hAnsiTheme="minorHAnsi"/>
+          <w:b/>
+        </w:rPr>
+        <w:t>Fixes :</w:t>
+      </w:r>
+      <w:proofErr w:type="gramEnd"/>
+      <w:r>
+        <w:rPr>
+          <w:rFonts w:asciiTheme="minorHAnsi" w:eastAsiaTheme="minorHAnsi" w:hAnsiTheme="minorHAnsi"/>
+          <w:b/>
+        </w:rPr>
+        <w:t xml:space="preserve"> N/A </w:t>
       </w:r>
     </w:p>
     <w:p>
@@ -8709,12 +9458,21 @@
           <w:rFonts w:asciiTheme="minorHAnsi" w:eastAsiaTheme="minorHAnsi" w:hAnsiTheme="minorHAnsi"/>
         </w:rPr>
       </w:pPr>
-      <w:r>
-        <w:rPr>
-          <w:rFonts w:ascii="Arial;serif" w:eastAsiaTheme="minorHAnsi" w:hAnsi="Arial;serif"/>
-          <w:sz w:val="20"/>
-        </w:rPr>
-        <w:t>BitBucket Project:</w:t>
+      <w:proofErr w:type="spellStart"/>
+      <w:r>
+        <w:rPr>
+          <w:rFonts w:ascii="Arial;serif" w:eastAsiaTheme="minorHAnsi" w:hAnsi="Arial;serif"/>
+          <w:sz w:val="20"/>
+        </w:rPr>
+        <w:t>BitBucket</w:t>
+      </w:r>
+      <w:proofErr w:type="spellEnd"/>
+      <w:r>
+        <w:rPr>
+          <w:rFonts w:ascii="Arial;serif" w:eastAsiaTheme="minorHAnsi" w:hAnsi="Arial;serif"/>
+          <w:sz w:val="20"/>
+        </w:rPr>
+        <w:t xml:space="preserve"> Project:</w:t>
       </w:r>
       <w:r>
         <w:rPr>
@@ -8855,12 +9613,21 @@
           <w:rFonts w:asciiTheme="minorHAnsi" w:eastAsiaTheme="minorHAnsi" w:hAnsiTheme="minorHAnsi"/>
         </w:rPr>
       </w:pPr>
-      <w:r>
-        <w:rPr>
-          <w:rFonts w:ascii="Arial;serif" w:eastAsiaTheme="minorHAnsi" w:hAnsi="Arial;serif"/>
-          <w:sz w:val="20"/>
-        </w:rPr>
-        <w:t xml:space="preserve">BitBucket Project: </w:t>
+      <w:proofErr w:type="spellStart"/>
+      <w:r>
+        <w:rPr>
+          <w:rFonts w:ascii="Arial;serif" w:eastAsiaTheme="minorHAnsi" w:hAnsi="Arial;serif"/>
+          <w:sz w:val="20"/>
+        </w:rPr>
+        <w:t>BitBucket</w:t>
+      </w:r>
+      <w:proofErr w:type="spellEnd"/>
+      <w:r>
+        <w:rPr>
+          <w:rFonts w:ascii="Arial;serif" w:eastAsiaTheme="minorHAnsi" w:hAnsi="Arial;serif"/>
+          <w:sz w:val="20"/>
+        </w:rPr>
+        <w:t xml:space="preserve"> Project: </w:t>
       </w:r>
       <w:hyperlink r:id="rId84" w:tgtFrame="_self">
         <w:r>
@@ -8939,8 +9706,18 @@
             <w:rFonts w:ascii="Arial;serif" w:eastAsiaTheme="minorHAnsi" w:hAnsi="Arial;serif"/>
             <w:sz w:val="20"/>
           </w:rPr>
-          <w:t>improvement/STB_fault_detection</w:t>
+          <w:t>improvement/</w:t>
         </w:r>
+        <w:proofErr w:type="spellStart"/>
+        <w:r>
+          <w:rPr>
+            <w:rStyle w:val="Hyperlink"/>
+            <w:rFonts w:ascii="Arial;serif" w:eastAsiaTheme="minorHAnsi" w:hAnsi="Arial;serif"/>
+            <w:sz w:val="20"/>
+          </w:rPr>
+          <w:t>STB_fault_detection</w:t>
+        </w:r>
+        <w:proofErr w:type="spellEnd"/>
       </w:hyperlink>
       <w:r>
         <w:rPr>
@@ -9046,7 +9823,25 @@
           <w:b/>
           <w:sz w:val="20"/>
         </w:rPr>
-        <w:t>Checksum of .srec file:</w:t>
+        <w:t>Checksum of .</w:t>
+      </w:r>
+      <w:proofErr w:type="spellStart"/>
+      <w:r>
+        <w:rPr>
+          <w:rFonts w:ascii="Arial;serif" w:eastAsiaTheme="minorHAnsi" w:hAnsi="Arial;serif"/>
+          <w:b/>
+          <w:sz w:val="20"/>
+        </w:rPr>
+        <w:t>srec</w:t>
+      </w:r>
+      <w:proofErr w:type="spellEnd"/>
+      <w:r>
+        <w:rPr>
+          <w:rFonts w:ascii="Arial;serif" w:eastAsiaTheme="minorHAnsi" w:hAnsi="Arial;serif"/>
+          <w:b/>
+          <w:sz w:val="20"/>
+        </w:rPr>
+        <w:t xml:space="preserve"> file:</w:t>
       </w:r>
       <w:r>
         <w:rPr>
@@ -9149,7 +9944,23 @@
           <w:rFonts w:asciiTheme="minorHAnsi" w:eastAsiaTheme="minorHAnsi" w:hAnsiTheme="minorHAnsi"/>
           <w:b/>
         </w:rPr>
-        <w:t xml:space="preserve">Toolchain version used : </w:t>
+        <w:t xml:space="preserve">Toolchain version </w:t>
+      </w:r>
+      <w:proofErr w:type="gramStart"/>
+      <w:r>
+        <w:rPr>
+          <w:rFonts w:asciiTheme="minorHAnsi" w:eastAsiaTheme="minorHAnsi" w:hAnsiTheme="minorHAnsi"/>
+          <w:b/>
+        </w:rPr>
+        <w:t>used :</w:t>
+      </w:r>
+      <w:proofErr w:type="gramEnd"/>
+      <w:r>
+        <w:rPr>
+          <w:rFonts w:asciiTheme="minorHAnsi" w:eastAsiaTheme="minorHAnsi" w:hAnsiTheme="minorHAnsi"/>
+          <w:b/>
+        </w:rPr>
+        <w:t xml:space="preserve"> </w:t>
       </w:r>
       <w:r>
         <w:rPr>
@@ -9238,7 +10049,23 @@
           <w:rFonts w:asciiTheme="minorHAnsi" w:eastAsiaTheme="minorHAnsi" w:hAnsiTheme="minorHAnsi"/>
           <w:b/>
         </w:rPr>
-        <w:t xml:space="preserve">Bug Fixes : N/A </w:t>
+        <w:t xml:space="preserve">Bug </w:t>
+      </w:r>
+      <w:proofErr w:type="gramStart"/>
+      <w:r>
+        <w:rPr>
+          <w:rFonts w:asciiTheme="minorHAnsi" w:eastAsiaTheme="minorHAnsi" w:hAnsiTheme="minorHAnsi"/>
+          <w:b/>
+        </w:rPr>
+        <w:t>Fixes :</w:t>
+      </w:r>
+      <w:proofErr w:type="gramEnd"/>
+      <w:r>
+        <w:rPr>
+          <w:rFonts w:asciiTheme="minorHAnsi" w:eastAsiaTheme="minorHAnsi" w:hAnsiTheme="minorHAnsi"/>
+          <w:b/>
+        </w:rPr>
+        <w:t xml:space="preserve"> N/A </w:t>
       </w:r>
     </w:p>
     <w:p>
@@ -9296,7 +10123,23 @@
           <w:rFonts w:asciiTheme="minorHAnsi" w:eastAsiaTheme="minorHAnsi" w:hAnsiTheme="minorHAnsi"/>
           <w:b/>
         </w:rPr>
-        <w:t>. Please refer to package for registers implemented in Indus modbus map.</w:t>
+        <w:t xml:space="preserve">. Please refer to package for registers implemented in Indus </w:t>
+      </w:r>
+      <w:proofErr w:type="spellStart"/>
+      <w:r>
+        <w:rPr>
+          <w:rFonts w:asciiTheme="minorHAnsi" w:eastAsiaTheme="minorHAnsi" w:hAnsiTheme="minorHAnsi"/>
+          <w:b/>
+        </w:rPr>
+        <w:t>modbus</w:t>
+      </w:r>
+      <w:proofErr w:type="spellEnd"/>
+      <w:r>
+        <w:rPr>
+          <w:rFonts w:asciiTheme="minorHAnsi" w:eastAsiaTheme="minorHAnsi" w:hAnsiTheme="minorHAnsi"/>
+          <w:b/>
+        </w:rPr>
+        <w:t xml:space="preserve"> map.</w:t>
       </w:r>
     </w:p>
     <w:p>
@@ -9688,12 +10531,21 @@
           <w:rFonts w:asciiTheme="minorHAnsi" w:eastAsiaTheme="minorHAnsi" w:hAnsiTheme="minorHAnsi"/>
         </w:rPr>
       </w:pPr>
-      <w:r>
-        <w:rPr>
-          <w:rFonts w:ascii="Arial;serif" w:eastAsiaTheme="minorHAnsi" w:hAnsi="Arial;serif"/>
-          <w:sz w:val="20"/>
-        </w:rPr>
-        <w:t>BitBucket Project:</w:t>
+      <w:proofErr w:type="spellStart"/>
+      <w:r>
+        <w:rPr>
+          <w:rFonts w:ascii="Arial;serif" w:eastAsiaTheme="minorHAnsi" w:hAnsi="Arial;serif"/>
+          <w:sz w:val="20"/>
+        </w:rPr>
+        <w:t>BitBucket</w:t>
+      </w:r>
+      <w:proofErr w:type="spellEnd"/>
+      <w:r>
+        <w:rPr>
+          <w:rFonts w:ascii="Arial;serif" w:eastAsiaTheme="minorHAnsi" w:hAnsi="Arial;serif"/>
+          <w:sz w:val="20"/>
+        </w:rPr>
+        <w:t xml:space="preserve"> Project:</w:t>
       </w:r>
       <w:r>
         <w:rPr>
@@ -9770,8 +10622,20 @@
             <w:szCs w:val="21"/>
             <w:shd w:val="clear" w:color="auto" w:fill="FFFFFF"/>
           </w:rPr>
-          <w:t>feature/modbus_fun_addition</w:t>
+          <w:t>feature/</w:t>
         </w:r>
+        <w:proofErr w:type="spellStart"/>
+        <w:r>
+          <w:rPr>
+            <w:rStyle w:val="Hyperlink"/>
+            <w:rFonts w:ascii="Segoe UI" w:hAnsi="Segoe UI" w:cs="Segoe UI"/>
+            <w:sz w:val="21"/>
+            <w:szCs w:val="21"/>
+            <w:shd w:val="clear" w:color="auto" w:fill="FFFFFF"/>
+          </w:rPr>
+          <w:t>modbus_fun_addition</w:t>
+        </w:r>
+        <w:proofErr w:type="spellEnd"/>
       </w:hyperlink>
     </w:p>
     <w:p>
@@ -9833,12 +10697,21 @@
           <w:rFonts w:asciiTheme="minorHAnsi" w:eastAsiaTheme="minorHAnsi" w:hAnsiTheme="minorHAnsi"/>
         </w:rPr>
       </w:pPr>
-      <w:r>
-        <w:rPr>
-          <w:rFonts w:ascii="Arial;serif" w:eastAsiaTheme="minorHAnsi" w:hAnsi="Arial;serif"/>
-          <w:sz w:val="20"/>
-        </w:rPr>
-        <w:t xml:space="preserve">BitBucket Project: </w:t>
+      <w:proofErr w:type="spellStart"/>
+      <w:r>
+        <w:rPr>
+          <w:rFonts w:ascii="Arial;serif" w:eastAsiaTheme="minorHAnsi" w:hAnsi="Arial;serif"/>
+          <w:sz w:val="20"/>
+        </w:rPr>
+        <w:t>BitBucket</w:t>
+      </w:r>
+      <w:proofErr w:type="spellEnd"/>
+      <w:r>
+        <w:rPr>
+          <w:rFonts w:ascii="Arial;serif" w:eastAsiaTheme="minorHAnsi" w:hAnsi="Arial;serif"/>
+          <w:sz w:val="20"/>
+        </w:rPr>
+        <w:t xml:space="preserve"> Project: </w:t>
       </w:r>
       <w:hyperlink r:id="rId92" w:tgtFrame="_self">
         <w:r>
@@ -9917,8 +10790,18 @@
             <w:rFonts w:ascii="Arial;serif" w:eastAsiaTheme="minorHAnsi" w:hAnsi="Arial;serif"/>
             <w:sz w:val="20"/>
           </w:rPr>
-          <w:t>improvement/STB_fault_detection</w:t>
+          <w:t>improvement/</w:t>
         </w:r>
+        <w:proofErr w:type="spellStart"/>
+        <w:r>
+          <w:rPr>
+            <w:rStyle w:val="Hyperlink"/>
+            <w:rFonts w:ascii="Arial;serif" w:eastAsiaTheme="minorHAnsi" w:hAnsi="Arial;serif"/>
+            <w:sz w:val="20"/>
+          </w:rPr>
+          <w:t>STB_fault_detection</w:t>
+        </w:r>
+        <w:proofErr w:type="spellEnd"/>
       </w:hyperlink>
       <w:r>
         <w:rPr>
@@ -10024,7 +10907,25 @@
           <w:b/>
           <w:sz w:val="20"/>
         </w:rPr>
-        <w:t>Checksum of .srec file:</w:t>
+        <w:t>Checksum of .</w:t>
+      </w:r>
+      <w:proofErr w:type="spellStart"/>
+      <w:r>
+        <w:rPr>
+          <w:rFonts w:ascii="Arial;serif" w:eastAsiaTheme="minorHAnsi" w:hAnsi="Arial;serif"/>
+          <w:b/>
+          <w:sz w:val="20"/>
+        </w:rPr>
+        <w:t>srec</w:t>
+      </w:r>
+      <w:proofErr w:type="spellEnd"/>
+      <w:r>
+        <w:rPr>
+          <w:rFonts w:ascii="Arial;serif" w:eastAsiaTheme="minorHAnsi" w:hAnsi="Arial;serif"/>
+          <w:b/>
+          <w:sz w:val="20"/>
+        </w:rPr>
+        <w:t xml:space="preserve"> file:</w:t>
       </w:r>
       <w:r>
         <w:rPr>
@@ -10119,7 +11020,23 @@
           <w:rFonts w:asciiTheme="minorHAnsi" w:eastAsiaTheme="minorHAnsi" w:hAnsiTheme="minorHAnsi"/>
           <w:b/>
         </w:rPr>
-        <w:t xml:space="preserve">Toolchain version used : </w:t>
+        <w:t xml:space="preserve">Toolchain version </w:t>
+      </w:r>
+      <w:proofErr w:type="gramStart"/>
+      <w:r>
+        <w:rPr>
+          <w:rFonts w:asciiTheme="minorHAnsi" w:eastAsiaTheme="minorHAnsi" w:hAnsiTheme="minorHAnsi"/>
+          <w:b/>
+        </w:rPr>
+        <w:t>used :</w:t>
+      </w:r>
+      <w:proofErr w:type="gramEnd"/>
+      <w:r>
+        <w:rPr>
+          <w:rFonts w:asciiTheme="minorHAnsi" w:eastAsiaTheme="minorHAnsi" w:hAnsiTheme="minorHAnsi"/>
+          <w:b/>
+        </w:rPr>
+        <w:t xml:space="preserve"> </w:t>
       </w:r>
       <w:r>
         <w:rPr>
@@ -10207,7 +11124,23 @@
           <w:rFonts w:asciiTheme="minorHAnsi" w:eastAsiaTheme="minorHAnsi" w:hAnsiTheme="minorHAnsi"/>
           <w:b/>
         </w:rPr>
-        <w:t xml:space="preserve">Bug Fixes : N/A </w:t>
+        <w:t xml:space="preserve">Bug </w:t>
+      </w:r>
+      <w:proofErr w:type="gramStart"/>
+      <w:r>
+        <w:rPr>
+          <w:rFonts w:asciiTheme="minorHAnsi" w:eastAsiaTheme="minorHAnsi" w:hAnsiTheme="minorHAnsi"/>
+          <w:b/>
+        </w:rPr>
+        <w:t>Fixes :</w:t>
+      </w:r>
+      <w:proofErr w:type="gramEnd"/>
+      <w:r>
+        <w:rPr>
+          <w:rFonts w:asciiTheme="minorHAnsi" w:eastAsiaTheme="minorHAnsi" w:hAnsiTheme="minorHAnsi"/>
+          <w:b/>
+        </w:rPr>
+        <w:t xml:space="preserve"> N/A </w:t>
       </w:r>
     </w:p>
     <w:p>
@@ -10251,7 +11184,23 @@
           <w:rFonts w:asciiTheme="minorHAnsi" w:eastAsiaTheme="minorHAnsi" w:hAnsiTheme="minorHAnsi"/>
           <w:b/>
         </w:rPr>
-        <w:t xml:space="preserve"> GC2115-65. Please refer to package for registers implemented in Indus modbus map.</w:t>
+        <w:t xml:space="preserve"> GC2115-65. Please refer to package for registers implemented in Indus </w:t>
+      </w:r>
+      <w:proofErr w:type="spellStart"/>
+      <w:r>
+        <w:rPr>
+          <w:rFonts w:asciiTheme="minorHAnsi" w:eastAsiaTheme="minorHAnsi" w:hAnsiTheme="minorHAnsi"/>
+          <w:b/>
+        </w:rPr>
+        <w:t>modbus</w:t>
+      </w:r>
+      <w:proofErr w:type="spellEnd"/>
+      <w:r>
+        <w:rPr>
+          <w:rFonts w:asciiTheme="minorHAnsi" w:eastAsiaTheme="minorHAnsi" w:hAnsiTheme="minorHAnsi"/>
+          <w:b/>
+        </w:rPr>
+        <w:t xml:space="preserve"> map.</w:t>
       </w:r>
     </w:p>
     <w:p>
@@ -10616,12 +11565,21 @@
           <w:rFonts w:asciiTheme="minorHAnsi" w:eastAsiaTheme="minorHAnsi" w:hAnsiTheme="minorHAnsi"/>
         </w:rPr>
       </w:pPr>
-      <w:r>
-        <w:rPr>
-          <w:rFonts w:ascii="Arial;serif" w:eastAsiaTheme="minorHAnsi" w:hAnsi="Arial;serif"/>
-          <w:sz w:val="20"/>
-        </w:rPr>
-        <w:t>BitBucket Project:</w:t>
+      <w:proofErr w:type="spellStart"/>
+      <w:r>
+        <w:rPr>
+          <w:rFonts w:ascii="Arial;serif" w:eastAsiaTheme="minorHAnsi" w:hAnsi="Arial;serif"/>
+          <w:sz w:val="20"/>
+        </w:rPr>
+        <w:t>BitBucket</w:t>
+      </w:r>
+      <w:proofErr w:type="spellEnd"/>
+      <w:r>
+        <w:rPr>
+          <w:rFonts w:ascii="Arial;serif" w:eastAsiaTheme="minorHAnsi" w:hAnsi="Arial;serif"/>
+          <w:sz w:val="20"/>
+        </w:rPr>
+        <w:t xml:space="preserve"> Project:</w:t>
       </w:r>
       <w:r>
         <w:rPr>
@@ -10768,12 +11726,21 @@
           <w:rFonts w:asciiTheme="minorHAnsi" w:eastAsiaTheme="minorHAnsi" w:hAnsiTheme="minorHAnsi"/>
         </w:rPr>
       </w:pPr>
-      <w:r>
-        <w:rPr>
-          <w:rFonts w:ascii="Arial;serif" w:eastAsiaTheme="minorHAnsi" w:hAnsi="Arial;serif"/>
-          <w:sz w:val="20"/>
-        </w:rPr>
-        <w:t xml:space="preserve">BitBucket Project: </w:t>
+      <w:proofErr w:type="spellStart"/>
+      <w:r>
+        <w:rPr>
+          <w:rFonts w:ascii="Arial;serif" w:eastAsiaTheme="minorHAnsi" w:hAnsi="Arial;serif"/>
+          <w:sz w:val="20"/>
+        </w:rPr>
+        <w:t>BitBucket</w:t>
+      </w:r>
+      <w:proofErr w:type="spellEnd"/>
+      <w:r>
+        <w:rPr>
+          <w:rFonts w:ascii="Arial;serif" w:eastAsiaTheme="minorHAnsi" w:hAnsi="Arial;serif"/>
+          <w:sz w:val="20"/>
+        </w:rPr>
+        <w:t xml:space="preserve"> Project: </w:t>
       </w:r>
       <w:hyperlink r:id="rId100" w:tgtFrame="_self">
         <w:r>
@@ -10852,8 +11819,18 @@
             <w:rFonts w:ascii="Arial;serif" w:eastAsiaTheme="minorHAnsi" w:hAnsi="Arial;serif"/>
             <w:sz w:val="20"/>
           </w:rPr>
-          <w:t>improvement/STB_fault_detection</w:t>
+          <w:t>improvement/</w:t>
         </w:r>
+        <w:proofErr w:type="spellStart"/>
+        <w:r>
+          <w:rPr>
+            <w:rStyle w:val="Hyperlink"/>
+            <w:rFonts w:ascii="Arial;serif" w:eastAsiaTheme="minorHAnsi" w:hAnsi="Arial;serif"/>
+            <w:sz w:val="20"/>
+          </w:rPr>
+          <w:t>STB_fault_detection</w:t>
+        </w:r>
+        <w:proofErr w:type="spellEnd"/>
       </w:hyperlink>
       <w:r>
         <w:rPr>
@@ -10959,7 +11936,25 @@
           <w:b/>
           <w:sz w:val="20"/>
         </w:rPr>
-        <w:t>Checksum of .srec file:</w:t>
+        <w:t>Checksum of .</w:t>
+      </w:r>
+      <w:proofErr w:type="spellStart"/>
+      <w:r>
+        <w:rPr>
+          <w:rFonts w:ascii="Arial;serif" w:eastAsiaTheme="minorHAnsi" w:hAnsi="Arial;serif"/>
+          <w:b/>
+          <w:sz w:val="20"/>
+        </w:rPr>
+        <w:t>srec</w:t>
+      </w:r>
+      <w:proofErr w:type="spellEnd"/>
+      <w:r>
+        <w:rPr>
+          <w:rFonts w:ascii="Arial;serif" w:eastAsiaTheme="minorHAnsi" w:hAnsi="Arial;serif"/>
+          <w:b/>
+          <w:sz w:val="20"/>
+        </w:rPr>
+        <w:t xml:space="preserve"> file:</w:t>
       </w:r>
       <w:r>
         <w:rPr>
@@ -11046,7 +12041,23 @@
           <w:rFonts w:asciiTheme="minorHAnsi" w:eastAsiaTheme="minorHAnsi" w:hAnsiTheme="minorHAnsi"/>
           <w:b/>
         </w:rPr>
-        <w:t xml:space="preserve">Toolchain version used : </w:t>
+        <w:t xml:space="preserve">Toolchain version </w:t>
+      </w:r>
+      <w:proofErr w:type="gramStart"/>
+      <w:r>
+        <w:rPr>
+          <w:rFonts w:asciiTheme="minorHAnsi" w:eastAsiaTheme="minorHAnsi" w:hAnsiTheme="minorHAnsi"/>
+          <w:b/>
+        </w:rPr>
+        <w:t>used :</w:t>
+      </w:r>
+      <w:proofErr w:type="gramEnd"/>
+      <w:r>
+        <w:rPr>
+          <w:rFonts w:asciiTheme="minorHAnsi" w:eastAsiaTheme="minorHAnsi" w:hAnsiTheme="minorHAnsi"/>
+          <w:b/>
+        </w:rPr>
+        <w:t xml:space="preserve"> </w:t>
       </w:r>
       <w:r>
         <w:rPr>
@@ -11134,7 +12145,23 @@
           <w:rFonts w:asciiTheme="minorHAnsi" w:eastAsiaTheme="minorHAnsi" w:hAnsiTheme="minorHAnsi"/>
           <w:b/>
         </w:rPr>
-        <w:t xml:space="preserve">Bug Fixes : </w:t>
+        <w:t xml:space="preserve">Bug </w:t>
+      </w:r>
+      <w:proofErr w:type="gramStart"/>
+      <w:r>
+        <w:rPr>
+          <w:rFonts w:asciiTheme="minorHAnsi" w:eastAsiaTheme="minorHAnsi" w:hAnsiTheme="minorHAnsi"/>
+          <w:b/>
+        </w:rPr>
+        <w:t>Fixes :</w:t>
+      </w:r>
+      <w:proofErr w:type="gramEnd"/>
+      <w:r>
+        <w:rPr>
+          <w:rFonts w:asciiTheme="minorHAnsi" w:eastAsiaTheme="minorHAnsi" w:hAnsiTheme="minorHAnsi"/>
+          <w:b/>
+        </w:rPr>
+        <w:t xml:space="preserve"> </w:t>
       </w:r>
       <w:hyperlink r:id="rId104" w:tgtFrame="_blank">
         <w:r>
@@ -11599,12 +12626,21 @@
           <w:rFonts w:asciiTheme="minorHAnsi" w:eastAsiaTheme="minorHAnsi" w:hAnsiTheme="minorHAnsi"/>
         </w:rPr>
       </w:pPr>
-      <w:r>
-        <w:rPr>
-          <w:rFonts w:ascii="Arial;serif" w:eastAsiaTheme="minorHAnsi" w:hAnsi="Arial;serif"/>
-          <w:sz w:val="20"/>
-        </w:rPr>
-        <w:t>BitBucket Project:</w:t>
+      <w:proofErr w:type="spellStart"/>
+      <w:r>
+        <w:rPr>
+          <w:rFonts w:ascii="Arial;serif" w:eastAsiaTheme="minorHAnsi" w:hAnsi="Arial;serif"/>
+          <w:sz w:val="20"/>
+        </w:rPr>
+        <w:t>BitBucket</w:t>
+      </w:r>
+      <w:proofErr w:type="spellEnd"/>
+      <w:r>
+        <w:rPr>
+          <w:rFonts w:ascii="Arial;serif" w:eastAsiaTheme="minorHAnsi" w:hAnsi="Arial;serif"/>
+          <w:sz w:val="20"/>
+        </w:rPr>
+        <w:t xml:space="preserve"> Project:</w:t>
       </w:r>
       <w:r>
         <w:rPr>
@@ -11755,12 +12791,21 @@
           <w:rFonts w:asciiTheme="minorHAnsi" w:eastAsiaTheme="minorHAnsi" w:hAnsiTheme="minorHAnsi"/>
         </w:rPr>
       </w:pPr>
-      <w:r>
-        <w:rPr>
-          <w:rFonts w:ascii="Arial;serif" w:eastAsiaTheme="minorHAnsi" w:hAnsi="Arial;serif"/>
-          <w:sz w:val="20"/>
-        </w:rPr>
-        <w:t xml:space="preserve">BitBucket Project: </w:t>
+      <w:proofErr w:type="spellStart"/>
+      <w:r>
+        <w:rPr>
+          <w:rFonts w:ascii="Arial;serif" w:eastAsiaTheme="minorHAnsi" w:hAnsi="Arial;serif"/>
+          <w:sz w:val="20"/>
+        </w:rPr>
+        <w:t>BitBucket</w:t>
+      </w:r>
+      <w:proofErr w:type="spellEnd"/>
+      <w:r>
+        <w:rPr>
+          <w:rFonts w:ascii="Arial;serif" w:eastAsiaTheme="minorHAnsi" w:hAnsi="Arial;serif"/>
+          <w:sz w:val="20"/>
+        </w:rPr>
+        <w:t xml:space="preserve"> Project: </w:t>
       </w:r>
       <w:hyperlink r:id="rId110" w:tgtFrame="_self">
         <w:r>
@@ -11846,8 +12891,18 @@
             <w:rFonts w:asciiTheme="minorHAnsi" w:eastAsiaTheme="minorHAnsi" w:hAnsiTheme="minorHAnsi"/>
             <w:sz w:val="20"/>
           </w:rPr>
-          <w:t>improvement/STB_fault_detection</w:t>
+          <w:t>improvement/</w:t>
         </w:r>
+        <w:proofErr w:type="spellStart"/>
+        <w:r>
+          <w:rPr>
+            <w:rStyle w:val="Hyperlink"/>
+            <w:rFonts w:asciiTheme="minorHAnsi" w:eastAsiaTheme="minorHAnsi" w:hAnsiTheme="minorHAnsi"/>
+            <w:sz w:val="20"/>
+          </w:rPr>
+          <w:t>STB_fault_detection</w:t>
+        </w:r>
+        <w:proofErr w:type="spellEnd"/>
       </w:hyperlink>
       <w:r>
         <w:rPr>
@@ -11953,7 +13008,25 @@
           <w:b/>
           <w:sz w:val="20"/>
         </w:rPr>
-        <w:t>Checksum of .srec file:</w:t>
+        <w:t>Checksum of .</w:t>
+      </w:r>
+      <w:proofErr w:type="spellStart"/>
+      <w:r>
+        <w:rPr>
+          <w:rFonts w:ascii="Arial;serif" w:eastAsiaTheme="minorHAnsi" w:hAnsi="Arial;serif"/>
+          <w:b/>
+          <w:sz w:val="20"/>
+        </w:rPr>
+        <w:t>srec</w:t>
+      </w:r>
+      <w:proofErr w:type="spellEnd"/>
+      <w:r>
+        <w:rPr>
+          <w:rFonts w:ascii="Arial;serif" w:eastAsiaTheme="minorHAnsi" w:hAnsi="Arial;serif"/>
+          <w:b/>
+          <w:sz w:val="20"/>
+        </w:rPr>
+        <w:t xml:space="preserve"> file:</w:t>
       </w:r>
       <w:r>
         <w:rPr>
@@ -12040,7 +13113,23 @@
           <w:rFonts w:asciiTheme="minorHAnsi" w:eastAsiaTheme="minorHAnsi" w:hAnsiTheme="minorHAnsi"/>
           <w:b/>
         </w:rPr>
-        <w:t xml:space="preserve">Toolchain version used : </w:t>
+        <w:t xml:space="preserve">Toolchain version </w:t>
+      </w:r>
+      <w:proofErr w:type="gramStart"/>
+      <w:r>
+        <w:rPr>
+          <w:rFonts w:asciiTheme="minorHAnsi" w:eastAsiaTheme="minorHAnsi" w:hAnsiTheme="minorHAnsi"/>
+          <w:b/>
+        </w:rPr>
+        <w:t>used :</w:t>
+      </w:r>
+      <w:proofErr w:type="gramEnd"/>
+      <w:r>
+        <w:rPr>
+          <w:rFonts w:asciiTheme="minorHAnsi" w:eastAsiaTheme="minorHAnsi" w:hAnsiTheme="minorHAnsi"/>
+          <w:b/>
+        </w:rPr>
+        <w:t xml:space="preserve"> </w:t>
       </w:r>
       <w:r>
         <w:rPr>
@@ -12129,8 +13218,17 @@
           <w:rFonts w:asciiTheme="minorHAnsi" w:eastAsiaTheme="minorHAnsi" w:hAnsiTheme="minorHAnsi"/>
           <w:b/>
         </w:rPr>
-        <w:t>Bug Fixes :</w:t>
-      </w:r>
+        <w:t xml:space="preserve">Bug </w:t>
+      </w:r>
+      <w:proofErr w:type="gramStart"/>
+      <w:r>
+        <w:rPr>
+          <w:rFonts w:asciiTheme="minorHAnsi" w:eastAsiaTheme="minorHAnsi" w:hAnsiTheme="minorHAnsi"/>
+          <w:b/>
+        </w:rPr>
+        <w:t>Fixes :</w:t>
+      </w:r>
+      <w:proofErr w:type="gramEnd"/>
     </w:p>
     <w:p>
       <w:pPr>
@@ -12686,12 +13784,21 @@
           <w:rFonts w:asciiTheme="minorHAnsi" w:eastAsiaTheme="minorHAnsi" w:hAnsiTheme="minorHAnsi"/>
         </w:rPr>
       </w:pPr>
-      <w:r>
-        <w:rPr>
-          <w:rFonts w:ascii="Arial;serif" w:eastAsiaTheme="minorHAnsi" w:hAnsi="Arial;serif"/>
-          <w:sz w:val="20"/>
-        </w:rPr>
-        <w:t>BitBucket Project:</w:t>
+      <w:proofErr w:type="spellStart"/>
+      <w:r>
+        <w:rPr>
+          <w:rFonts w:ascii="Arial;serif" w:eastAsiaTheme="minorHAnsi" w:hAnsi="Arial;serif"/>
+          <w:sz w:val="20"/>
+        </w:rPr>
+        <w:t>BitBucket</w:t>
+      </w:r>
+      <w:proofErr w:type="spellEnd"/>
+      <w:r>
+        <w:rPr>
+          <w:rFonts w:ascii="Arial;serif" w:eastAsiaTheme="minorHAnsi" w:hAnsi="Arial;serif"/>
+          <w:sz w:val="20"/>
+        </w:rPr>
+        <w:t xml:space="preserve"> Project:</w:t>
       </w:r>
       <w:r>
         <w:rPr>
@@ -12839,12 +13946,21 @@
           <w:rFonts w:asciiTheme="minorHAnsi" w:eastAsiaTheme="minorHAnsi" w:hAnsiTheme="minorHAnsi"/>
         </w:rPr>
       </w:pPr>
-      <w:r>
-        <w:rPr>
-          <w:rFonts w:ascii="Arial;serif" w:eastAsiaTheme="minorHAnsi" w:hAnsi="Arial;serif"/>
-          <w:sz w:val="20"/>
-        </w:rPr>
-        <w:t xml:space="preserve">BitBucket Project: </w:t>
+      <w:proofErr w:type="spellStart"/>
+      <w:r>
+        <w:rPr>
+          <w:rFonts w:ascii="Arial;serif" w:eastAsiaTheme="minorHAnsi" w:hAnsi="Arial;serif"/>
+          <w:sz w:val="20"/>
+        </w:rPr>
+        <w:t>BitBucket</w:t>
+      </w:r>
+      <w:proofErr w:type="spellEnd"/>
+      <w:r>
+        <w:rPr>
+          <w:rFonts w:ascii="Arial;serif" w:eastAsiaTheme="minorHAnsi" w:hAnsi="Arial;serif"/>
+          <w:sz w:val="20"/>
+        </w:rPr>
+        <w:t xml:space="preserve"> Project: </w:t>
       </w:r>
       <w:hyperlink r:id="rId119" w:tgtFrame="_self">
         <w:r>
@@ -12930,8 +14046,18 @@
             <w:rFonts w:asciiTheme="minorHAnsi" w:eastAsiaTheme="minorHAnsi" w:hAnsiTheme="minorHAnsi"/>
             <w:sz w:val="20"/>
           </w:rPr>
-          <w:t>improvement/STB_fault_detection</w:t>
+          <w:t>improvement/</w:t>
         </w:r>
+        <w:proofErr w:type="spellStart"/>
+        <w:r>
+          <w:rPr>
+            <w:rStyle w:val="Hyperlink"/>
+            <w:rFonts w:asciiTheme="minorHAnsi" w:eastAsiaTheme="minorHAnsi" w:hAnsiTheme="minorHAnsi"/>
+            <w:sz w:val="20"/>
+          </w:rPr>
+          <w:t>STB_fault_detection</w:t>
+        </w:r>
+        <w:proofErr w:type="spellEnd"/>
       </w:hyperlink>
       <w:r>
         <w:rPr>
@@ -13046,7 +14172,25 @@
           <w:b/>
           <w:sz w:val="20"/>
         </w:rPr>
-        <w:t>Checksum of .srec file: 945a9b943ebf9d2c92d845402fa68428</w:t>
+        <w:t>Checksum of .</w:t>
+      </w:r>
+      <w:proofErr w:type="spellStart"/>
+      <w:r>
+        <w:rPr>
+          <w:rFonts w:ascii="Arial;serif" w:eastAsiaTheme="minorHAnsi" w:hAnsi="Arial;serif"/>
+          <w:b/>
+          <w:sz w:val="20"/>
+        </w:rPr>
+        <w:t>srec</w:t>
+      </w:r>
+      <w:proofErr w:type="spellEnd"/>
+      <w:r>
+        <w:rPr>
+          <w:rFonts w:ascii="Arial;serif" w:eastAsiaTheme="minorHAnsi" w:hAnsi="Arial;serif"/>
+          <w:b/>
+          <w:sz w:val="20"/>
+        </w:rPr>
+        <w:t xml:space="preserve"> file: 945a9b943ebf9d2c92d845402fa68428</w:t>
       </w:r>
     </w:p>
     <w:p>
@@ -13121,7 +14265,23 @@
           <w:rFonts w:asciiTheme="minorHAnsi" w:eastAsiaTheme="minorHAnsi" w:hAnsiTheme="minorHAnsi"/>
           <w:b/>
         </w:rPr>
-        <w:t xml:space="preserve">Toolchain version used : </w:t>
+        <w:t xml:space="preserve">Toolchain version </w:t>
+      </w:r>
+      <w:proofErr w:type="gramStart"/>
+      <w:r>
+        <w:rPr>
+          <w:rFonts w:asciiTheme="minorHAnsi" w:eastAsiaTheme="minorHAnsi" w:hAnsiTheme="minorHAnsi"/>
+          <w:b/>
+        </w:rPr>
+        <w:t>used :</w:t>
+      </w:r>
+      <w:proofErr w:type="gramEnd"/>
+      <w:r>
+        <w:rPr>
+          <w:rFonts w:asciiTheme="minorHAnsi" w:eastAsiaTheme="minorHAnsi" w:hAnsiTheme="minorHAnsi"/>
+          <w:b/>
+        </w:rPr>
+        <w:t xml:space="preserve"> </w:t>
       </w:r>
       <w:r>
         <w:rPr>
@@ -13209,7 +14369,23 @@
           <w:rFonts w:asciiTheme="minorHAnsi" w:eastAsiaTheme="minorHAnsi" w:hAnsiTheme="minorHAnsi"/>
           <w:b/>
         </w:rPr>
-        <w:t>Bug Fixes : GC2115-58, GC2115-55, GC2115-51, GC2115-10</w:t>
+        <w:t xml:space="preserve">Bug </w:t>
+      </w:r>
+      <w:proofErr w:type="gramStart"/>
+      <w:r>
+        <w:rPr>
+          <w:rFonts w:asciiTheme="minorHAnsi" w:eastAsiaTheme="minorHAnsi" w:hAnsiTheme="minorHAnsi"/>
+          <w:b/>
+        </w:rPr>
+        <w:t>Fixes :</w:t>
+      </w:r>
+      <w:proofErr w:type="gramEnd"/>
+      <w:r>
+        <w:rPr>
+          <w:rFonts w:asciiTheme="minorHAnsi" w:eastAsiaTheme="minorHAnsi" w:hAnsiTheme="minorHAnsi"/>
+          <w:b/>
+        </w:rPr>
+        <w:t xml:space="preserve"> GC2115-58, GC2115-55, GC2115-51, GC2115-10</w:t>
       </w:r>
     </w:p>
     <w:p>
@@ -13585,12 +14761,21 @@
           <w:rFonts w:asciiTheme="minorHAnsi" w:eastAsiaTheme="minorHAnsi" w:hAnsiTheme="minorHAnsi"/>
         </w:rPr>
       </w:pPr>
-      <w:r>
-        <w:rPr>
-          <w:rFonts w:ascii="Arial;serif" w:eastAsiaTheme="minorHAnsi" w:hAnsi="Arial;serif"/>
-          <w:sz w:val="20"/>
-        </w:rPr>
-        <w:t>BitBucket Project:</w:t>
+      <w:proofErr w:type="spellStart"/>
+      <w:r>
+        <w:rPr>
+          <w:rFonts w:ascii="Arial;serif" w:eastAsiaTheme="minorHAnsi" w:hAnsi="Arial;serif"/>
+          <w:sz w:val="20"/>
+        </w:rPr>
+        <w:t>BitBucket</w:t>
+      </w:r>
+      <w:proofErr w:type="spellEnd"/>
+      <w:r>
+        <w:rPr>
+          <w:rFonts w:ascii="Arial;serif" w:eastAsiaTheme="minorHAnsi" w:hAnsi="Arial;serif"/>
+          <w:sz w:val="20"/>
+        </w:rPr>
+        <w:t xml:space="preserve"> Project:</w:t>
       </w:r>
       <w:r>
         <w:rPr>
@@ -13673,8 +14858,20 @@
             <w:szCs w:val="21"/>
             <w:u w:val="single"/>
           </w:rPr>
-          <w:t>feature/dig_op_hw_change</w:t>
+          <w:t>feature/</w:t>
         </w:r>
+        <w:proofErr w:type="spellStart"/>
+        <w:r>
+          <w:rPr>
+            <w:rFonts w:ascii="Segoe UI" w:hAnsi="Segoe UI" w:cs="Segoe UI"/>
+            <w:color w:val="0000FF"/>
+            <w:sz w:val="21"/>
+            <w:szCs w:val="21"/>
+            <w:u w:val="single"/>
+          </w:rPr>
+          <w:t>dig_op_hw_change</w:t>
+        </w:r>
+        <w:proofErr w:type="spellEnd"/>
       </w:hyperlink>
     </w:p>
     <w:p>
@@ -13746,12 +14943,21 @@
           <w:rFonts w:asciiTheme="minorHAnsi" w:eastAsiaTheme="minorHAnsi" w:hAnsiTheme="minorHAnsi"/>
         </w:rPr>
       </w:pPr>
-      <w:r>
-        <w:rPr>
-          <w:rFonts w:ascii="Arial;serif" w:eastAsiaTheme="minorHAnsi" w:hAnsi="Arial;serif"/>
-          <w:sz w:val="20"/>
-        </w:rPr>
-        <w:t xml:space="preserve">BitBucket Project: </w:t>
+      <w:proofErr w:type="spellStart"/>
+      <w:r>
+        <w:rPr>
+          <w:rFonts w:ascii="Arial;serif" w:eastAsiaTheme="minorHAnsi" w:hAnsi="Arial;serif"/>
+          <w:sz w:val="20"/>
+        </w:rPr>
+        <w:t>BitBucket</w:t>
+      </w:r>
+      <w:proofErr w:type="spellEnd"/>
+      <w:r>
+        <w:rPr>
+          <w:rFonts w:ascii="Arial;serif" w:eastAsiaTheme="minorHAnsi" w:hAnsi="Arial;serif"/>
+          <w:sz w:val="20"/>
+        </w:rPr>
+        <w:t xml:space="preserve"> Project: </w:t>
       </w:r>
       <w:hyperlink r:id="rId128" w:tgtFrame="_self">
         <w:r>
@@ -13941,7 +15147,25 @@
           <w:b/>
           <w:sz w:val="20"/>
         </w:rPr>
-        <w:t>Checksum of .srec file:</w:t>
+        <w:t>Checksum of .</w:t>
+      </w:r>
+      <w:proofErr w:type="spellStart"/>
+      <w:r>
+        <w:rPr>
+          <w:rFonts w:ascii="Arial;serif" w:eastAsiaTheme="minorHAnsi" w:hAnsi="Arial;serif"/>
+          <w:b/>
+          <w:sz w:val="20"/>
+        </w:rPr>
+        <w:t>srec</w:t>
+      </w:r>
+      <w:proofErr w:type="spellEnd"/>
+      <w:r>
+        <w:rPr>
+          <w:rFonts w:ascii="Arial;serif" w:eastAsiaTheme="minorHAnsi" w:hAnsi="Arial;serif"/>
+          <w:b/>
+          <w:sz w:val="20"/>
+        </w:rPr>
+        <w:t xml:space="preserve"> file:</w:t>
       </w:r>
       <w:r>
         <w:rPr>
@@ -14022,7 +15246,23 @@
           <w:rFonts w:asciiTheme="minorHAnsi" w:eastAsiaTheme="minorHAnsi" w:hAnsiTheme="minorHAnsi"/>
           <w:b/>
         </w:rPr>
-        <w:t xml:space="preserve">Toolchain version used : </w:t>
+        <w:t xml:space="preserve">Toolchain version </w:t>
+      </w:r>
+      <w:proofErr w:type="gramStart"/>
+      <w:r>
+        <w:rPr>
+          <w:rFonts w:asciiTheme="minorHAnsi" w:eastAsiaTheme="minorHAnsi" w:hAnsiTheme="minorHAnsi"/>
+          <w:b/>
+        </w:rPr>
+        <w:t>used :</w:t>
+      </w:r>
+      <w:proofErr w:type="gramEnd"/>
+      <w:r>
+        <w:rPr>
+          <w:rFonts w:asciiTheme="minorHAnsi" w:eastAsiaTheme="minorHAnsi" w:hAnsiTheme="minorHAnsi"/>
+          <w:b/>
+        </w:rPr>
+        <w:t xml:space="preserve"> </w:t>
       </w:r>
       <w:r>
         <w:rPr>
@@ -14110,7 +15350,23 @@
           <w:rFonts w:asciiTheme="minorHAnsi" w:eastAsiaTheme="minorHAnsi" w:hAnsiTheme="minorHAnsi"/>
           <w:b/>
         </w:rPr>
-        <w:t xml:space="preserve">Bug Fixes : </w:t>
+        <w:t xml:space="preserve">Bug </w:t>
+      </w:r>
+      <w:proofErr w:type="gramStart"/>
+      <w:r>
+        <w:rPr>
+          <w:rFonts w:asciiTheme="minorHAnsi" w:eastAsiaTheme="minorHAnsi" w:hAnsiTheme="minorHAnsi"/>
+          <w:b/>
+        </w:rPr>
+        <w:t>Fixes :</w:t>
+      </w:r>
+      <w:proofErr w:type="gramEnd"/>
+      <w:r>
+        <w:rPr>
+          <w:rFonts w:asciiTheme="minorHAnsi" w:eastAsiaTheme="minorHAnsi" w:hAnsiTheme="minorHAnsi"/>
+          <w:b/>
+        </w:rPr>
+        <w:t xml:space="preserve"> </w:t>
       </w:r>
       <w:hyperlink r:id="rId131" w:tgtFrame="_self">
         <w:r>
@@ -14180,7 +15436,21 @@
         <w:rPr>
           <w:lang w:eastAsia="en-IN" w:bidi="hi-IN"/>
         </w:rPr>
-        <w:t>Added 14 new CFGZ params: 7 DO source and 7 DO activation for O/ps L to R.</w:t>
+        <w:t>Added 14 new CFGZ params: 7 DO source and 7 DO activation for O/</w:t>
+      </w:r>
+      <w:proofErr w:type="spellStart"/>
+      <w:r>
+        <w:rPr>
+          <w:lang w:eastAsia="en-IN" w:bidi="hi-IN"/>
+        </w:rPr>
+        <w:t>ps</w:t>
+      </w:r>
+      <w:proofErr w:type="spellEnd"/>
+      <w:r>
+        <w:rPr>
+          <w:lang w:eastAsia="en-IN" w:bidi="hi-IN"/>
+        </w:rPr>
+        <w:t xml:space="preserve"> L to R.</w:t>
       </w:r>
     </w:p>
     <w:p>
@@ -14505,12 +15775,21 @@
           <w:rFonts w:asciiTheme="minorHAnsi" w:eastAsiaTheme="minorHAnsi" w:hAnsiTheme="minorHAnsi"/>
         </w:rPr>
       </w:pPr>
-      <w:r>
-        <w:rPr>
-          <w:rFonts w:ascii="Arial;serif" w:eastAsiaTheme="minorHAnsi" w:hAnsi="Arial;serif"/>
-          <w:sz w:val="20"/>
-        </w:rPr>
-        <w:t>BitBucket Project:</w:t>
+      <w:proofErr w:type="spellStart"/>
+      <w:r>
+        <w:rPr>
+          <w:rFonts w:ascii="Arial;serif" w:eastAsiaTheme="minorHAnsi" w:hAnsi="Arial;serif"/>
+          <w:sz w:val="20"/>
+        </w:rPr>
+        <w:t>BitBucket</w:t>
+      </w:r>
+      <w:proofErr w:type="spellEnd"/>
+      <w:r>
+        <w:rPr>
+          <w:rFonts w:ascii="Arial;serif" w:eastAsiaTheme="minorHAnsi" w:hAnsi="Arial;serif"/>
+          <w:sz w:val="20"/>
+        </w:rPr>
+        <w:t xml:space="preserve"> Project:</w:t>
       </w:r>
       <w:r>
         <w:rPr>
@@ -14594,8 +15873,20 @@
             <w:szCs w:val="21"/>
             <w:u w:val="single"/>
           </w:rPr>
-          <w:t>feature/dig_op_hw_change</w:t>
+          <w:t>feature/</w:t>
         </w:r>
+        <w:proofErr w:type="spellStart"/>
+        <w:r>
+          <w:rPr>
+            <w:rFonts w:ascii="Segoe UI" w:hAnsi="Segoe UI" w:cs="Segoe UI"/>
+            <w:color w:val="0000FF"/>
+            <w:sz w:val="21"/>
+            <w:szCs w:val="21"/>
+            <w:u w:val="single"/>
+          </w:rPr>
+          <w:t>dig_op_hw_change</w:t>
+        </w:r>
+        <w:proofErr w:type="spellEnd"/>
       </w:hyperlink>
     </w:p>
     <w:p>
@@ -14665,12 +15956,21 @@
           <w:rFonts w:asciiTheme="minorHAnsi" w:eastAsiaTheme="minorHAnsi" w:hAnsiTheme="minorHAnsi"/>
         </w:rPr>
       </w:pPr>
-      <w:r>
-        <w:rPr>
-          <w:rFonts w:ascii="Arial;serif" w:eastAsiaTheme="minorHAnsi" w:hAnsi="Arial;serif"/>
-          <w:sz w:val="20"/>
-        </w:rPr>
-        <w:t xml:space="preserve">BitBucket Project: </w:t>
+      <w:proofErr w:type="spellStart"/>
+      <w:r>
+        <w:rPr>
+          <w:rFonts w:ascii="Arial;serif" w:eastAsiaTheme="minorHAnsi" w:hAnsi="Arial;serif"/>
+          <w:sz w:val="20"/>
+        </w:rPr>
+        <w:t>BitBucket</w:t>
+      </w:r>
+      <w:proofErr w:type="spellEnd"/>
+      <w:r>
+        <w:rPr>
+          <w:rFonts w:ascii="Arial;serif" w:eastAsiaTheme="minorHAnsi" w:hAnsi="Arial;serif"/>
+          <w:sz w:val="20"/>
+        </w:rPr>
+        <w:t xml:space="preserve"> Project: </w:t>
       </w:r>
       <w:hyperlink r:id="rId137" w:tgtFrame="_self">
         <w:r>
@@ -14843,7 +16143,25 @@
           <w:b/>
           <w:sz w:val="20"/>
         </w:rPr>
-        <w:t>Checksum of .srec file:</w:t>
+        <w:t>Checksum of .</w:t>
+      </w:r>
+      <w:proofErr w:type="spellStart"/>
+      <w:r>
+        <w:rPr>
+          <w:rFonts w:ascii="Arial;serif" w:eastAsiaTheme="minorHAnsi" w:hAnsi="Arial;serif"/>
+          <w:b/>
+          <w:sz w:val="20"/>
+        </w:rPr>
+        <w:t>srec</w:t>
+      </w:r>
+      <w:proofErr w:type="spellEnd"/>
+      <w:r>
+        <w:rPr>
+          <w:rFonts w:ascii="Arial;serif" w:eastAsiaTheme="minorHAnsi" w:hAnsi="Arial;serif"/>
+          <w:b/>
+          <w:sz w:val="20"/>
+        </w:rPr>
+        <w:t xml:space="preserve"> file:</w:t>
       </w:r>
       <w:r>
         <w:rPr>
@@ -14924,7 +16242,23 @@
           <w:rFonts w:asciiTheme="minorHAnsi" w:eastAsiaTheme="minorHAnsi" w:hAnsiTheme="minorHAnsi"/>
           <w:b/>
         </w:rPr>
-        <w:t xml:space="preserve">Toolchain version used : </w:t>
+        <w:t xml:space="preserve">Toolchain version </w:t>
+      </w:r>
+      <w:proofErr w:type="gramStart"/>
+      <w:r>
+        <w:rPr>
+          <w:rFonts w:asciiTheme="minorHAnsi" w:eastAsiaTheme="minorHAnsi" w:hAnsiTheme="minorHAnsi"/>
+          <w:b/>
+        </w:rPr>
+        <w:t>used :</w:t>
+      </w:r>
+      <w:proofErr w:type="gramEnd"/>
+      <w:r>
+        <w:rPr>
+          <w:rFonts w:asciiTheme="minorHAnsi" w:eastAsiaTheme="minorHAnsi" w:hAnsiTheme="minorHAnsi"/>
+          <w:b/>
+        </w:rPr>
+        <w:t xml:space="preserve"> </w:t>
       </w:r>
       <w:r>
         <w:rPr>
@@ -15013,7 +16347,23 @@
           <w:rFonts w:asciiTheme="minorHAnsi" w:eastAsiaTheme="minorHAnsi" w:hAnsiTheme="minorHAnsi"/>
           <w:b/>
         </w:rPr>
-        <w:t xml:space="preserve">Bug Fixes : </w:t>
+        <w:t xml:space="preserve">Bug </w:t>
+      </w:r>
+      <w:proofErr w:type="gramStart"/>
+      <w:r>
+        <w:rPr>
+          <w:rFonts w:asciiTheme="minorHAnsi" w:eastAsiaTheme="minorHAnsi" w:hAnsiTheme="minorHAnsi"/>
+          <w:b/>
+        </w:rPr>
+        <w:t>Fixes :</w:t>
+      </w:r>
+      <w:proofErr w:type="gramEnd"/>
+      <w:r>
+        <w:rPr>
+          <w:rFonts w:asciiTheme="minorHAnsi" w:eastAsiaTheme="minorHAnsi" w:hAnsiTheme="minorHAnsi"/>
+          <w:b/>
+        </w:rPr>
+        <w:t xml:space="preserve"> </w:t>
       </w:r>
       <w:r>
         <w:rPr>
@@ -15096,7 +16446,51 @@
           <w:szCs w:val="24"/>
           <w:lang w:eastAsia="en-IN" w:bidi="hi-IN"/>
         </w:rPr>
-        <w:t>J – high if Vbat OV or VBat UV, low otherwise.</w:t>
+        <w:t xml:space="preserve">J – high if </w:t>
+      </w:r>
+      <w:proofErr w:type="spellStart"/>
+      <w:r>
+        <w:rPr>
+          <w:rFonts w:ascii="Times New Roman" w:eastAsia="Times New Roman" w:hAnsi="Times New Roman" w:cs="Times New Roman"/>
+          <w:color w:val="auto"/>
+          <w:sz w:val="24"/>
+          <w:szCs w:val="24"/>
+          <w:lang w:eastAsia="en-IN" w:bidi="hi-IN"/>
+        </w:rPr>
+        <w:t>Vbat</w:t>
+      </w:r>
+      <w:proofErr w:type="spellEnd"/>
+      <w:r>
+        <w:rPr>
+          <w:rFonts w:ascii="Times New Roman" w:eastAsia="Times New Roman" w:hAnsi="Times New Roman" w:cs="Times New Roman"/>
+          <w:color w:val="auto"/>
+          <w:sz w:val="24"/>
+          <w:szCs w:val="24"/>
+          <w:lang w:eastAsia="en-IN" w:bidi="hi-IN"/>
+        </w:rPr>
+        <w:t xml:space="preserve"> OV or </w:t>
+      </w:r>
+      <w:proofErr w:type="spellStart"/>
+      <w:r>
+        <w:rPr>
+          <w:rFonts w:ascii="Times New Roman" w:eastAsia="Times New Roman" w:hAnsi="Times New Roman" w:cs="Times New Roman"/>
+          <w:color w:val="auto"/>
+          <w:sz w:val="24"/>
+          <w:szCs w:val="24"/>
+          <w:lang w:eastAsia="en-IN" w:bidi="hi-IN"/>
+        </w:rPr>
+        <w:t>VBat</w:t>
+      </w:r>
+      <w:proofErr w:type="spellEnd"/>
+      <w:r>
+        <w:rPr>
+          <w:rFonts w:ascii="Times New Roman" w:eastAsia="Times New Roman" w:hAnsi="Times New Roman" w:cs="Times New Roman"/>
+          <w:color w:val="auto"/>
+          <w:sz w:val="24"/>
+          <w:szCs w:val="24"/>
+          <w:lang w:eastAsia="en-IN" w:bidi="hi-IN"/>
+        </w:rPr>
+        <w:t xml:space="preserve"> UV, low otherwise.</w:t>
       </w:r>
     </w:p>
     <w:p>
@@ -15150,7 +16544,29 @@
           <w:szCs w:val="24"/>
           <w:lang w:eastAsia="en-IN" w:bidi="hi-IN"/>
         </w:rPr>
-        <w:t>Support for Dig In Q and R removed. Also, all parameters related to Dig Ips Q and R have been removed.</w:t>
+        <w:t xml:space="preserve">Support for Dig </w:t>
+      </w:r>
+      <w:proofErr w:type="gramStart"/>
+      <w:r>
+        <w:rPr>
+          <w:rFonts w:ascii="Times New Roman" w:eastAsia="Times New Roman" w:hAnsi="Times New Roman" w:cs="Times New Roman"/>
+          <w:color w:val="auto"/>
+          <w:sz w:val="24"/>
+          <w:szCs w:val="24"/>
+          <w:lang w:eastAsia="en-IN" w:bidi="hi-IN"/>
+        </w:rPr>
+        <w:t>In</w:t>
+      </w:r>
+      <w:proofErr w:type="gramEnd"/>
+      <w:r>
+        <w:rPr>
+          <w:rFonts w:ascii="Times New Roman" w:eastAsia="Times New Roman" w:hAnsi="Times New Roman" w:cs="Times New Roman"/>
+          <w:color w:val="auto"/>
+          <w:sz w:val="24"/>
+          <w:szCs w:val="24"/>
+          <w:lang w:eastAsia="en-IN" w:bidi="hi-IN"/>
+        </w:rPr>
+        <w:t xml:space="preserve"> Q and R removed. Also, all parameters related to Dig Ips Q and R have been removed.</w:t>
       </w:r>
     </w:p>
     <w:p>
@@ -15488,12 +16904,21 @@
         <w:pStyle w:val="BodyText"/>
         <w:spacing w:after="0" w:line="240" w:lineRule="auto"/>
       </w:pPr>
+      <w:proofErr w:type="spellStart"/>
       <w:r>
         <w:rPr>
           <w:rFonts w:ascii="Arial;serif" w:hAnsi="Arial;serif"/>
           <w:sz w:val="20"/>
         </w:rPr>
-        <w:t>BitBucket Project:</w:t>
+        <w:t>BitBucket</w:t>
+      </w:r>
+      <w:proofErr w:type="spellEnd"/>
+      <w:r>
+        <w:rPr>
+          <w:rFonts w:ascii="Arial;serif" w:hAnsi="Arial;serif"/>
+          <w:sz w:val="20"/>
+        </w:rPr>
+        <w:t xml:space="preserve"> Project:</w:t>
       </w:r>
       <w:r>
         <w:t xml:space="preserve"> </w:t>
@@ -15625,12 +17050,21 @@
         <w:pStyle w:val="BodyText"/>
         <w:spacing w:after="0" w:line="240" w:lineRule="auto"/>
       </w:pPr>
+      <w:proofErr w:type="spellStart"/>
       <w:r>
         <w:rPr>
           <w:rFonts w:ascii="Arial;serif" w:hAnsi="Arial;serif"/>
           <w:sz w:val="20"/>
         </w:rPr>
-        <w:t xml:space="preserve">BitBucket Project: </w:t>
+        <w:t>BitBucket</w:t>
+      </w:r>
+      <w:proofErr w:type="spellEnd"/>
+      <w:r>
+        <w:rPr>
+          <w:rFonts w:ascii="Arial;serif" w:hAnsi="Arial;serif"/>
+          <w:sz w:val="20"/>
+        </w:rPr>
+        <w:t xml:space="preserve"> Project: </w:t>
       </w:r>
       <w:hyperlink r:id="rId144" w:tgtFrame="_self">
         <w:r>
@@ -15701,8 +17135,16 @@
           <w:rPr>
             <w:rStyle w:val="Hyperlink"/>
           </w:rPr>
-          <w:t>improvement/STB_fault_detection</w:t>
+          <w:t>improvement/</w:t>
         </w:r>
+        <w:proofErr w:type="spellStart"/>
+        <w:r>
+          <w:rPr>
+            <w:rStyle w:val="Hyperlink"/>
+          </w:rPr>
+          <w:t>STB_fault_detection</w:t>
+        </w:r>
+        <w:proofErr w:type="spellEnd"/>
       </w:hyperlink>
     </w:p>
     <w:p>
@@ -15796,7 +17238,25 @@
           <w:b/>
           <w:sz w:val="20"/>
         </w:rPr>
-        <w:t>Checksum of .srec file:</w:t>
+        <w:t>Checksum of .</w:t>
+      </w:r>
+      <w:proofErr w:type="spellStart"/>
+      <w:r>
+        <w:rPr>
+          <w:rFonts w:ascii="Arial;serif" w:hAnsi="Arial;serif"/>
+          <w:b/>
+          <w:sz w:val="20"/>
+        </w:rPr>
+        <w:t>srec</w:t>
+      </w:r>
+      <w:proofErr w:type="spellEnd"/>
+      <w:r>
+        <w:rPr>
+          <w:rFonts w:ascii="Arial;serif" w:hAnsi="Arial;serif"/>
+          <w:b/>
+          <w:sz w:val="20"/>
+        </w:rPr>
+        <w:t xml:space="preserve"> file:</w:t>
       </w:r>
       <w:r>
         <w:t xml:space="preserve"> ac513a8c6248e7e34a73a69b39acfe4b</w:t>
@@ -15863,7 +17323,21 @@
         <w:rPr>
           <w:b/>
         </w:rPr>
-        <w:t xml:space="preserve">Toolchain version used : </w:t>
+        <w:t xml:space="preserve">Toolchain version </w:t>
+      </w:r>
+      <w:proofErr w:type="gramStart"/>
+      <w:r>
+        <w:rPr>
+          <w:b/>
+        </w:rPr>
+        <w:t>used :</w:t>
+      </w:r>
+      <w:proofErr w:type="gramEnd"/>
+      <w:r>
+        <w:rPr>
+          <w:b/>
+        </w:rPr>
+        <w:t xml:space="preserve"> </w:t>
       </w:r>
       <w:r>
         <w:t>GNU ARM Embedded 10.2.1.20201103</w:t>
@@ -16434,12 +17908,21 @@
         <w:pStyle w:val="BodyText"/>
         <w:spacing w:after="0" w:line="240" w:lineRule="auto"/>
       </w:pPr>
+      <w:proofErr w:type="spellStart"/>
       <w:r>
         <w:rPr>
           <w:rFonts w:ascii="Arial;serif" w:hAnsi="Arial;serif"/>
           <w:sz w:val="20"/>
         </w:rPr>
-        <w:t>BitBucket Project:</w:t>
+        <w:t>BitBucket</w:t>
+      </w:r>
+      <w:proofErr w:type="spellEnd"/>
+      <w:r>
+        <w:rPr>
+          <w:rFonts w:ascii="Arial;serif" w:hAnsi="Arial;serif"/>
+          <w:sz w:val="20"/>
+        </w:rPr>
+        <w:t xml:space="preserve"> Project:</w:t>
       </w:r>
       <w:r>
         <w:t xml:space="preserve"> </w:t>
@@ -16572,12 +18055,21 @@
         <w:pStyle w:val="BodyText"/>
         <w:spacing w:after="0" w:line="240" w:lineRule="auto"/>
       </w:pPr>
+      <w:proofErr w:type="spellStart"/>
       <w:r>
         <w:rPr>
           <w:rFonts w:ascii="Arial;serif" w:hAnsi="Arial;serif"/>
           <w:sz w:val="20"/>
         </w:rPr>
-        <w:t xml:space="preserve">BitBucket Project: </w:t>
+        <w:t>BitBucket</w:t>
+      </w:r>
+      <w:proofErr w:type="spellEnd"/>
+      <w:r>
+        <w:rPr>
+          <w:rFonts w:ascii="Arial;serif" w:hAnsi="Arial;serif"/>
+          <w:sz w:val="20"/>
+        </w:rPr>
+        <w:t xml:space="preserve"> Project: </w:t>
       </w:r>
       <w:hyperlink r:id="rId158" w:tgtFrame="_self">
         <w:r>
@@ -16747,7 +18239,25 @@
           <w:b/>
           <w:sz w:val="20"/>
         </w:rPr>
-        <w:t>Checksum of .srec file:</w:t>
+        <w:t>Checksum of .</w:t>
+      </w:r>
+      <w:proofErr w:type="spellStart"/>
+      <w:r>
+        <w:rPr>
+          <w:rFonts w:ascii="Arial;serif" w:hAnsi="Arial;serif"/>
+          <w:b/>
+          <w:sz w:val="20"/>
+        </w:rPr>
+        <w:t>srec</w:t>
+      </w:r>
+      <w:proofErr w:type="spellEnd"/>
+      <w:r>
+        <w:rPr>
+          <w:rFonts w:ascii="Arial;serif" w:hAnsi="Arial;serif"/>
+          <w:b/>
+          <w:sz w:val="20"/>
+        </w:rPr>
+        <w:t xml:space="preserve"> file:</w:t>
       </w:r>
       <w:r>
         <w:t xml:space="preserve"> 48c9ce7729f76f6a61ec2d9e501f4384</w:t>
@@ -16812,7 +18322,21 @@
         <w:rPr>
           <w:b/>
         </w:rPr>
-        <w:t xml:space="preserve">Toolchain version used : </w:t>
+        <w:t xml:space="preserve">Toolchain version </w:t>
+      </w:r>
+      <w:proofErr w:type="gramStart"/>
+      <w:r>
+        <w:rPr>
+          <w:b/>
+        </w:rPr>
+        <w:t>used :</w:t>
+      </w:r>
+      <w:proofErr w:type="gramEnd"/>
+      <w:r>
+        <w:rPr>
+          <w:b/>
+        </w:rPr>
+        <w:t xml:space="preserve"> </w:t>
       </w:r>
       <w:r>
         <w:t>GNU ARM Embedded 10.2.1.20201103</w:t>
@@ -16897,7 +18421,21 @@
         <w:rPr>
           <w:b/>
         </w:rPr>
-        <w:t>Bug Fixes :  J1939 Transmit and receive arrays initialized after config change.</w:t>
+        <w:t xml:space="preserve">Bug </w:t>
+      </w:r>
+      <w:proofErr w:type="gramStart"/>
+      <w:r>
+        <w:rPr>
+          <w:b/>
+        </w:rPr>
+        <w:t>Fixes :</w:t>
+      </w:r>
+      <w:proofErr w:type="gramEnd"/>
+      <w:r>
+        <w:rPr>
+          <w:b/>
+        </w:rPr>
+        <w:t xml:space="preserve">  J1939 Transmit and receive arrays initialized after config change.</w:t>
       </w:r>
     </w:p>
     <w:p>
@@ -17283,12 +18821,21 @@
         <w:pStyle w:val="BodyText"/>
         <w:spacing w:after="0" w:line="240" w:lineRule="auto"/>
       </w:pPr>
+      <w:proofErr w:type="spellStart"/>
       <w:r>
         <w:rPr>
           <w:rFonts w:ascii="Arial;serif" w:hAnsi="Arial;serif"/>
           <w:sz w:val="20"/>
         </w:rPr>
-        <w:t>BitBucket Project:</w:t>
+        <w:t>BitBucket</w:t>
+      </w:r>
+      <w:proofErr w:type="spellEnd"/>
+      <w:r>
+        <w:rPr>
+          <w:rFonts w:ascii="Arial;serif" w:hAnsi="Arial;serif"/>
+          <w:sz w:val="20"/>
+        </w:rPr>
+        <w:t xml:space="preserve"> Project:</w:t>
       </w:r>
       <w:r>
         <w:t xml:space="preserve"> </w:t>
@@ -17421,12 +18968,21 @@
         <w:pStyle w:val="BodyText"/>
         <w:spacing w:after="0" w:line="240" w:lineRule="auto"/>
       </w:pPr>
+      <w:proofErr w:type="spellStart"/>
       <w:r>
         <w:rPr>
           <w:rFonts w:ascii="Arial;serif" w:hAnsi="Arial;serif"/>
           <w:sz w:val="20"/>
         </w:rPr>
-        <w:t xml:space="preserve">BitBucket Project: </w:t>
+        <w:t>BitBucket</w:t>
+      </w:r>
+      <w:proofErr w:type="spellEnd"/>
+      <w:r>
+        <w:rPr>
+          <w:rFonts w:ascii="Arial;serif" w:hAnsi="Arial;serif"/>
+          <w:sz w:val="20"/>
+        </w:rPr>
+        <w:t xml:space="preserve"> Project: </w:t>
       </w:r>
       <w:hyperlink r:id="rId168" w:tgtFrame="_self">
         <w:r>
@@ -17595,7 +19151,25 @@
           <w:b/>
           <w:sz w:val="20"/>
         </w:rPr>
-        <w:t>Checksum of .srec file:</w:t>
+        <w:t>Checksum of .</w:t>
+      </w:r>
+      <w:proofErr w:type="spellStart"/>
+      <w:r>
+        <w:rPr>
+          <w:rFonts w:ascii="Arial;serif" w:hAnsi="Arial;serif"/>
+          <w:b/>
+          <w:sz w:val="20"/>
+        </w:rPr>
+        <w:t>srec</w:t>
+      </w:r>
+      <w:proofErr w:type="spellEnd"/>
+      <w:r>
+        <w:rPr>
+          <w:rFonts w:ascii="Arial;serif" w:hAnsi="Arial;serif"/>
+          <w:b/>
+          <w:sz w:val="20"/>
+        </w:rPr>
+        <w:t xml:space="preserve"> file:</w:t>
       </w:r>
       <w:r>
         <w:t xml:space="preserve"> 2c6c62e9c2b91c357209a0419b633700</w:t>
@@ -17660,7 +19234,21 @@
         <w:rPr>
           <w:b/>
         </w:rPr>
-        <w:t xml:space="preserve">Toolchain version used : </w:t>
+        <w:t xml:space="preserve">Toolchain version </w:t>
+      </w:r>
+      <w:proofErr w:type="gramStart"/>
+      <w:r>
+        <w:rPr>
+          <w:b/>
+        </w:rPr>
+        <w:t>used :</w:t>
+      </w:r>
+      <w:proofErr w:type="gramEnd"/>
+      <w:r>
+        <w:rPr>
+          <w:b/>
+        </w:rPr>
+        <w:t xml:space="preserve"> </w:t>
       </w:r>
       <w:r>
         <w:t>GNU ARM Embedded 10.2.1.20201103</w:t>
@@ -18254,12 +19842,21 @@
         <w:pStyle w:val="BodyText"/>
         <w:spacing w:after="0" w:line="240" w:lineRule="auto"/>
       </w:pPr>
+      <w:proofErr w:type="spellStart"/>
       <w:r>
         <w:rPr>
           <w:rFonts w:ascii="Arial;serif" w:hAnsi="Arial;serif"/>
           <w:sz w:val="20"/>
         </w:rPr>
-        <w:t>BitBucket Project:</w:t>
+        <w:t>BitBucket</w:t>
+      </w:r>
+      <w:proofErr w:type="spellEnd"/>
+      <w:r>
+        <w:rPr>
+          <w:rFonts w:ascii="Arial;serif" w:hAnsi="Arial;serif"/>
+          <w:sz w:val="20"/>
+        </w:rPr>
+        <w:t xml:space="preserve"> Project:</w:t>
       </w:r>
       <w:r>
         <w:t xml:space="preserve"> </w:t>
@@ -18387,12 +19984,21 @@
         <w:pStyle w:val="BodyText"/>
         <w:spacing w:after="0" w:line="240" w:lineRule="auto"/>
       </w:pPr>
+      <w:proofErr w:type="spellStart"/>
       <w:r>
         <w:rPr>
           <w:rFonts w:ascii="Arial;serif" w:hAnsi="Arial;serif"/>
           <w:sz w:val="20"/>
         </w:rPr>
-        <w:t xml:space="preserve">BitBucket Project: </w:t>
+        <w:t>BitBucket</w:t>
+      </w:r>
+      <w:proofErr w:type="spellEnd"/>
+      <w:r>
+        <w:rPr>
+          <w:rFonts w:ascii="Arial;serif" w:hAnsi="Arial;serif"/>
+          <w:sz w:val="20"/>
+        </w:rPr>
+        <w:t xml:space="preserve"> Project: </w:t>
       </w:r>
       <w:hyperlink r:id="rId189" w:tgtFrame="_self">
         <w:r>
@@ -18567,7 +20173,25 @@
           <w:b/>
           <w:sz w:val="20"/>
         </w:rPr>
-        <w:t>Checksum of .srec file:</w:t>
+        <w:t>Checksum of .</w:t>
+      </w:r>
+      <w:proofErr w:type="spellStart"/>
+      <w:r>
+        <w:rPr>
+          <w:rFonts w:ascii="Arial;serif" w:hAnsi="Arial;serif"/>
+          <w:b/>
+          <w:sz w:val="20"/>
+        </w:rPr>
+        <w:t>srec</w:t>
+      </w:r>
+      <w:proofErr w:type="spellEnd"/>
+      <w:r>
+        <w:rPr>
+          <w:rFonts w:ascii="Arial;serif" w:hAnsi="Arial;serif"/>
+          <w:b/>
+          <w:sz w:val="20"/>
+        </w:rPr>
+        <w:t xml:space="preserve"> file:</w:t>
       </w:r>
       <w:r>
         <w:t xml:space="preserve"> ca36bdc0f9b1460bab840f6c1b5e65ba</w:t>
@@ -18632,7 +20256,21 @@
         <w:rPr>
           <w:b/>
         </w:rPr>
-        <w:t xml:space="preserve">Toolchain version used : </w:t>
+        <w:t xml:space="preserve">Toolchain version </w:t>
+      </w:r>
+      <w:proofErr w:type="gramStart"/>
+      <w:r>
+        <w:rPr>
+          <w:b/>
+        </w:rPr>
+        <w:t>used :</w:t>
+      </w:r>
+      <w:proofErr w:type="gramEnd"/>
+      <w:r>
+        <w:rPr>
+          <w:b/>
+        </w:rPr>
+        <w:t xml:space="preserve"> </w:t>
       </w:r>
       <w:r>
         <w:t>GNU ARM Embedded 10.2.1.20201103</w:t>
@@ -18717,7 +20355,21 @@
         <w:rPr>
           <w:b/>
         </w:rPr>
-        <w:t xml:space="preserve">Bug Fixes :  </w:t>
+        <w:t xml:space="preserve">Bug </w:t>
+      </w:r>
+      <w:proofErr w:type="gramStart"/>
+      <w:r>
+        <w:rPr>
+          <w:b/>
+        </w:rPr>
+        <w:t>Fixes :</w:t>
+      </w:r>
+      <w:proofErr w:type="gramEnd"/>
+      <w:r>
+        <w:rPr>
+          <w:b/>
+        </w:rPr>
+        <w:t xml:space="preserve">  </w:t>
       </w:r>
     </w:p>
     <w:p>
@@ -19043,12 +20695,21 @@
         <w:pStyle w:val="BodyText"/>
         <w:spacing w:after="0" w:line="240" w:lineRule="auto"/>
       </w:pPr>
+      <w:proofErr w:type="spellStart"/>
       <w:r>
         <w:rPr>
           <w:rFonts w:ascii="Arial;serif" w:hAnsi="Arial;serif"/>
           <w:sz w:val="20"/>
         </w:rPr>
-        <w:t>BitBucket Project:</w:t>
+        <w:t>BitBucket</w:t>
+      </w:r>
+      <w:proofErr w:type="spellEnd"/>
+      <w:r>
+        <w:rPr>
+          <w:rFonts w:ascii="Arial;serif" w:hAnsi="Arial;serif"/>
+          <w:sz w:val="20"/>
+        </w:rPr>
+        <w:t xml:space="preserve"> Project:</w:t>
       </w:r>
       <w:r>
         <w:t xml:space="preserve"> </w:t>
@@ -19178,12 +20839,21 @@
         <w:pStyle w:val="BodyText"/>
         <w:spacing w:after="0" w:line="240" w:lineRule="auto"/>
       </w:pPr>
+      <w:proofErr w:type="spellStart"/>
       <w:r>
         <w:rPr>
           <w:rFonts w:ascii="Arial;serif" w:hAnsi="Arial;serif"/>
           <w:sz w:val="20"/>
         </w:rPr>
-        <w:t xml:space="preserve">BitBucket Project: </w:t>
+        <w:t>BitBucket</w:t>
+      </w:r>
+      <w:proofErr w:type="spellEnd"/>
+      <w:r>
+        <w:rPr>
+          <w:rFonts w:ascii="Arial;serif" w:hAnsi="Arial;serif"/>
+          <w:sz w:val="20"/>
+        </w:rPr>
+        <w:t xml:space="preserve"> Project: </w:t>
       </w:r>
       <w:hyperlink r:id="rId197" w:tgtFrame="_self">
         <w:r>
@@ -19356,7 +21026,25 @@
           <w:b/>
           <w:sz w:val="20"/>
         </w:rPr>
-        <w:t>Checksum of .srec file:</w:t>
+        <w:t>Checksum of .</w:t>
+      </w:r>
+      <w:proofErr w:type="spellStart"/>
+      <w:r>
+        <w:rPr>
+          <w:rFonts w:ascii="Arial;serif" w:hAnsi="Arial;serif"/>
+          <w:b/>
+          <w:sz w:val="20"/>
+        </w:rPr>
+        <w:t>srec</w:t>
+      </w:r>
+      <w:proofErr w:type="spellEnd"/>
+      <w:r>
+        <w:rPr>
+          <w:rFonts w:ascii="Arial;serif" w:hAnsi="Arial;serif"/>
+          <w:b/>
+          <w:sz w:val="20"/>
+        </w:rPr>
+        <w:t xml:space="preserve"> file:</w:t>
       </w:r>
       <w:r>
         <w:t xml:space="preserve"> 01b54db8de646dd125ff3d68bd2d1124</w:t>
@@ -19421,7 +21109,21 @@
         <w:rPr>
           <w:b/>
         </w:rPr>
-        <w:t xml:space="preserve">Toolchain version used : </w:t>
+        <w:t xml:space="preserve">Toolchain version </w:t>
+      </w:r>
+      <w:proofErr w:type="gramStart"/>
+      <w:r>
+        <w:rPr>
+          <w:b/>
+        </w:rPr>
+        <w:t>used :</w:t>
+      </w:r>
+      <w:proofErr w:type="gramEnd"/>
+      <w:r>
+        <w:rPr>
+          <w:b/>
+        </w:rPr>
+        <w:t xml:space="preserve"> </w:t>
       </w:r>
       <w:r>
         <w:t>GNU ARM Embedded 10.2.1.20201103</w:t>
@@ -19506,7 +21208,21 @@
         <w:rPr>
           <w:b/>
         </w:rPr>
-        <w:t xml:space="preserve">Bug Fixes :  </w:t>
+        <w:t xml:space="preserve">Bug </w:t>
+      </w:r>
+      <w:proofErr w:type="gramStart"/>
+      <w:r>
+        <w:rPr>
+          <w:b/>
+        </w:rPr>
+        <w:t>Fixes :</w:t>
+      </w:r>
+      <w:proofErr w:type="gramEnd"/>
+      <w:r>
+        <w:rPr>
+          <w:b/>
+        </w:rPr>
+        <w:t xml:space="preserve">  </w:t>
       </w:r>
     </w:p>
     <w:p>
@@ -19834,12 +21550,21 @@
         <w:pStyle w:val="BodyText"/>
         <w:spacing w:after="0" w:line="240" w:lineRule="auto"/>
       </w:pPr>
+      <w:proofErr w:type="spellStart"/>
       <w:r>
         <w:rPr>
           <w:rFonts w:ascii="Arial;serif" w:hAnsi="Arial;serif"/>
           <w:sz w:val="20"/>
         </w:rPr>
-        <w:t>BitBucket Project:</w:t>
+        <w:t>BitBucket</w:t>
+      </w:r>
+      <w:proofErr w:type="spellEnd"/>
+      <w:r>
+        <w:rPr>
+          <w:rFonts w:ascii="Arial;serif" w:hAnsi="Arial;serif"/>
+          <w:sz w:val="20"/>
+        </w:rPr>
+        <w:t xml:space="preserve"> Project:</w:t>
       </w:r>
       <w:r>
         <w:t xml:space="preserve"> </w:t>
@@ -19980,12 +21705,21 @@
         <w:pStyle w:val="BodyText"/>
         <w:spacing w:after="0" w:line="240" w:lineRule="auto"/>
       </w:pPr>
+      <w:proofErr w:type="spellStart"/>
       <w:r>
         <w:rPr>
           <w:rFonts w:ascii="Arial;serif" w:hAnsi="Arial;serif"/>
           <w:sz w:val="20"/>
         </w:rPr>
-        <w:t xml:space="preserve">BitBucket Project: </w:t>
+        <w:t>BitBucket</w:t>
+      </w:r>
+      <w:proofErr w:type="spellEnd"/>
+      <w:r>
+        <w:rPr>
+          <w:rFonts w:ascii="Arial;serif" w:hAnsi="Arial;serif"/>
+          <w:sz w:val="20"/>
+        </w:rPr>
+        <w:t xml:space="preserve"> Project: </w:t>
       </w:r>
       <w:hyperlink r:id="rId205" w:tgtFrame="_self">
         <w:r>
@@ -20158,7 +21892,25 @@
           <w:b/>
           <w:sz w:val="20"/>
         </w:rPr>
-        <w:t>Checksum of .srec file:</w:t>
+        <w:t>Checksum of .</w:t>
+      </w:r>
+      <w:proofErr w:type="spellStart"/>
+      <w:r>
+        <w:rPr>
+          <w:rFonts w:ascii="Arial;serif" w:hAnsi="Arial;serif"/>
+          <w:b/>
+          <w:sz w:val="20"/>
+        </w:rPr>
+        <w:t>srec</w:t>
+      </w:r>
+      <w:proofErr w:type="spellEnd"/>
+      <w:r>
+        <w:rPr>
+          <w:rFonts w:ascii="Arial;serif" w:hAnsi="Arial;serif"/>
+          <w:b/>
+          <w:sz w:val="20"/>
+        </w:rPr>
+        <w:t xml:space="preserve"> file:</w:t>
       </w:r>
       <w:r>
         <w:t xml:space="preserve"> 47a6fdc3facd5db4b3fb91d84ae6ceb2</w:t>
@@ -20223,7 +21975,21 @@
         <w:rPr>
           <w:b/>
         </w:rPr>
-        <w:t xml:space="preserve">Toolchain version used : </w:t>
+        <w:t xml:space="preserve">Toolchain version </w:t>
+      </w:r>
+      <w:proofErr w:type="gramStart"/>
+      <w:r>
+        <w:rPr>
+          <w:b/>
+        </w:rPr>
+        <w:t>used :</w:t>
+      </w:r>
+      <w:proofErr w:type="gramEnd"/>
+      <w:r>
+        <w:rPr>
+          <w:b/>
+        </w:rPr>
+        <w:t xml:space="preserve"> </w:t>
       </w:r>
       <w:r>
         <w:t>GNU ARM Embedded 10.2.1.20201103</w:t>
@@ -20308,7 +22074,21 @@
         <w:rPr>
           <w:b/>
         </w:rPr>
-        <w:t>Bug Fixes : GC2115-16</w:t>
+        <w:t xml:space="preserve">Bug </w:t>
+      </w:r>
+      <w:proofErr w:type="gramStart"/>
+      <w:r>
+        <w:rPr>
+          <w:b/>
+        </w:rPr>
+        <w:t>Fixes :</w:t>
+      </w:r>
+      <w:proofErr w:type="gramEnd"/>
+      <w:r>
+        <w:rPr>
+          <w:b/>
+        </w:rPr>
+        <w:t xml:space="preserve"> GC2115-16</w:t>
       </w:r>
     </w:p>
     <w:p>
@@ -20636,12 +22416,21 @@
         <w:pStyle w:val="BodyText"/>
         <w:spacing w:after="0" w:line="240" w:lineRule="auto"/>
       </w:pPr>
+      <w:proofErr w:type="spellStart"/>
       <w:r>
         <w:rPr>
           <w:rFonts w:ascii="Arial;serif" w:hAnsi="Arial;serif"/>
           <w:sz w:val="20"/>
         </w:rPr>
-        <w:t>BitBucket Project:</w:t>
+        <w:t>BitBucket</w:t>
+      </w:r>
+      <w:proofErr w:type="spellEnd"/>
+      <w:r>
+        <w:rPr>
+          <w:rFonts w:ascii="Arial;serif" w:hAnsi="Arial;serif"/>
+          <w:sz w:val="20"/>
+        </w:rPr>
+        <w:t xml:space="preserve"> Project:</w:t>
       </w:r>
       <w:r>
         <w:t xml:space="preserve"> </w:t>
@@ -20778,12 +22567,21 @@
         <w:pStyle w:val="BodyText"/>
         <w:spacing w:after="0" w:line="240" w:lineRule="auto"/>
       </w:pPr>
+      <w:proofErr w:type="spellStart"/>
       <w:r>
         <w:rPr>
           <w:rFonts w:ascii="Arial;serif" w:hAnsi="Arial;serif"/>
           <w:sz w:val="20"/>
         </w:rPr>
-        <w:t xml:space="preserve">BitBucket Project: </w:t>
+        <w:t>BitBucket</w:t>
+      </w:r>
+      <w:proofErr w:type="spellEnd"/>
+      <w:r>
+        <w:rPr>
+          <w:rFonts w:ascii="Arial;serif" w:hAnsi="Arial;serif"/>
+          <w:sz w:val="20"/>
+        </w:rPr>
+        <w:t xml:space="preserve"> Project: </w:t>
       </w:r>
       <w:hyperlink r:id="rId213" w:tgtFrame="_self">
         <w:r>
@@ -20956,7 +22754,25 @@
           <w:b/>
           <w:sz w:val="20"/>
         </w:rPr>
-        <w:t>Checksum of .srec file:</w:t>
+        <w:t>Checksum of .</w:t>
+      </w:r>
+      <w:proofErr w:type="spellStart"/>
+      <w:r>
+        <w:rPr>
+          <w:rFonts w:ascii="Arial;serif" w:hAnsi="Arial;serif"/>
+          <w:b/>
+          <w:sz w:val="20"/>
+        </w:rPr>
+        <w:t>srec</w:t>
+      </w:r>
+      <w:proofErr w:type="spellEnd"/>
+      <w:r>
+        <w:rPr>
+          <w:rFonts w:ascii="Arial;serif" w:hAnsi="Arial;serif"/>
+          <w:b/>
+          <w:sz w:val="20"/>
+        </w:rPr>
+        <w:t xml:space="preserve"> file:</w:t>
       </w:r>
       <w:r>
         <w:t xml:space="preserve"> 8c1b7d01957ae72ae8b387a44942ab60</w:t>
@@ -21021,7 +22837,21 @@
         <w:rPr>
           <w:b/>
         </w:rPr>
-        <w:t xml:space="preserve">Toolchain version used : </w:t>
+        <w:t xml:space="preserve">Toolchain version </w:t>
+      </w:r>
+      <w:proofErr w:type="gramStart"/>
+      <w:r>
+        <w:rPr>
+          <w:b/>
+        </w:rPr>
+        <w:t>used :</w:t>
+      </w:r>
+      <w:proofErr w:type="gramEnd"/>
+      <w:r>
+        <w:rPr>
+          <w:b/>
+        </w:rPr>
+        <w:t xml:space="preserve"> </w:t>
       </w:r>
       <w:r>
         <w:t>GNU ARM Embedded 10.2.1.20201103</w:t>
@@ -21106,8 +22936,16 @@
         <w:rPr>
           <w:b/>
         </w:rPr>
-        <w:t>Bug Fixes :</w:t>
-      </w:r>
+        <w:t xml:space="preserve">Bug </w:t>
+      </w:r>
+      <w:proofErr w:type="gramStart"/>
+      <w:r>
+        <w:rPr>
+          <w:b/>
+        </w:rPr>
+        <w:t>Fixes :</w:t>
+      </w:r>
+      <w:proofErr w:type="gramEnd"/>
     </w:p>
     <w:p>
       <w:pPr>
@@ -21522,6 +23360,7 @@
           <w:lang w:eastAsia="en-IN"/>
         </w:rPr>
       </w:pPr>
+      <w:proofErr w:type="spellStart"/>
       <w:r>
         <w:rPr>
           <w:rFonts w:ascii="Arial" w:eastAsia="Times New Roman" w:hAnsi="Arial" w:cs="Arial"/>
@@ -21529,7 +23368,17 @@
           <w:szCs w:val="21"/>
           <w:lang w:eastAsia="en-IN"/>
         </w:rPr>
-        <w:t>BitBucket Project:</w:t>
+        <w:t>BitBucket</w:t>
+      </w:r>
+      <w:proofErr w:type="spellEnd"/>
+      <w:r>
+        <w:rPr>
+          <w:rFonts w:ascii="Arial" w:eastAsia="Times New Roman" w:hAnsi="Arial" w:cs="Arial"/>
+          <w:sz w:val="21"/>
+          <w:szCs w:val="21"/>
+          <w:lang w:eastAsia="en-IN"/>
+        </w:rPr>
+        <w:t xml:space="preserve"> Project:</w:t>
       </w:r>
       <w:r>
         <w:rPr>
@@ -21720,13 +23569,23 @@
           <w:szCs w:val="21"/>
         </w:rPr>
       </w:pPr>
+      <w:proofErr w:type="spellStart"/>
       <w:r>
         <w:rPr>
           <w:rFonts w:ascii="Arial" w:hAnsi="Arial" w:cs="Arial"/>
           <w:sz w:val="21"/>
           <w:szCs w:val="21"/>
         </w:rPr>
-        <w:t xml:space="preserve">BitBucket Project: </w:t>
+        <w:t>BitBucket</w:t>
+      </w:r>
+      <w:proofErr w:type="spellEnd"/>
+      <w:r>
+        <w:rPr>
+          <w:rFonts w:ascii="Arial" w:hAnsi="Arial" w:cs="Arial"/>
+          <w:sz w:val="21"/>
+          <w:szCs w:val="21"/>
+        </w:rPr>
+        <w:t xml:space="preserve"> Project: </w:t>
       </w:r>
       <w:hyperlink r:id="rId221" w:tgtFrame="_self">
         <w:r>
@@ -21943,7 +23802,29 @@
           <w:sz w:val="21"/>
           <w:szCs w:val="21"/>
         </w:rPr>
-        <w:t>Checksum of .srec file:</w:t>
+        <w:t>Checksum of .</w:t>
+      </w:r>
+      <w:proofErr w:type="spellStart"/>
+      <w:r>
+        <w:rPr>
+          <w:rFonts w:ascii="Arial" w:hAnsi="Arial" w:cs="Arial"/>
+          <w:b/>
+          <w:bCs/>
+          <w:sz w:val="21"/>
+          <w:szCs w:val="21"/>
+        </w:rPr>
+        <w:t>srec</w:t>
+      </w:r>
+      <w:proofErr w:type="spellEnd"/>
+      <w:r>
+        <w:rPr>
+          <w:rFonts w:ascii="Arial" w:hAnsi="Arial" w:cs="Arial"/>
+          <w:b/>
+          <w:bCs/>
+          <w:sz w:val="21"/>
+          <w:szCs w:val="21"/>
+        </w:rPr>
+        <w:t xml:space="preserve"> file:</w:t>
       </w:r>
       <w:r>
         <w:rPr>
@@ -22051,7 +23932,25 @@
           <w:b/>
           <w:bCs/>
         </w:rPr>
-        <w:t xml:space="preserve">Toolchain version used : </w:t>
+        <w:t xml:space="preserve">Toolchain version </w:t>
+      </w:r>
+      <w:proofErr w:type="gramStart"/>
+      <w:r>
+        <w:rPr>
+          <w:rStyle w:val="ui-provider"/>
+          <w:b/>
+          <w:bCs/>
+        </w:rPr>
+        <w:t>used :</w:t>
+      </w:r>
+      <w:proofErr w:type="gramEnd"/>
+      <w:r>
+        <w:rPr>
+          <w:rStyle w:val="ui-provider"/>
+          <w:b/>
+          <w:bCs/>
+        </w:rPr>
+        <w:t xml:space="preserve"> </w:t>
       </w:r>
       <w:r>
         <w:rPr>
@@ -22175,8 +24074,16 @@
         <w:rPr>
           <w:b/>
         </w:rPr>
-        <w:t>Bug Fixes :</w:t>
-      </w:r>
+        <w:t xml:space="preserve">Bug </w:t>
+      </w:r>
+      <w:proofErr w:type="gramStart"/>
+      <w:r>
+        <w:rPr>
+          <w:b/>
+        </w:rPr>
+        <w:t>Fixes :</w:t>
+      </w:r>
+      <w:proofErr w:type="gramEnd"/>
     </w:p>
     <w:p>
       <w:pPr>
@@ -22605,6 +24512,7 @@
           <w:lang w:eastAsia="en-IN"/>
         </w:rPr>
       </w:pPr>
+      <w:proofErr w:type="spellStart"/>
       <w:r>
         <w:rPr>
           <w:rFonts w:ascii="Arial" w:eastAsia="Times New Roman" w:hAnsi="Arial" w:cs="Arial"/>
@@ -22612,7 +24520,17 @@
           <w:szCs w:val="21"/>
           <w:lang w:eastAsia="en-IN"/>
         </w:rPr>
-        <w:t>BitBucket Project:</w:t>
+        <w:t>BitBucket</w:t>
+      </w:r>
+      <w:proofErr w:type="spellEnd"/>
+      <w:r>
+        <w:rPr>
+          <w:rFonts w:ascii="Arial" w:eastAsia="Times New Roman" w:hAnsi="Arial" w:cs="Arial"/>
+          <w:sz w:val="21"/>
+          <w:szCs w:val="21"/>
+          <w:lang w:eastAsia="en-IN"/>
+        </w:rPr>
+        <w:t xml:space="preserve"> Project:</w:t>
       </w:r>
       <w:r>
         <w:rPr>
@@ -22805,13 +24723,23 @@
           <w:szCs w:val="21"/>
         </w:rPr>
       </w:pPr>
+      <w:proofErr w:type="spellStart"/>
       <w:r>
         <w:rPr>
           <w:rFonts w:ascii="Arial" w:hAnsi="Arial" w:cs="Arial"/>
           <w:sz w:val="21"/>
           <w:szCs w:val="21"/>
         </w:rPr>
-        <w:t xml:space="preserve">BitBucket Project: </w:t>
+        <w:t>BitBucket</w:t>
+      </w:r>
+      <w:proofErr w:type="spellEnd"/>
+      <w:r>
+        <w:rPr>
+          <w:rFonts w:ascii="Arial" w:hAnsi="Arial" w:cs="Arial"/>
+          <w:sz w:val="21"/>
+          <w:szCs w:val="21"/>
+        </w:rPr>
+        <w:t xml:space="preserve"> Project: </w:t>
       </w:r>
       <w:hyperlink r:id="rId229" w:tgtFrame="_self">
         <w:r>
@@ -23009,7 +24937,29 @@
           <w:sz w:val="21"/>
           <w:szCs w:val="21"/>
         </w:rPr>
-        <w:t>Checksum of .srec file:</w:t>
+        <w:t>Checksum of .</w:t>
+      </w:r>
+      <w:proofErr w:type="spellStart"/>
+      <w:r>
+        <w:rPr>
+          <w:rFonts w:ascii="Arial" w:hAnsi="Arial" w:cs="Arial"/>
+          <w:b/>
+          <w:bCs/>
+          <w:sz w:val="21"/>
+          <w:szCs w:val="21"/>
+        </w:rPr>
+        <w:t>srec</w:t>
+      </w:r>
+      <w:proofErr w:type="spellEnd"/>
+      <w:r>
+        <w:rPr>
+          <w:rFonts w:ascii="Arial" w:hAnsi="Arial" w:cs="Arial"/>
+          <w:b/>
+          <w:bCs/>
+          <w:sz w:val="21"/>
+          <w:szCs w:val="21"/>
+        </w:rPr>
+        <w:t xml:space="preserve"> file:</w:t>
       </w:r>
       <w:r>
         <w:rPr>
@@ -23117,7 +25067,25 @@
           <w:b/>
           <w:bCs/>
         </w:rPr>
-        <w:t xml:space="preserve">Toolchain version used : </w:t>
+        <w:t xml:space="preserve">Toolchain version </w:t>
+      </w:r>
+      <w:proofErr w:type="gramStart"/>
+      <w:r>
+        <w:rPr>
+          <w:rStyle w:val="ui-provider"/>
+          <w:b/>
+          <w:bCs/>
+        </w:rPr>
+        <w:t>used :</w:t>
+      </w:r>
+      <w:proofErr w:type="gramEnd"/>
+      <w:r>
+        <w:rPr>
+          <w:rStyle w:val="ui-provider"/>
+          <w:b/>
+          <w:bCs/>
+        </w:rPr>
+        <w:t xml:space="preserve"> </w:t>
       </w:r>
       <w:r>
         <w:rPr>
@@ -23241,7 +25209,21 @@
         <w:rPr>
           <w:b/>
         </w:rPr>
-        <w:t>Bug Fixes : Fixed GF-35, GF-22.</w:t>
+        <w:t xml:space="preserve">Bug </w:t>
+      </w:r>
+      <w:proofErr w:type="gramStart"/>
+      <w:r>
+        <w:rPr>
+          <w:b/>
+        </w:rPr>
+        <w:t>Fixes :</w:t>
+      </w:r>
+      <w:proofErr w:type="gramEnd"/>
+      <w:r>
+        <w:rPr>
+          <w:b/>
+        </w:rPr>
+        <w:t xml:space="preserve"> Fixed GF-35, GF-22.</w:t>
       </w:r>
     </w:p>
     <w:p>
@@ -23660,6 +25642,7 @@
           <w:lang w:eastAsia="en-IN"/>
         </w:rPr>
       </w:pPr>
+      <w:proofErr w:type="spellStart"/>
       <w:r>
         <w:rPr>
           <w:rFonts w:ascii="Arial" w:eastAsia="Times New Roman" w:hAnsi="Arial" w:cs="Arial"/>
@@ -23667,7 +25650,17 @@
           <w:szCs w:val="21"/>
           <w:lang w:eastAsia="en-IN"/>
         </w:rPr>
-        <w:t>BitBucket Project:</w:t>
+        <w:t>BitBucket</w:t>
+      </w:r>
+      <w:proofErr w:type="spellEnd"/>
+      <w:r>
+        <w:rPr>
+          <w:rFonts w:ascii="Arial" w:eastAsia="Times New Roman" w:hAnsi="Arial" w:cs="Arial"/>
+          <w:sz w:val="21"/>
+          <w:szCs w:val="21"/>
+          <w:lang w:eastAsia="en-IN"/>
+        </w:rPr>
+        <w:t xml:space="preserve"> Project:</w:t>
       </w:r>
       <w:r>
         <w:rPr>
@@ -23848,13 +25841,23 @@
           <w:szCs w:val="21"/>
         </w:rPr>
       </w:pPr>
+      <w:proofErr w:type="spellStart"/>
       <w:r>
         <w:rPr>
           <w:rFonts w:ascii="Arial" w:hAnsi="Arial" w:cs="Arial"/>
           <w:sz w:val="21"/>
           <w:szCs w:val="21"/>
         </w:rPr>
-        <w:t xml:space="preserve">BitBucket Project: </w:t>
+        <w:t>BitBucket</w:t>
+      </w:r>
+      <w:proofErr w:type="spellEnd"/>
+      <w:r>
+        <w:rPr>
+          <w:rFonts w:ascii="Arial" w:hAnsi="Arial" w:cs="Arial"/>
+          <w:sz w:val="21"/>
+          <w:szCs w:val="21"/>
+        </w:rPr>
+        <w:t xml:space="preserve"> Project: </w:t>
       </w:r>
       <w:hyperlink r:id="rId237" w:tgtFrame="_self">
         <w:r>
@@ -24051,7 +26054,29 @@
           <w:sz w:val="21"/>
           <w:szCs w:val="21"/>
         </w:rPr>
-        <w:t>Checksum of .srec file:</w:t>
+        <w:t>Checksum of .</w:t>
+      </w:r>
+      <w:proofErr w:type="spellStart"/>
+      <w:r>
+        <w:rPr>
+          <w:rFonts w:ascii="Arial" w:hAnsi="Arial" w:cs="Arial"/>
+          <w:b/>
+          <w:bCs/>
+          <w:sz w:val="21"/>
+          <w:szCs w:val="21"/>
+        </w:rPr>
+        <w:t>srec</w:t>
+      </w:r>
+      <w:proofErr w:type="spellEnd"/>
+      <w:r>
+        <w:rPr>
+          <w:rFonts w:ascii="Arial" w:hAnsi="Arial" w:cs="Arial"/>
+          <w:b/>
+          <w:bCs/>
+          <w:sz w:val="21"/>
+          <w:szCs w:val="21"/>
+        </w:rPr>
+        <w:t xml:space="preserve"> file:</w:t>
       </w:r>
       <w:r>
         <w:rPr>
@@ -24813,6 +26838,7 @@
           <w:lang w:eastAsia="en-IN"/>
         </w:rPr>
       </w:pPr>
+      <w:proofErr w:type="spellStart"/>
       <w:r>
         <w:rPr>
           <w:rFonts w:ascii="Arial" w:eastAsia="Times New Roman" w:hAnsi="Arial" w:cs="Arial"/>
@@ -24820,7 +26846,17 @@
           <w:szCs w:val="21"/>
           <w:lang w:eastAsia="en-IN"/>
         </w:rPr>
-        <w:t>BitBucket Project:</w:t>
+        <w:t>BitBucket</w:t>
+      </w:r>
+      <w:proofErr w:type="spellEnd"/>
+      <w:r>
+        <w:rPr>
+          <w:rFonts w:ascii="Arial" w:eastAsia="Times New Roman" w:hAnsi="Arial" w:cs="Arial"/>
+          <w:sz w:val="21"/>
+          <w:szCs w:val="21"/>
+          <w:lang w:eastAsia="en-IN"/>
+        </w:rPr>
+        <w:t xml:space="preserve"> Project:</w:t>
       </w:r>
       <w:r>
         <w:rPr>
@@ -25000,13 +27036,23 @@
           <w:szCs w:val="21"/>
         </w:rPr>
       </w:pPr>
+      <w:proofErr w:type="spellStart"/>
       <w:r>
         <w:rPr>
           <w:rFonts w:ascii="Arial" w:hAnsi="Arial" w:cs="Arial"/>
           <w:sz w:val="21"/>
           <w:szCs w:val="21"/>
         </w:rPr>
-        <w:t xml:space="preserve">BitBucket Project: </w:t>
+        <w:t>BitBucket</w:t>
+      </w:r>
+      <w:proofErr w:type="spellEnd"/>
+      <w:r>
+        <w:rPr>
+          <w:rFonts w:ascii="Arial" w:hAnsi="Arial" w:cs="Arial"/>
+          <w:sz w:val="21"/>
+          <w:szCs w:val="21"/>
+        </w:rPr>
+        <w:t xml:space="preserve"> Project: </w:t>
       </w:r>
       <w:hyperlink r:id="rId245" w:tgtFrame="_self">
         <w:r>
@@ -25203,7 +27249,29 @@
           <w:sz w:val="21"/>
           <w:szCs w:val="21"/>
         </w:rPr>
-        <w:t>Checksum of .srec file:</w:t>
+        <w:t>Checksum of .</w:t>
+      </w:r>
+      <w:proofErr w:type="spellStart"/>
+      <w:r>
+        <w:rPr>
+          <w:rFonts w:ascii="Arial" w:hAnsi="Arial" w:cs="Arial"/>
+          <w:b/>
+          <w:bCs/>
+          <w:sz w:val="21"/>
+          <w:szCs w:val="21"/>
+        </w:rPr>
+        <w:t>srec</w:t>
+      </w:r>
+      <w:proofErr w:type="spellEnd"/>
+      <w:r>
+        <w:rPr>
+          <w:rFonts w:ascii="Arial" w:hAnsi="Arial" w:cs="Arial"/>
+          <w:b/>
+          <w:bCs/>
+          <w:sz w:val="21"/>
+          <w:szCs w:val="21"/>
+        </w:rPr>
+        <w:t xml:space="preserve"> file:</w:t>
       </w:r>
       <w:r>
         <w:rPr>
@@ -25922,6 +27990,7 @@
           <w:lang w:eastAsia="en-IN"/>
         </w:rPr>
       </w:pPr>
+      <w:proofErr w:type="spellStart"/>
       <w:r>
         <w:rPr>
           <w:rFonts w:ascii="Arial" w:eastAsia="Times New Roman" w:hAnsi="Arial" w:cs="Arial"/>
@@ -25929,7 +27998,17 @@
           <w:szCs w:val="21"/>
           <w:lang w:eastAsia="en-IN"/>
         </w:rPr>
-        <w:t>BitBucket Project:</w:t>
+        <w:t>BitBucket</w:t>
+      </w:r>
+      <w:proofErr w:type="spellEnd"/>
+      <w:r>
+        <w:rPr>
+          <w:rFonts w:ascii="Arial" w:eastAsia="Times New Roman" w:hAnsi="Arial" w:cs="Arial"/>
+          <w:sz w:val="21"/>
+          <w:szCs w:val="21"/>
+          <w:lang w:eastAsia="en-IN"/>
+        </w:rPr>
+        <w:t xml:space="preserve"> Project:</w:t>
       </w:r>
       <w:r>
         <w:rPr>
@@ -26110,13 +28189,23 @@
           <w:szCs w:val="21"/>
         </w:rPr>
       </w:pPr>
+      <w:proofErr w:type="spellStart"/>
       <w:r>
         <w:rPr>
           <w:rFonts w:ascii="Arial" w:hAnsi="Arial" w:cs="Arial"/>
           <w:sz w:val="21"/>
           <w:szCs w:val="21"/>
         </w:rPr>
-        <w:t xml:space="preserve">BitBucket Project: </w:t>
+        <w:t>BitBucket</w:t>
+      </w:r>
+      <w:proofErr w:type="spellEnd"/>
+      <w:r>
+        <w:rPr>
+          <w:rFonts w:ascii="Arial" w:hAnsi="Arial" w:cs="Arial"/>
+          <w:sz w:val="21"/>
+          <w:szCs w:val="21"/>
+        </w:rPr>
+        <w:t xml:space="preserve"> Project: </w:t>
       </w:r>
       <w:hyperlink r:id="rId253" w:tgtFrame="_self">
         <w:r>
@@ -26313,7 +28402,29 @@
           <w:sz w:val="21"/>
           <w:szCs w:val="21"/>
         </w:rPr>
-        <w:t>Checksum of .srec file:</w:t>
+        <w:t>Checksum of .</w:t>
+      </w:r>
+      <w:proofErr w:type="spellStart"/>
+      <w:r>
+        <w:rPr>
+          <w:rFonts w:ascii="Arial" w:hAnsi="Arial" w:cs="Arial"/>
+          <w:b/>
+          <w:bCs/>
+          <w:sz w:val="21"/>
+          <w:szCs w:val="21"/>
+        </w:rPr>
+        <w:t>srec</w:t>
+      </w:r>
+      <w:proofErr w:type="spellEnd"/>
+      <w:r>
+        <w:rPr>
+          <w:rFonts w:ascii="Arial" w:hAnsi="Arial" w:cs="Arial"/>
+          <w:b/>
+          <w:bCs/>
+          <w:sz w:val="21"/>
+          <w:szCs w:val="21"/>
+        </w:rPr>
+        <w:t xml:space="preserve"> file:</w:t>
       </w:r>
       <w:r>
         <w:rPr>
@@ -26621,7 +28732,29 @@
           <w:szCs w:val="21"/>
           <w:lang w:eastAsia="en-IN"/>
         </w:rPr>
-        <w:t>Changed gen single phase mon screen strings from “R” to “Ph-N”</w:t>
+        <w:t xml:space="preserve">Changed gen single phase </w:t>
+      </w:r>
+      <w:proofErr w:type="spellStart"/>
+      <w:r>
+        <w:rPr>
+          <w:rFonts w:ascii="Arial" w:eastAsia="Times New Roman" w:hAnsi="Arial" w:cs="Arial"/>
+          <w:bCs/>
+          <w:sz w:val="21"/>
+          <w:szCs w:val="21"/>
+          <w:lang w:eastAsia="en-IN"/>
+        </w:rPr>
+        <w:t>mon</w:t>
+      </w:r>
+      <w:proofErr w:type="spellEnd"/>
+      <w:r>
+        <w:rPr>
+          <w:rFonts w:ascii="Arial" w:eastAsia="Times New Roman" w:hAnsi="Arial" w:cs="Arial"/>
+          <w:bCs/>
+          <w:sz w:val="21"/>
+          <w:szCs w:val="21"/>
+          <w:lang w:eastAsia="en-IN"/>
+        </w:rPr>
+        <w:t xml:space="preserve"> screen strings from “R” to “Ph-N”</w:t>
       </w:r>
     </w:p>
     <w:p>

</xml_diff>

<commit_message>
Updated SQM sheet and release note
</commit_message>
<xml_diff>
--- a/docs/design/GC2115/SW_RELEASE_NOTE_GC2115_RA6M2.docx
+++ b/docs/design/GC2115/SW_RELEASE_NOTE_GC2115_RA6M2.docx
@@ -153,7 +153,12 @@
       <w:pPr>
         <w:spacing w:after="0" w:line="240" w:lineRule="auto"/>
         <w:rPr>
-          <w:rFonts w:asciiTheme="minorHAnsi" w:eastAsiaTheme="minorHAnsi" w:hAnsiTheme="minorHAnsi"/>
+          <w:rStyle w:val="Hyperlink"/>
+          <w:rFonts w:ascii="Segoe UI" w:hAnsi="Segoe UI" w:cs="Segoe UI"/>
+          <w:sz w:val="21"/>
+          <w:szCs w:val="21"/>
+          <w:u w:val="none"/>
+          <w:shd w:val="clear" w:color="auto" w:fill="F4F5F7"/>
         </w:rPr>
       </w:pPr>
       <w:r>
@@ -162,6 +167,13 @@
           <w:sz w:val="20"/>
         </w:rPr>
         <w:t xml:space="preserve">Branch: </w:t>
+      </w:r>
+      <w:r>
+        <w:rPr>
+          <w:rFonts w:ascii="Arial;serif" w:eastAsiaTheme="minorHAnsi" w:hAnsi="Arial;serif"/>
+          <w:sz w:val="20"/>
+        </w:rPr>
+        <w:t xml:space="preserve">1. </w:t>
       </w:r>
       <w:hyperlink r:id="rId10" w:tgtFrame="_self" w:history="1">
         <w:r>
@@ -178,9 +190,58 @@
     </w:p>
     <w:p>
       <w:pPr>
+        <w:spacing w:after="0" w:line="240" w:lineRule="auto"/>
+        <w:rPr>
+          <w:rFonts w:asciiTheme="minorHAnsi" w:eastAsiaTheme="minorHAnsi" w:hAnsiTheme="minorHAnsi"/>
+          <w:color w:val="auto"/>
+        </w:rPr>
+      </w:pPr>
+      <w:r>
+        <w:rPr>
+          <w:rStyle w:val="Hyperlink"/>
+          <w:rFonts w:ascii="Segoe UI" w:hAnsi="Segoe UI" w:cs="Segoe UI"/>
+          <w:sz w:val="21"/>
+          <w:szCs w:val="21"/>
+          <w:u w:val="none"/>
+          <w:shd w:val="clear" w:color="auto" w:fill="F4F5F7"/>
+        </w:rPr>
+        <w:t xml:space="preserve">             </w:t>
+      </w:r>
+      <w:r>
+        <w:rPr>
+          <w:rStyle w:val="Hyperlink"/>
+          <w:rFonts w:ascii="Segoe UI" w:hAnsi="Segoe UI" w:cs="Segoe UI"/>
+          <w:color w:val="auto"/>
+          <w:sz w:val="21"/>
+          <w:szCs w:val="21"/>
+          <w:u w:val="none"/>
+          <w:shd w:val="clear" w:color="auto" w:fill="F4F5F7"/>
+        </w:rPr>
+        <w:t xml:space="preserve">2.  </w:t>
+      </w:r>
+      <w:hyperlink r:id="rId11" w:tgtFrame="_self" w:history="1">
+        <w:r>
+          <w:rPr>
+            <w:rStyle w:val="Hyperlink"/>
+            <w:rFonts w:ascii="Segoe UI" w:hAnsi="Segoe UI" w:cs="Segoe UI"/>
+            <w:sz w:val="21"/>
+            <w:szCs w:val="21"/>
+            <w:shd w:val="clear" w:color="auto" w:fill="FAFBFC"/>
+          </w:rPr>
+          <w:t>master</w:t>
+        </w:r>
+      </w:hyperlink>
+    </w:p>
+    <w:p>
+      <w:pPr>
         <w:spacing w:after="0" w:line="480" w:lineRule="auto"/>
         <w:rPr>
-          <w:rFonts w:asciiTheme="minorHAnsi" w:eastAsiaTheme="minorHAnsi" w:hAnsiTheme="minorHAnsi"/>
+          <w:rStyle w:val="css-ca3axj"/>
+          <w:rFonts w:ascii="SFMono-Medium" w:hAnsi="SFMono-Medium" w:cs="Segoe UI"/>
+          <w:color w:val="0000FF"/>
+          <w:sz w:val="21"/>
+          <w:szCs w:val="21"/>
+          <w:shd w:val="clear" w:color="auto" w:fill="FFFFFF"/>
         </w:rPr>
       </w:pPr>
       <w:r>
@@ -196,7 +257,31 @@
         </w:rPr>
         <w:t xml:space="preserve"> </w:t>
       </w:r>
-      <w:hyperlink r:id="rId11" w:tgtFrame="_self" w:history="1">
+      <w:r>
+        <w:rPr>
+          <w:rFonts w:asciiTheme="minorHAnsi" w:eastAsiaTheme="minorHAnsi" w:hAnsiTheme="minorHAnsi"/>
+        </w:rPr>
+        <w:t xml:space="preserve"> </w:t>
+      </w:r>
+    </w:p>
+    <w:p>
+      <w:pPr>
+        <w:pStyle w:val="ListParagraph"/>
+        <w:numPr>
+          <w:ilvl w:val="0"/>
+          <w:numId w:val="11"/>
+        </w:numPr>
+        <w:spacing w:after="0" w:line="480" w:lineRule="auto"/>
+        <w:rPr>
+          <w:rStyle w:val="css-ca3axj"/>
+          <w:rFonts w:ascii="SFMono-Medium" w:hAnsi="SFMono-Medium" w:cs="Segoe UI"/>
+          <w:color w:val="0000FF"/>
+          <w:sz w:val="21"/>
+          <w:szCs w:val="21"/>
+          <w:shd w:val="clear" w:color="auto" w:fill="FFFFFF"/>
+        </w:rPr>
+      </w:pPr>
+      <w:hyperlink r:id="rId12" w:tgtFrame="_self" w:history="1">
         <w:r>
           <w:rPr>
             <w:rStyle w:val="css-ca3axj"/>
@@ -204,12 +289,66 @@
             <w:color w:val="0000FF"/>
             <w:sz w:val="21"/>
             <w:szCs w:val="21"/>
-            <w:u w:val="single"/>
             <w:shd w:val="clear" w:color="auto" w:fill="FFFFFF"/>
           </w:rPr>
           <w:t>7aac40d</w:t>
         </w:r>
       </w:hyperlink>
+      <w:r>
+        <w:rPr>
+          <w:rStyle w:val="css-ca3axj"/>
+          <w:rFonts w:ascii="SFMono-Medium" w:hAnsi="SFMono-Medium" w:cs="Segoe UI"/>
+          <w:color w:val="0000FF"/>
+          <w:sz w:val="21"/>
+          <w:szCs w:val="21"/>
+          <w:shd w:val="clear" w:color="auto" w:fill="FFFFFF"/>
+        </w:rPr>
+        <w:t xml:space="preserve"> </w:t>
+      </w:r>
+      <w:r>
+        <w:rPr>
+          <w:rStyle w:val="css-ca3axj"/>
+          <w:rFonts w:ascii="SFMono-Medium" w:hAnsi="SFMono-Medium" w:cs="Segoe UI"/>
+          <w:color w:val="auto"/>
+          <w:sz w:val="21"/>
+          <w:szCs w:val="21"/>
+          <w:shd w:val="clear" w:color="auto" w:fill="FFFFFF"/>
+        </w:rPr>
+        <w:t>(develop)</w:t>
+      </w:r>
+    </w:p>
+    <w:p>
+      <w:pPr>
+        <w:pStyle w:val="ListParagraph"/>
+        <w:numPr>
+          <w:ilvl w:val="0"/>
+          <w:numId w:val="11"/>
+        </w:numPr>
+        <w:spacing w:after="0" w:line="480" w:lineRule="auto"/>
+        <w:rPr>
+          <w:rFonts w:ascii="SFMono-Medium" w:hAnsi="SFMono-Medium" w:cs="Segoe UI"/>
+          <w:color w:val="0000FF"/>
+          <w:sz w:val="21"/>
+          <w:szCs w:val="21"/>
+          <w:shd w:val="clear" w:color="auto" w:fill="FFFFFF"/>
+        </w:rPr>
+      </w:pPr>
+      <w:hyperlink r:id="rId13" w:tgtFrame="_self" w:history="1">
+        <w:r>
+          <w:rPr>
+            <w:rStyle w:val="css-ca3axj"/>
+            <w:rFonts w:ascii="SFMono-Medium" w:hAnsi="SFMono-Medium" w:cs="Segoe UI"/>
+            <w:color w:val="0000FF"/>
+            <w:sz w:val="21"/>
+            <w:szCs w:val="21"/>
+            <w:shd w:val="clear" w:color="auto" w:fill="FFFFFF"/>
+          </w:rPr>
+          <w:t>7aa56c4</w:t>
+        </w:r>
+      </w:hyperlink>
+      <w:r>
+        <w:t xml:space="preserve"> (master)</w:t>
+      </w:r>
     </w:p>
     <w:p>
       <w:pPr>
@@ -252,7 +391,7 @@
         </w:rPr>
         <w:t xml:space="preserve"> Project: </w:t>
       </w:r>
-      <w:hyperlink r:id="rId12" w:tgtFrame="_self">
+      <w:hyperlink r:id="rId14" w:tgtFrame="_self">
         <w:r>
           <w:rPr>
             <w:rFonts w:ascii="Segoe UI;serif" w:eastAsiaTheme="minorHAnsi" w:hAnsi="Segoe UI;serif"/>
@@ -285,7 +424,7 @@
         </w:rPr>
         <w:t xml:space="preserve"> </w:t>
       </w:r>
-      <w:hyperlink r:id="rId13" w:tgtFrame="_self">
+      <w:hyperlink r:id="rId15" w:tgtFrame="_self">
         <w:r>
           <w:rPr>
             <w:rFonts w:ascii="Segoe UI;serif" w:eastAsiaTheme="minorHAnsi" w:hAnsi="Segoe UI;serif"/>
@@ -312,7 +451,7 @@
         </w:rPr>
         <w:t xml:space="preserve">Branch: </w:t>
       </w:r>
-      <w:hyperlink r:id="rId14" w:tgtFrame="_self">
+      <w:hyperlink r:id="rId16" w:tgtFrame="_self">
         <w:r>
           <w:rPr>
             <w:rStyle w:val="Hyperlink"/>
@@ -355,7 +494,7 @@
         </w:rPr>
         <w:t xml:space="preserve">Commit ID: </w:t>
       </w:r>
-      <w:hyperlink r:id="rId15" w:tgtFrame="_self" w:history="1">
+      <w:hyperlink r:id="rId17" w:tgtFrame="_self" w:history="1">
         <w:r>
           <w:rPr>
             <w:rStyle w:val="css-ca3axj"/>
@@ -1104,6 +1243,7 @@
           <w:rFonts w:ascii="Arial;serif" w:eastAsiaTheme="minorHAnsi" w:hAnsi="Arial;serif"/>
           <w:sz w:val="20"/>
         </w:rPr>
+        <w:lastRenderedPageBreak/>
         <w:t>BitBucket</w:t>
       </w:r>
       <w:proofErr w:type="spellEnd"/>
@@ -1120,7 +1260,7 @@
         </w:rPr>
         <w:t xml:space="preserve"> </w:t>
       </w:r>
-      <w:hyperlink r:id="rId16" w:tgtFrame="_self" w:history="1">
+      <w:hyperlink r:id="rId18" w:tgtFrame="_self" w:history="1">
         <w:r>
           <w:rPr>
             <w:rStyle w:val="Hyperlink"/>
@@ -1153,7 +1293,7 @@
         </w:rPr>
         <w:t xml:space="preserve"> </w:t>
       </w:r>
-      <w:hyperlink r:id="rId17" w:tgtFrame="_self" w:history="1">
+      <w:hyperlink r:id="rId19" w:tgtFrame="_self" w:history="1">
         <w:r>
           <w:rPr>
             <w:rStyle w:val="Hyperlink"/>
@@ -1180,7 +1320,7 @@
         </w:rPr>
         <w:t xml:space="preserve">Branch: </w:t>
       </w:r>
-      <w:hyperlink r:id="rId18" w:tgtFrame="_self" w:history="1">
+      <w:hyperlink r:id="rId20" w:tgtFrame="_self" w:history="1">
         <w:r>
           <w:rPr>
             <w:rStyle w:val="Hyperlink"/>
@@ -1213,7 +1353,7 @@
         </w:rPr>
         <w:t xml:space="preserve"> </w:t>
       </w:r>
-      <w:hyperlink r:id="rId19" w:tgtFrame="_self" w:history="1">
+      <w:hyperlink r:id="rId21" w:tgtFrame="_self" w:history="1">
         <w:r>
           <w:rPr>
             <w:rStyle w:val="css-ca3axj"/>
@@ -1243,7 +1383,6 @@
           <w:b/>
           <w:sz w:val="20"/>
         </w:rPr>
-        <w:lastRenderedPageBreak/>
         <w:t>BSP source code details:</w:t>
       </w:r>
     </w:p>
@@ -1270,7 +1409,7 @@
         </w:rPr>
         <w:t xml:space="preserve"> Project: </w:t>
       </w:r>
-      <w:hyperlink r:id="rId20" w:tgtFrame="_self">
+      <w:hyperlink r:id="rId22" w:tgtFrame="_self">
         <w:r>
           <w:rPr>
             <w:rFonts w:ascii="Segoe UI;serif" w:eastAsiaTheme="minorHAnsi" w:hAnsi="Segoe UI;serif"/>
@@ -1303,7 +1442,7 @@
         </w:rPr>
         <w:t xml:space="preserve"> </w:t>
       </w:r>
-      <w:hyperlink r:id="rId21" w:tgtFrame="_self">
+      <w:hyperlink r:id="rId23" w:tgtFrame="_self">
         <w:r>
           <w:rPr>
             <w:rFonts w:ascii="Segoe UI;serif" w:eastAsiaTheme="minorHAnsi" w:hAnsi="Segoe UI;serif"/>
@@ -1330,7 +1469,7 @@
         </w:rPr>
         <w:t xml:space="preserve">Branch: </w:t>
       </w:r>
-      <w:hyperlink r:id="rId22" w:tgtFrame="_self">
+      <w:hyperlink r:id="rId24" w:tgtFrame="_self">
         <w:r>
           <w:rPr>
             <w:rStyle w:val="Hyperlink"/>
@@ -1373,7 +1512,7 @@
         </w:rPr>
         <w:t xml:space="preserve">Commit ID: </w:t>
       </w:r>
-      <w:hyperlink r:id="rId23" w:tgtFrame="_self" w:history="1">
+      <w:hyperlink r:id="rId25" w:tgtFrame="_self" w:history="1">
         <w:r>
           <w:rPr>
             <w:rStyle w:val="css-ca3axj"/>
@@ -2155,7 +2294,7 @@
         </w:rPr>
         <w:t xml:space="preserve"> </w:t>
       </w:r>
-      <w:hyperlink r:id="rId24" w:tgtFrame="_self">
+      <w:hyperlink r:id="rId26" w:tgtFrame="_self">
         <w:r>
           <w:rPr>
             <w:rFonts w:ascii="Segoe UI;serif" w:eastAsiaTheme="minorHAnsi" w:hAnsi="Segoe UI;serif"/>
@@ -2188,7 +2327,7 @@
         </w:rPr>
         <w:t xml:space="preserve"> </w:t>
       </w:r>
-      <w:hyperlink r:id="rId25" w:tgtFrame="_self">
+      <w:hyperlink r:id="rId27" w:tgtFrame="_self">
         <w:r>
           <w:rPr>
             <w:rFonts w:ascii="Segoe UI;serif" w:eastAsiaTheme="minorHAnsi" w:hAnsi="Segoe UI;serif"/>
@@ -2215,7 +2354,7 @@
         </w:rPr>
         <w:t xml:space="preserve">Branch: </w:t>
       </w:r>
-      <w:hyperlink r:id="rId26" w:tgtFrame="_self" w:history="1">
+      <w:hyperlink r:id="rId28" w:tgtFrame="_self" w:history="1">
         <w:r>
           <w:rPr>
             <w:rStyle w:val="Hyperlink"/>
@@ -2248,7 +2387,7 @@
         </w:rPr>
         <w:t xml:space="preserve"> </w:t>
       </w:r>
-      <w:hyperlink r:id="rId27" w:tgtFrame="_self" w:history="1">
+      <w:hyperlink r:id="rId29" w:tgtFrame="_self" w:history="1">
         <w:r>
           <w:rPr>
             <w:rStyle w:val="css-ca3axj"/>
@@ -2304,7 +2443,7 @@
         </w:rPr>
         <w:t xml:space="preserve"> Project: </w:t>
       </w:r>
-      <w:hyperlink r:id="rId28" w:tgtFrame="_self">
+      <w:hyperlink r:id="rId30" w:tgtFrame="_self">
         <w:r>
           <w:rPr>
             <w:rFonts w:ascii="Segoe UI;serif" w:eastAsiaTheme="minorHAnsi" w:hAnsi="Segoe UI;serif"/>
@@ -2337,7 +2476,7 @@
         </w:rPr>
         <w:t xml:space="preserve"> </w:t>
       </w:r>
-      <w:hyperlink r:id="rId29" w:tgtFrame="_self">
+      <w:hyperlink r:id="rId31" w:tgtFrame="_self">
         <w:r>
           <w:rPr>
             <w:rFonts w:ascii="Segoe UI;serif" w:eastAsiaTheme="minorHAnsi" w:hAnsi="Segoe UI;serif"/>
@@ -2374,7 +2513,7 @@
         </w:rPr>
         <w:t xml:space="preserve">Branch: </w:t>
       </w:r>
-      <w:hyperlink r:id="rId30" w:tgtFrame="_self">
+      <w:hyperlink r:id="rId32" w:tgtFrame="_self">
         <w:r>
           <w:rPr>
             <w:rStyle w:val="Hyperlink"/>
@@ -2414,9 +2553,10 @@
           <w:rFonts w:ascii="Arial;serif" w:eastAsiaTheme="minorHAnsi" w:hAnsi="Arial;serif"/>
           <w:sz w:val="20"/>
         </w:rPr>
+        <w:lastRenderedPageBreak/>
         <w:t xml:space="preserve">Commit ID: </w:t>
       </w:r>
-      <w:hyperlink r:id="rId31" w:tgtFrame="_self">
+      <w:hyperlink r:id="rId33" w:tgtFrame="_self">
         <w:r>
           <w:rPr>
             <w:rStyle w:val="Hyperlink"/>
@@ -2589,7 +2729,6 @@
           <w:b/>
           <w:sz w:val="20"/>
         </w:rPr>
-        <w:lastRenderedPageBreak/>
         <w:t xml:space="preserve">Compatible Bootloader: </w:t>
       </w:r>
       <w:r>
@@ -3159,7 +3298,7 @@
         </w:rPr>
         <w:t xml:space="preserve"> </w:t>
       </w:r>
-      <w:hyperlink r:id="rId32" w:tgtFrame="_self">
+      <w:hyperlink r:id="rId34" w:tgtFrame="_self">
         <w:r>
           <w:rPr>
             <w:rFonts w:ascii="Segoe UI;serif" w:eastAsiaTheme="minorHAnsi" w:hAnsi="Segoe UI;serif"/>
@@ -3192,7 +3331,7 @@
         </w:rPr>
         <w:t xml:space="preserve"> </w:t>
       </w:r>
-      <w:hyperlink r:id="rId33" w:tgtFrame="_self">
+      <w:hyperlink r:id="rId35" w:tgtFrame="_self">
         <w:r>
           <w:rPr>
             <w:rFonts w:ascii="Segoe UI;serif" w:eastAsiaTheme="minorHAnsi" w:hAnsi="Segoe UI;serif"/>
@@ -3219,7 +3358,7 @@
         </w:rPr>
         <w:t xml:space="preserve">Branch: </w:t>
       </w:r>
-      <w:hyperlink r:id="rId34" w:tgtFrame="_self" w:history="1">
+      <w:hyperlink r:id="rId36" w:tgtFrame="_self" w:history="1">
         <w:r>
           <w:rPr>
             <w:rStyle w:val="Hyperlink"/>
@@ -3252,7 +3391,7 @@
         </w:rPr>
         <w:t xml:space="preserve"> </w:t>
       </w:r>
-      <w:hyperlink r:id="rId35" w:tgtFrame="_self" w:history="1">
+      <w:hyperlink r:id="rId37" w:tgtFrame="_self" w:history="1">
         <w:r>
           <w:rPr>
             <w:rStyle w:val="css-ca3axj"/>
@@ -3307,7 +3446,7 @@
         </w:rPr>
         <w:t xml:space="preserve"> Project: </w:t>
       </w:r>
-      <w:hyperlink r:id="rId36" w:tgtFrame="_self">
+      <w:hyperlink r:id="rId38" w:tgtFrame="_self">
         <w:r>
           <w:rPr>
             <w:rFonts w:ascii="Segoe UI;serif" w:eastAsiaTheme="minorHAnsi" w:hAnsi="Segoe UI;serif"/>
@@ -3340,7 +3479,7 @@
         </w:rPr>
         <w:t xml:space="preserve"> </w:t>
       </w:r>
-      <w:hyperlink r:id="rId37" w:tgtFrame="_self">
+      <w:hyperlink r:id="rId39" w:tgtFrame="_self">
         <w:r>
           <w:rPr>
             <w:rFonts w:ascii="Segoe UI;serif" w:eastAsiaTheme="minorHAnsi" w:hAnsi="Segoe UI;serif"/>
@@ -3377,7 +3516,7 @@
         </w:rPr>
         <w:t xml:space="preserve">Branch: </w:t>
       </w:r>
-      <w:hyperlink r:id="rId38" w:tgtFrame="_self">
+      <w:hyperlink r:id="rId40" w:tgtFrame="_self">
         <w:r>
           <w:rPr>
             <w:rStyle w:val="Hyperlink"/>
@@ -3419,7 +3558,7 @@
         </w:rPr>
         <w:t xml:space="preserve">Commit ID: </w:t>
       </w:r>
-      <w:hyperlink r:id="rId39" w:tgtFrame="_self">
+      <w:hyperlink r:id="rId41" w:tgtFrame="_self">
         <w:r>
           <w:rPr>
             <w:rStyle w:val="Hyperlink"/>
@@ -3678,6 +3817,7 @@
           <w:b/>
           <w:sz w:val="20"/>
         </w:rPr>
+        <w:lastRenderedPageBreak/>
         <w:t>Compatible Hardware: 15046</w:t>
       </w:r>
     </w:p>
@@ -3780,7 +3920,6 @@
           <w:rFonts w:asciiTheme="minorHAnsi" w:eastAsiaTheme="minorHAnsi" w:hAnsiTheme="minorHAnsi"/>
           <w:b/>
         </w:rPr>
-        <w:lastRenderedPageBreak/>
         <w:t>Enhancement and New Features:</w:t>
       </w:r>
     </w:p>
@@ -4190,7 +4329,7 @@
         </w:rPr>
         <w:t xml:space="preserve"> </w:t>
       </w:r>
-      <w:hyperlink r:id="rId40" w:tgtFrame="_self">
+      <w:hyperlink r:id="rId42" w:tgtFrame="_self">
         <w:r>
           <w:rPr>
             <w:rFonts w:ascii="Segoe UI;serif" w:eastAsiaTheme="minorHAnsi" w:hAnsi="Segoe UI;serif"/>
@@ -4223,7 +4362,7 @@
         </w:rPr>
         <w:t xml:space="preserve"> </w:t>
       </w:r>
-      <w:hyperlink r:id="rId41" w:tgtFrame="_self">
+      <w:hyperlink r:id="rId43" w:tgtFrame="_self">
         <w:r>
           <w:rPr>
             <w:rFonts w:ascii="Segoe UI;serif" w:eastAsiaTheme="minorHAnsi" w:hAnsi="Segoe UI;serif"/>
@@ -4250,7 +4389,7 @@
         </w:rPr>
         <w:t xml:space="preserve">Branch: </w:t>
       </w:r>
-      <w:hyperlink r:id="rId42" w:tgtFrame="_self" w:history="1">
+      <w:hyperlink r:id="rId44" w:tgtFrame="_self" w:history="1">
         <w:r>
           <w:rPr>
             <w:rStyle w:val="Hyperlink"/>
@@ -4283,7 +4422,7 @@
         </w:rPr>
         <w:t xml:space="preserve"> </w:t>
       </w:r>
-      <w:hyperlink r:id="rId43" w:tgtFrame="_self" w:history="1">
+      <w:hyperlink r:id="rId45" w:tgtFrame="_self" w:history="1">
         <w:r>
           <w:rPr>
             <w:rStyle w:val="css-ca3axj"/>
@@ -4338,7 +4477,7 @@
         </w:rPr>
         <w:t xml:space="preserve"> Project: </w:t>
       </w:r>
-      <w:hyperlink r:id="rId44" w:tgtFrame="_self">
+      <w:hyperlink r:id="rId46" w:tgtFrame="_self">
         <w:r>
           <w:rPr>
             <w:rFonts w:ascii="Segoe UI;serif" w:eastAsiaTheme="minorHAnsi" w:hAnsi="Segoe UI;serif"/>
@@ -4371,7 +4510,7 @@
         </w:rPr>
         <w:t xml:space="preserve"> </w:t>
       </w:r>
-      <w:hyperlink r:id="rId45" w:tgtFrame="_self">
+      <w:hyperlink r:id="rId47" w:tgtFrame="_self">
         <w:r>
           <w:rPr>
             <w:rFonts w:ascii="Segoe UI;serif" w:eastAsiaTheme="minorHAnsi" w:hAnsi="Segoe UI;serif"/>
@@ -4408,7 +4547,7 @@
         </w:rPr>
         <w:t xml:space="preserve">Branch: </w:t>
       </w:r>
-      <w:hyperlink r:id="rId46" w:tgtFrame="_self">
+      <w:hyperlink r:id="rId48" w:tgtFrame="_self">
         <w:r>
           <w:rPr>
             <w:rStyle w:val="Hyperlink"/>
@@ -4450,7 +4589,7 @@
         </w:rPr>
         <w:t xml:space="preserve">Commit ID: </w:t>
       </w:r>
-      <w:hyperlink r:id="rId47" w:tgtFrame="_self">
+      <w:hyperlink r:id="rId49" w:tgtFrame="_self">
         <w:r>
           <w:rPr>
             <w:rStyle w:val="Hyperlink"/>
@@ -4834,6 +4973,7 @@
           <w:rFonts w:asciiTheme="minorHAnsi" w:eastAsiaTheme="minorHAnsi" w:hAnsiTheme="minorHAnsi"/>
           <w:b/>
         </w:rPr>
+        <w:lastRenderedPageBreak/>
         <w:t>GC2115-108, GC2115-109, GC2115-110</w:t>
       </w:r>
     </w:p>
@@ -4936,7 +5076,6 @@
                 <w:rFonts w:ascii="Arial;serif" w:hAnsi="Arial;serif"/>
                 <w:sz w:val="20"/>
               </w:rPr>
-              <w:lastRenderedPageBreak/>
               <w:t>Prepared By:</w:t>
             </w:r>
           </w:p>
@@ -5208,7 +5347,7 @@
         </w:rPr>
         <w:t xml:space="preserve"> </w:t>
       </w:r>
-      <w:hyperlink r:id="rId48" w:tgtFrame="_self">
+      <w:hyperlink r:id="rId50" w:tgtFrame="_self">
         <w:r>
           <w:rPr>
             <w:rFonts w:ascii="Segoe UI;serif" w:eastAsiaTheme="minorHAnsi" w:hAnsi="Segoe UI;serif"/>
@@ -5241,7 +5380,7 @@
         </w:rPr>
         <w:t xml:space="preserve"> </w:t>
       </w:r>
-      <w:hyperlink r:id="rId49" w:tgtFrame="_self">
+      <w:hyperlink r:id="rId51" w:tgtFrame="_self">
         <w:r>
           <w:rPr>
             <w:rFonts w:ascii="Segoe UI;serif" w:eastAsiaTheme="minorHAnsi" w:hAnsi="Segoe UI;serif"/>
@@ -5268,7 +5407,7 @@
         </w:rPr>
         <w:t xml:space="preserve">Branch: </w:t>
       </w:r>
-      <w:hyperlink r:id="rId50" w:tgtFrame="_self" w:history="1">
+      <w:hyperlink r:id="rId52" w:tgtFrame="_self" w:history="1">
         <w:r>
           <w:rPr>
             <w:rStyle w:val="Hyperlink"/>
@@ -5301,7 +5440,7 @@
         </w:rPr>
         <w:t xml:space="preserve"> </w:t>
       </w:r>
-      <w:hyperlink r:id="rId51" w:tgtFrame="_self" w:history="1">
+      <w:hyperlink r:id="rId53" w:tgtFrame="_self" w:history="1">
         <w:r>
           <w:rPr>
             <w:rStyle w:val="css-ca3axj"/>
@@ -5357,7 +5496,7 @@
         </w:rPr>
         <w:t xml:space="preserve"> Project: </w:t>
       </w:r>
-      <w:hyperlink r:id="rId52" w:tgtFrame="_self">
+      <w:hyperlink r:id="rId54" w:tgtFrame="_self">
         <w:r>
           <w:rPr>
             <w:rFonts w:ascii="Segoe UI;serif" w:eastAsiaTheme="minorHAnsi" w:hAnsi="Segoe UI;serif"/>
@@ -5390,7 +5529,7 @@
         </w:rPr>
         <w:t xml:space="preserve"> </w:t>
       </w:r>
-      <w:hyperlink r:id="rId53" w:tgtFrame="_self">
+      <w:hyperlink r:id="rId55" w:tgtFrame="_self">
         <w:r>
           <w:rPr>
             <w:rFonts w:ascii="Segoe UI;serif" w:eastAsiaTheme="minorHAnsi" w:hAnsi="Segoe UI;serif"/>
@@ -5427,7 +5566,7 @@
         </w:rPr>
         <w:t xml:space="preserve">Branch: </w:t>
       </w:r>
-      <w:hyperlink r:id="rId54" w:tgtFrame="_self">
+      <w:hyperlink r:id="rId56" w:tgtFrame="_self">
         <w:r>
           <w:rPr>
             <w:rStyle w:val="Hyperlink"/>
@@ -5469,7 +5608,7 @@
         </w:rPr>
         <w:t xml:space="preserve">Commit ID: </w:t>
       </w:r>
-      <w:hyperlink r:id="rId55" w:tgtFrame="_self">
+      <w:hyperlink r:id="rId57" w:tgtFrame="_self">
         <w:r>
           <w:rPr>
             <w:rStyle w:val="Hyperlink"/>
@@ -6123,6 +6262,7 @@
           <w:szCs w:val="21"/>
           <w:lang w:eastAsia="en-IN"/>
         </w:rPr>
+        <w:lastRenderedPageBreak/>
         <w:t>Software Revision and Version: SW_EXECUTABLE_FIRMWARE_GC2115_R0V23</w:t>
       </w:r>
     </w:p>
@@ -6187,7 +6327,6 @@
           <w:rFonts w:ascii="Arial;serif" w:eastAsiaTheme="minorHAnsi" w:hAnsi="Arial;serif"/>
           <w:sz w:val="20"/>
         </w:rPr>
-        <w:lastRenderedPageBreak/>
         <w:t>BitBucket</w:t>
       </w:r>
       <w:proofErr w:type="spellEnd"/>
@@ -6204,7 +6343,7 @@
         </w:rPr>
         <w:t xml:space="preserve"> </w:t>
       </w:r>
-      <w:hyperlink r:id="rId56" w:tgtFrame="_self">
+      <w:hyperlink r:id="rId58" w:tgtFrame="_self">
         <w:r>
           <w:rPr>
             <w:rFonts w:ascii="Segoe UI;serif" w:eastAsiaTheme="minorHAnsi" w:hAnsi="Segoe UI;serif"/>
@@ -6237,7 +6376,7 @@
         </w:rPr>
         <w:t xml:space="preserve"> </w:t>
       </w:r>
-      <w:hyperlink r:id="rId57" w:tgtFrame="_self">
+      <w:hyperlink r:id="rId59" w:tgtFrame="_self">
         <w:r>
           <w:rPr>
             <w:rFonts w:ascii="Segoe UI;serif" w:eastAsiaTheme="minorHAnsi" w:hAnsi="Segoe UI;serif"/>
@@ -6264,7 +6403,7 @@
         </w:rPr>
         <w:t xml:space="preserve">Branch: </w:t>
       </w:r>
-      <w:hyperlink r:id="rId58" w:tgtFrame="_self" w:history="1">
+      <w:hyperlink r:id="rId60" w:tgtFrame="_self" w:history="1">
         <w:r>
           <w:rPr>
             <w:rStyle w:val="Hyperlink"/>
@@ -6297,7 +6436,7 @@
         </w:rPr>
         <w:t xml:space="preserve"> </w:t>
       </w:r>
-      <w:hyperlink r:id="rId59" w:tgtFrame="_self" w:history="1">
+      <w:hyperlink r:id="rId61" w:tgtFrame="_self" w:history="1">
         <w:r>
           <w:rPr>
             <w:rStyle w:val="css-ca3axj"/>
@@ -6352,7 +6491,7 @@
         </w:rPr>
         <w:t xml:space="preserve"> Project: </w:t>
       </w:r>
-      <w:hyperlink r:id="rId60" w:tgtFrame="_self">
+      <w:hyperlink r:id="rId62" w:tgtFrame="_self">
         <w:r>
           <w:rPr>
             <w:rFonts w:ascii="Segoe UI;serif" w:eastAsiaTheme="minorHAnsi" w:hAnsi="Segoe UI;serif"/>
@@ -6385,7 +6524,7 @@
         </w:rPr>
         <w:t xml:space="preserve"> </w:t>
       </w:r>
-      <w:hyperlink r:id="rId61" w:tgtFrame="_self">
+      <w:hyperlink r:id="rId63" w:tgtFrame="_self">
         <w:r>
           <w:rPr>
             <w:rFonts w:ascii="Segoe UI;serif" w:eastAsiaTheme="minorHAnsi" w:hAnsi="Segoe UI;serif"/>
@@ -6422,7 +6561,7 @@
         </w:rPr>
         <w:t xml:space="preserve">Branch: </w:t>
       </w:r>
-      <w:hyperlink r:id="rId62" w:tgtFrame="_self">
+      <w:hyperlink r:id="rId64" w:tgtFrame="_self">
         <w:r>
           <w:rPr>
             <w:rStyle w:val="Hyperlink"/>
@@ -6464,7 +6603,7 @@
         </w:rPr>
         <w:t xml:space="preserve">Commit ID: </w:t>
       </w:r>
-      <w:hyperlink r:id="rId63" w:tgtFrame="_self">
+      <w:hyperlink r:id="rId65" w:tgtFrame="_self">
         <w:r>
           <w:rPr>
             <w:rStyle w:val="Hyperlink"/>
@@ -7242,7 +7381,7 @@
         </w:rPr>
         <w:t xml:space="preserve"> </w:t>
       </w:r>
-      <w:hyperlink r:id="rId64" w:tgtFrame="_self">
+      <w:hyperlink r:id="rId66" w:tgtFrame="_self">
         <w:r>
           <w:rPr>
             <w:rFonts w:ascii="Segoe UI;serif" w:eastAsiaTheme="minorHAnsi" w:hAnsi="Segoe UI;serif"/>
@@ -7275,7 +7414,7 @@
         </w:rPr>
         <w:t xml:space="preserve"> </w:t>
       </w:r>
-      <w:hyperlink r:id="rId65" w:tgtFrame="_self">
+      <w:hyperlink r:id="rId67" w:tgtFrame="_self">
         <w:r>
           <w:rPr>
             <w:rFonts w:ascii="Segoe UI;serif" w:eastAsiaTheme="minorHAnsi" w:hAnsi="Segoe UI;serif"/>
@@ -7300,9 +7439,10 @@
           <w:rFonts w:ascii="Arial;serif" w:eastAsiaTheme="minorHAnsi" w:hAnsi="Arial;serif"/>
           <w:sz w:val="20"/>
         </w:rPr>
+        <w:lastRenderedPageBreak/>
         <w:t xml:space="preserve">Branch: </w:t>
       </w:r>
-      <w:hyperlink r:id="rId66" w:tgtFrame="_self" w:history="1">
+      <w:hyperlink r:id="rId68" w:tgtFrame="_self" w:history="1">
         <w:r>
           <w:rPr>
             <w:rStyle w:val="Hyperlink"/>
@@ -7335,7 +7475,7 @@
         </w:rPr>
         <w:t xml:space="preserve"> </w:t>
       </w:r>
-      <w:hyperlink r:id="rId67" w:tgtFrame="_self" w:history="1">
+      <w:hyperlink r:id="rId69" w:tgtFrame="_self" w:history="1">
         <w:r>
           <w:rPr>
             <w:rStyle w:val="css-ca3axj"/>
@@ -7380,7 +7520,6 @@
           <w:rFonts w:ascii="Arial;serif" w:eastAsiaTheme="minorHAnsi" w:hAnsi="Arial;serif"/>
           <w:sz w:val="20"/>
         </w:rPr>
-        <w:lastRenderedPageBreak/>
         <w:t>BitBucket</w:t>
       </w:r>
       <w:proofErr w:type="spellEnd"/>
@@ -7391,7 +7530,7 @@
         </w:rPr>
         <w:t xml:space="preserve"> Project: </w:t>
       </w:r>
-      <w:hyperlink r:id="rId68" w:tgtFrame="_self">
+      <w:hyperlink r:id="rId70" w:tgtFrame="_self">
         <w:r>
           <w:rPr>
             <w:rFonts w:ascii="Segoe UI;serif" w:eastAsiaTheme="minorHAnsi" w:hAnsi="Segoe UI;serif"/>
@@ -7424,7 +7563,7 @@
         </w:rPr>
         <w:t xml:space="preserve"> </w:t>
       </w:r>
-      <w:hyperlink r:id="rId69" w:tgtFrame="_self">
+      <w:hyperlink r:id="rId71" w:tgtFrame="_self">
         <w:r>
           <w:rPr>
             <w:rFonts w:ascii="Segoe UI;serif" w:eastAsiaTheme="minorHAnsi" w:hAnsi="Segoe UI;serif"/>
@@ -7461,7 +7600,7 @@
         </w:rPr>
         <w:t xml:space="preserve">Branch: </w:t>
       </w:r>
-      <w:hyperlink r:id="rId70" w:tgtFrame="_self">
+      <w:hyperlink r:id="rId72" w:tgtFrame="_self">
         <w:r>
           <w:rPr>
             <w:rStyle w:val="Hyperlink"/>
@@ -7503,7 +7642,7 @@
         </w:rPr>
         <w:t xml:space="preserve">Commit ID: </w:t>
       </w:r>
-      <w:hyperlink r:id="rId71" w:tgtFrame="_self">
+      <w:hyperlink r:id="rId73" w:tgtFrame="_self">
         <w:r>
           <w:rPr>
             <w:rStyle w:val="Hyperlink"/>
@@ -8291,7 +8430,7 @@
         </w:rPr>
         <w:t xml:space="preserve"> </w:t>
       </w:r>
-      <w:hyperlink r:id="rId72" w:tgtFrame="_self">
+      <w:hyperlink r:id="rId74" w:tgtFrame="_self">
         <w:r>
           <w:rPr>
             <w:rFonts w:ascii="Segoe UI;serif" w:eastAsiaTheme="minorHAnsi" w:hAnsi="Segoe UI;serif"/>
@@ -8324,7 +8463,7 @@
         </w:rPr>
         <w:t xml:space="preserve"> </w:t>
       </w:r>
-      <w:hyperlink r:id="rId73" w:tgtFrame="_self">
+      <w:hyperlink r:id="rId75" w:tgtFrame="_self">
         <w:r>
           <w:rPr>
             <w:rFonts w:ascii="Segoe UI;serif" w:eastAsiaTheme="minorHAnsi" w:hAnsi="Segoe UI;serif"/>
@@ -8351,7 +8490,7 @@
         </w:rPr>
         <w:t xml:space="preserve">Branch: </w:t>
       </w:r>
-      <w:hyperlink r:id="rId74" w:tgtFrame="_self" w:history="1">
+      <w:hyperlink r:id="rId76" w:tgtFrame="_self" w:history="1">
         <w:r>
           <w:rPr>
             <w:rStyle w:val="Hyperlink"/>
@@ -8384,7 +8523,7 @@
         </w:rPr>
         <w:t xml:space="preserve"> </w:t>
       </w:r>
-      <w:hyperlink r:id="rId75" w:tgtFrame="_self" w:history="1">
+      <w:hyperlink r:id="rId77" w:tgtFrame="_self" w:history="1">
         <w:r>
           <w:rPr>
             <w:rStyle w:val="css-ca3axj"/>
@@ -8439,7 +8578,7 @@
         </w:rPr>
         <w:t xml:space="preserve"> Project: </w:t>
       </w:r>
-      <w:hyperlink r:id="rId76" w:tgtFrame="_self">
+      <w:hyperlink r:id="rId78" w:tgtFrame="_self">
         <w:r>
           <w:rPr>
             <w:rFonts w:ascii="Segoe UI;serif" w:eastAsiaTheme="minorHAnsi" w:hAnsi="Segoe UI;serif"/>
@@ -8472,7 +8611,7 @@
         </w:rPr>
         <w:t xml:space="preserve"> </w:t>
       </w:r>
-      <w:hyperlink r:id="rId77" w:tgtFrame="_self">
+      <w:hyperlink r:id="rId79" w:tgtFrame="_self">
         <w:r>
           <w:rPr>
             <w:rFonts w:ascii="Segoe UI;serif" w:eastAsiaTheme="minorHAnsi" w:hAnsi="Segoe UI;serif"/>
@@ -8509,7 +8648,7 @@
         </w:rPr>
         <w:t xml:space="preserve">Branch: </w:t>
       </w:r>
-      <w:hyperlink r:id="rId78" w:tgtFrame="_self">
+      <w:hyperlink r:id="rId80" w:tgtFrame="_self">
         <w:r>
           <w:rPr>
             <w:rStyle w:val="Hyperlink"/>
@@ -8551,7 +8690,7 @@
         </w:rPr>
         <w:t xml:space="preserve">Commit ID: </w:t>
       </w:r>
-      <w:hyperlink r:id="rId79" w:tgtFrame="_self">
+      <w:hyperlink r:id="rId81" w:tgtFrame="_self">
         <w:r>
           <w:rPr>
             <w:rStyle w:val="Hyperlink"/>
@@ -8683,7 +8822,6 @@
           <w:b/>
           <w:sz w:val="20"/>
         </w:rPr>
-        <w:lastRenderedPageBreak/>
         <w:t>Release Date:</w:t>
       </w:r>
       <w:r>
@@ -9428,7 +9566,7 @@
         </w:rPr>
         <w:t xml:space="preserve"> </w:t>
       </w:r>
-      <w:hyperlink r:id="rId80" w:tgtFrame="_self">
+      <w:hyperlink r:id="rId82" w:tgtFrame="_self">
         <w:r>
           <w:rPr>
             <w:rFonts w:ascii="Segoe UI;serif" w:eastAsiaTheme="minorHAnsi" w:hAnsi="Segoe UI;serif"/>
@@ -9461,7 +9599,7 @@
         </w:rPr>
         <w:t xml:space="preserve"> </w:t>
       </w:r>
-      <w:hyperlink r:id="rId81" w:tgtFrame="_self">
+      <w:hyperlink r:id="rId83" w:tgtFrame="_self">
         <w:r>
           <w:rPr>
             <w:rFonts w:ascii="Segoe UI;serif" w:eastAsiaTheme="minorHAnsi" w:hAnsi="Segoe UI;serif"/>
@@ -9488,7 +9626,7 @@
         </w:rPr>
         <w:t xml:space="preserve">Branch: </w:t>
       </w:r>
-      <w:hyperlink r:id="rId82" w:tgtFrame="_self" w:history="1">
+      <w:hyperlink r:id="rId84" w:tgtFrame="_self" w:history="1">
         <w:r>
           <w:rPr>
             <w:rStyle w:val="Hyperlink"/>
@@ -9533,7 +9671,7 @@
         </w:rPr>
         <w:t xml:space="preserve"> </w:t>
       </w:r>
-      <w:hyperlink r:id="rId83" w:tgtFrame="_self" w:history="1">
+      <w:hyperlink r:id="rId85" w:tgtFrame="_self" w:history="1">
         <w:r>
           <w:rPr>
             <w:rStyle w:val="css-ca3axj"/>
@@ -9588,7 +9726,7 @@
         </w:rPr>
         <w:t xml:space="preserve"> Project: </w:t>
       </w:r>
-      <w:hyperlink r:id="rId84" w:tgtFrame="_self">
+      <w:hyperlink r:id="rId86" w:tgtFrame="_self">
         <w:r>
           <w:rPr>
             <w:rFonts w:ascii="Segoe UI;serif" w:eastAsiaTheme="minorHAnsi" w:hAnsi="Segoe UI;serif"/>
@@ -9621,7 +9759,7 @@
         </w:rPr>
         <w:t xml:space="preserve"> </w:t>
       </w:r>
-      <w:hyperlink r:id="rId85" w:tgtFrame="_self">
+      <w:hyperlink r:id="rId87" w:tgtFrame="_self">
         <w:r>
           <w:rPr>
             <w:rFonts w:ascii="Segoe UI;serif" w:eastAsiaTheme="minorHAnsi" w:hAnsi="Segoe UI;serif"/>
@@ -9658,7 +9796,7 @@
         </w:rPr>
         <w:t xml:space="preserve">Branch: </w:t>
       </w:r>
-      <w:hyperlink r:id="rId86" w:tgtFrame="_self">
+      <w:hyperlink r:id="rId88" w:tgtFrame="_self">
         <w:r>
           <w:rPr>
             <w:rStyle w:val="Hyperlink"/>
@@ -9700,7 +9838,7 @@
         </w:rPr>
         <w:t xml:space="preserve">Commit ID: </w:t>
       </w:r>
-      <w:hyperlink r:id="rId87" w:tgtFrame="_self">
+      <w:hyperlink r:id="rId89" w:tgtFrame="_self">
         <w:r>
           <w:rPr>
             <w:rStyle w:val="Hyperlink"/>
@@ -9911,6 +10049,7 @@
           <w:rFonts w:asciiTheme="minorHAnsi" w:eastAsiaTheme="minorHAnsi" w:hAnsiTheme="minorHAnsi"/>
           <w:b/>
         </w:rPr>
+        <w:lastRenderedPageBreak/>
         <w:t xml:space="preserve">Toolchain version </w:t>
       </w:r>
       <w:proofErr w:type="gramStart"/>
@@ -9993,7 +10132,6 @@
           <w:b/>
           <w:sz w:val="20"/>
         </w:rPr>
-        <w:lastRenderedPageBreak/>
         <w:t xml:space="preserve">Change log: - </w:t>
       </w:r>
     </w:p>
@@ -10487,7 +10625,7 @@
         </w:rPr>
         <w:t xml:space="preserve"> </w:t>
       </w:r>
-      <w:hyperlink r:id="rId88" w:tgtFrame="_self">
+      <w:hyperlink r:id="rId90" w:tgtFrame="_self">
         <w:r>
           <w:rPr>
             <w:rFonts w:ascii="Segoe UI;serif" w:eastAsiaTheme="minorHAnsi" w:hAnsi="Segoe UI;serif"/>
@@ -10520,7 +10658,7 @@
         </w:rPr>
         <w:t xml:space="preserve"> </w:t>
       </w:r>
-      <w:hyperlink r:id="rId89" w:tgtFrame="_self">
+      <w:hyperlink r:id="rId91" w:tgtFrame="_self">
         <w:r>
           <w:rPr>
             <w:rFonts w:ascii="Segoe UI;serif" w:eastAsiaTheme="minorHAnsi" w:hAnsi="Segoe UI;serif"/>
@@ -10547,7 +10685,7 @@
         </w:rPr>
         <w:t xml:space="preserve">Branch: </w:t>
       </w:r>
-      <w:hyperlink r:id="rId90" w:tgtFrame="_self" w:history="1">
+      <w:hyperlink r:id="rId92" w:tgtFrame="_self" w:history="1">
         <w:r>
           <w:rPr>
             <w:rStyle w:val="Hyperlink"/>
@@ -10592,7 +10730,7 @@
         </w:rPr>
         <w:t xml:space="preserve"> </w:t>
       </w:r>
-      <w:hyperlink r:id="rId91" w:tgtFrame="_self" w:history="1">
+      <w:hyperlink r:id="rId93" w:tgtFrame="_self" w:history="1">
         <w:r>
           <w:rPr>
             <w:rStyle w:val="css-ca3axj"/>
@@ -10647,7 +10785,7 @@
         </w:rPr>
         <w:t xml:space="preserve"> Project: </w:t>
       </w:r>
-      <w:hyperlink r:id="rId92" w:tgtFrame="_self">
+      <w:hyperlink r:id="rId94" w:tgtFrame="_self">
         <w:r>
           <w:rPr>
             <w:rFonts w:ascii="Segoe UI;serif" w:eastAsiaTheme="minorHAnsi" w:hAnsi="Segoe UI;serif"/>
@@ -10680,7 +10818,7 @@
         </w:rPr>
         <w:t xml:space="preserve"> </w:t>
       </w:r>
-      <w:hyperlink r:id="rId93" w:tgtFrame="_self">
+      <w:hyperlink r:id="rId95" w:tgtFrame="_self">
         <w:r>
           <w:rPr>
             <w:rFonts w:ascii="Segoe UI;serif" w:eastAsiaTheme="minorHAnsi" w:hAnsi="Segoe UI;serif"/>
@@ -10717,7 +10855,7 @@
         </w:rPr>
         <w:t xml:space="preserve">Branch: </w:t>
       </w:r>
-      <w:hyperlink r:id="rId94" w:tgtFrame="_self">
+      <w:hyperlink r:id="rId96" w:tgtFrame="_self">
         <w:r>
           <w:rPr>
             <w:rStyle w:val="Hyperlink"/>
@@ -10759,7 +10897,7 @@
         </w:rPr>
         <w:t xml:space="preserve">Commit ID: </w:t>
       </w:r>
-      <w:hyperlink r:id="rId95" w:tgtFrame="_self">
+      <w:hyperlink r:id="rId97" w:tgtFrame="_self">
         <w:r>
           <w:rPr>
             <w:rStyle w:val="Hyperlink"/>
@@ -11120,6 +11258,7 @@
           <w:rFonts w:asciiTheme="minorHAnsi" w:eastAsiaTheme="minorHAnsi" w:hAnsiTheme="minorHAnsi"/>
           <w:b/>
         </w:rPr>
+        <w:lastRenderedPageBreak/>
         <w:t xml:space="preserve"> GC2115-76 to GC2115-80 and GC2115-84 and GC2115-85</w:t>
       </w:r>
     </w:p>
@@ -11197,7 +11336,6 @@
           <w:rFonts w:asciiTheme="minorHAnsi" w:eastAsiaTheme="minorHAnsi" w:hAnsiTheme="minorHAnsi"/>
           <w:b/>
         </w:rPr>
-        <w:lastRenderedPageBreak/>
         <w:t>Others:</w:t>
       </w:r>
       <w:r>
@@ -11524,7 +11662,7 @@
         </w:rPr>
         <w:t xml:space="preserve"> </w:t>
       </w:r>
-      <w:hyperlink r:id="rId96" w:tgtFrame="_self">
+      <w:hyperlink r:id="rId98" w:tgtFrame="_self">
         <w:r>
           <w:rPr>
             <w:rFonts w:ascii="Segoe UI;serif" w:eastAsiaTheme="minorHAnsi" w:hAnsi="Segoe UI;serif"/>
@@ -11557,7 +11695,7 @@
         </w:rPr>
         <w:t xml:space="preserve"> </w:t>
       </w:r>
-      <w:hyperlink r:id="rId97" w:tgtFrame="_self">
+      <w:hyperlink r:id="rId99" w:tgtFrame="_self">
         <w:r>
           <w:rPr>
             <w:rFonts w:ascii="Segoe UI;serif" w:eastAsiaTheme="minorHAnsi" w:hAnsi="Segoe UI;serif"/>
@@ -11584,7 +11722,7 @@
         </w:rPr>
         <w:t xml:space="preserve">Branch: </w:t>
       </w:r>
-      <w:hyperlink r:id="rId98" w:history="1">
+      <w:hyperlink r:id="rId100" w:history="1">
         <w:r>
           <w:rPr>
             <w:rFonts w:ascii="Segoe UI" w:hAnsi="Segoe UI" w:cs="Segoe UI"/>
@@ -11617,7 +11755,7 @@
         </w:rPr>
         <w:t xml:space="preserve"> </w:t>
       </w:r>
-      <w:hyperlink r:id="rId99" w:tgtFrame="_self" w:history="1">
+      <w:hyperlink r:id="rId101" w:tgtFrame="_self" w:history="1">
         <w:r>
           <w:rPr>
             <w:rStyle w:val="css-ca3axj"/>
@@ -11673,7 +11811,7 @@
         </w:rPr>
         <w:t xml:space="preserve"> Project: </w:t>
       </w:r>
-      <w:hyperlink r:id="rId100" w:tgtFrame="_self">
+      <w:hyperlink r:id="rId102" w:tgtFrame="_self">
         <w:r>
           <w:rPr>
             <w:rFonts w:ascii="Segoe UI;serif" w:eastAsiaTheme="minorHAnsi" w:hAnsi="Segoe UI;serif"/>
@@ -11706,7 +11844,7 @@
         </w:rPr>
         <w:t xml:space="preserve"> </w:t>
       </w:r>
-      <w:hyperlink r:id="rId101" w:tgtFrame="_self">
+      <w:hyperlink r:id="rId103" w:tgtFrame="_self">
         <w:r>
           <w:rPr>
             <w:rFonts w:ascii="Segoe UI;serif" w:eastAsiaTheme="minorHAnsi" w:hAnsi="Segoe UI;serif"/>
@@ -11743,7 +11881,7 @@
         </w:rPr>
         <w:t xml:space="preserve">Branch: </w:t>
       </w:r>
-      <w:hyperlink r:id="rId102" w:tgtFrame="_self">
+      <w:hyperlink r:id="rId104" w:tgtFrame="_self">
         <w:r>
           <w:rPr>
             <w:rStyle w:val="Hyperlink"/>
@@ -11785,7 +11923,7 @@
         </w:rPr>
         <w:t xml:space="preserve">Commit ID: </w:t>
       </w:r>
-      <w:hyperlink r:id="rId103" w:tgtFrame="_self">
+      <w:hyperlink r:id="rId105" w:tgtFrame="_self">
         <w:r>
           <w:rPr>
             <w:rStyle w:val="Hyperlink"/>
@@ -12282,6 +12420,7 @@
                 <w:rFonts w:ascii="Arial;serif" w:hAnsi="Arial;serif"/>
                 <w:sz w:val="20"/>
               </w:rPr>
+              <w:lastRenderedPageBreak/>
               <w:t>Prepared By:</w:t>
             </w:r>
           </w:p>
@@ -12516,7 +12655,6 @@
           <w:szCs w:val="21"/>
           <w:lang w:eastAsia="en-IN"/>
         </w:rPr>
-        <w:lastRenderedPageBreak/>
         <w:t>Software Revision and Version: SW_EXECUTABLE_FIRMWARE_GC2115_R0V17</w:t>
       </w:r>
     </w:p>
@@ -12597,7 +12735,7 @@
         </w:rPr>
         <w:t xml:space="preserve"> </w:t>
       </w:r>
-      <w:hyperlink r:id="rId104" w:tgtFrame="_self">
+      <w:hyperlink r:id="rId106" w:tgtFrame="_self">
         <w:r>
           <w:rPr>
             <w:rFonts w:ascii="Segoe UI;serif" w:eastAsiaTheme="minorHAnsi" w:hAnsi="Segoe UI;serif"/>
@@ -12630,7 +12768,7 @@
         </w:rPr>
         <w:t xml:space="preserve"> </w:t>
       </w:r>
-      <w:hyperlink r:id="rId105" w:tgtFrame="_self">
+      <w:hyperlink r:id="rId107" w:tgtFrame="_self">
         <w:r>
           <w:rPr>
             <w:rFonts w:ascii="Segoe UI;serif" w:eastAsiaTheme="minorHAnsi" w:hAnsi="Segoe UI;serif"/>
@@ -12657,7 +12795,7 @@
         </w:rPr>
         <w:t xml:space="preserve">Branch: </w:t>
       </w:r>
-      <w:hyperlink r:id="rId106" w:tgtFrame="_self" w:history="1">
+      <w:hyperlink r:id="rId108" w:tgtFrame="_self" w:history="1">
         <w:r>
           <w:rPr>
             <w:rStyle w:val="Hyperlink"/>
@@ -12702,7 +12840,7 @@
         </w:rPr>
         <w:t xml:space="preserve"> </w:t>
       </w:r>
-      <w:hyperlink r:id="rId107" w:tgtFrame="_self" w:history="1">
+      <w:hyperlink r:id="rId109" w:tgtFrame="_self" w:history="1">
         <w:r>
           <w:rPr>
             <w:rStyle w:val="css-ca3axj"/>
@@ -12757,7 +12895,7 @@
         </w:rPr>
         <w:t xml:space="preserve"> Project: </w:t>
       </w:r>
-      <w:hyperlink r:id="rId108" w:tgtFrame="_self">
+      <w:hyperlink r:id="rId110" w:tgtFrame="_self">
         <w:r>
           <w:rPr>
             <w:rFonts w:ascii="Segoe UI;serif" w:eastAsiaTheme="minorHAnsi" w:hAnsi="Segoe UI;serif"/>
@@ -12790,7 +12928,7 @@
         </w:rPr>
         <w:t xml:space="preserve"> </w:t>
       </w:r>
-      <w:hyperlink r:id="rId109" w:tgtFrame="_self">
+      <w:hyperlink r:id="rId111" w:tgtFrame="_self">
         <w:r>
           <w:rPr>
             <w:rFonts w:ascii="Segoe UI;serif" w:eastAsiaTheme="minorHAnsi" w:hAnsi="Segoe UI;serif"/>
@@ -12827,7 +12965,7 @@
         </w:rPr>
         <w:t xml:space="preserve">Branch: </w:t>
       </w:r>
-      <w:hyperlink r:id="rId110" w:tgtFrame="_self">
+      <w:hyperlink r:id="rId112" w:tgtFrame="_self">
         <w:r>
           <w:rPr>
             <w:rStyle w:val="Hyperlink"/>
@@ -12869,7 +13007,7 @@
         </w:rPr>
         <w:t xml:space="preserve">Commit ID: </w:t>
       </w:r>
-      <w:hyperlink r:id="rId111" w:tgtFrame="_self">
+      <w:hyperlink r:id="rId113" w:tgtFrame="_self">
         <w:r>
           <w:rPr>
             <w:rStyle w:val="Hyperlink"/>
@@ -13550,6 +13688,7 @@
           <w:szCs w:val="21"/>
           <w:lang w:eastAsia="en-IN"/>
         </w:rPr>
+        <w:lastRenderedPageBreak/>
         <w:t>Software Revision and Version: SW_EXECUTABLE_FIRMWARE_GC2115_R0V16</w:t>
       </w:r>
     </w:p>
@@ -13630,7 +13769,7 @@
         </w:rPr>
         <w:t xml:space="preserve"> </w:t>
       </w:r>
-      <w:hyperlink r:id="rId112" w:tgtFrame="_self">
+      <w:hyperlink r:id="rId114" w:tgtFrame="_self">
         <w:r>
           <w:rPr>
             <w:rFonts w:ascii="Segoe UI;serif" w:eastAsiaTheme="minorHAnsi" w:hAnsi="Segoe UI;serif"/>
@@ -13663,7 +13802,7 @@
         </w:rPr>
         <w:t xml:space="preserve"> </w:t>
       </w:r>
-      <w:hyperlink r:id="rId113" w:tgtFrame="_self">
+      <w:hyperlink r:id="rId115" w:tgtFrame="_self">
         <w:r>
           <w:rPr>
             <w:rFonts w:ascii="Segoe UI;serif" w:eastAsiaTheme="minorHAnsi" w:hAnsi="Segoe UI;serif"/>
@@ -13690,7 +13829,7 @@
         </w:rPr>
         <w:t xml:space="preserve">Branch: </w:t>
       </w:r>
-      <w:hyperlink r:id="rId114" w:tgtFrame="_self">
+      <w:hyperlink r:id="rId116" w:tgtFrame="_self">
         <w:r>
           <w:rPr>
             <w:rStyle w:val="Hyperlink"/>
@@ -13728,7 +13867,7 @@
         </w:rPr>
         <w:t xml:space="preserve"> </w:t>
       </w:r>
-      <w:hyperlink r:id="rId115" w:tgtFrame="_self">
+      <w:hyperlink r:id="rId117" w:tgtFrame="_self">
         <w:r>
           <w:rPr>
             <w:rStyle w:val="Hyperlink"/>
@@ -13759,7 +13898,6 @@
           <w:b/>
           <w:sz w:val="20"/>
         </w:rPr>
-        <w:lastRenderedPageBreak/>
         <w:t>BSP source code details:</w:t>
       </w:r>
     </w:p>
@@ -13786,7 +13924,7 @@
         </w:rPr>
         <w:t xml:space="preserve"> Project: </w:t>
       </w:r>
-      <w:hyperlink r:id="rId116" w:tgtFrame="_self">
+      <w:hyperlink r:id="rId118" w:tgtFrame="_self">
         <w:r>
           <w:rPr>
             <w:rFonts w:ascii="Segoe UI;serif" w:eastAsiaTheme="minorHAnsi" w:hAnsi="Segoe UI;serif"/>
@@ -13819,7 +13957,7 @@
         </w:rPr>
         <w:t xml:space="preserve"> </w:t>
       </w:r>
-      <w:hyperlink r:id="rId117" w:tgtFrame="_self">
+      <w:hyperlink r:id="rId119" w:tgtFrame="_self">
         <w:r>
           <w:rPr>
             <w:rFonts w:ascii="Segoe UI;serif" w:eastAsiaTheme="minorHAnsi" w:hAnsi="Segoe UI;serif"/>
@@ -13856,7 +13994,7 @@
         </w:rPr>
         <w:t xml:space="preserve">Branch: </w:t>
       </w:r>
-      <w:hyperlink r:id="rId118" w:tgtFrame="_self">
+      <w:hyperlink r:id="rId120" w:tgtFrame="_self">
         <w:r>
           <w:rPr>
             <w:rStyle w:val="Hyperlink"/>
@@ -13898,7 +14036,7 @@
         </w:rPr>
         <w:t xml:space="preserve">Commit ID: </w:t>
       </w:r>
-      <w:hyperlink r:id="rId119" w:tgtFrame="_self">
+      <w:hyperlink r:id="rId121" w:tgtFrame="_self">
         <w:r>
           <w:rPr>
             <w:rStyle w:val="Hyperlink"/>
@@ -14207,7 +14345,7 @@
         </w:rPr>
         <w:t xml:space="preserve"> </w:t>
       </w:r>
-      <w:hyperlink r:id="rId120" w:tgtFrame="_blank">
+      <w:hyperlink r:id="rId122" w:tgtFrame="_blank">
         <w:r>
           <w:rPr>
             <w:rStyle w:val="Hyperlink"/>
@@ -14268,7 +14406,7 @@
         </w:rPr>
         <w:t xml:space="preserve"> Change of EGR timers handling to seconds, from minutes for </w:t>
       </w:r>
-      <w:hyperlink r:id="rId121" w:tgtFrame="_blank">
+      <w:hyperlink r:id="rId123" w:tgtFrame="_blank">
         <w:r>
           <w:rPr>
             <w:rStyle w:val="Hyperlink"/>
@@ -14691,7 +14829,7 @@
         </w:rPr>
         <w:t xml:space="preserve"> </w:t>
       </w:r>
-      <w:hyperlink r:id="rId122" w:tgtFrame="_self">
+      <w:hyperlink r:id="rId124" w:tgtFrame="_self">
         <w:r>
           <w:rPr>
             <w:rFonts w:ascii="Segoe UI;serif" w:eastAsiaTheme="minorHAnsi" w:hAnsi="Segoe UI;serif"/>
@@ -14724,7 +14862,7 @@
         </w:rPr>
         <w:t xml:space="preserve"> </w:t>
       </w:r>
-      <w:hyperlink r:id="rId123" w:tgtFrame="_self">
+      <w:hyperlink r:id="rId125" w:tgtFrame="_self">
         <w:r>
           <w:rPr>
             <w:rFonts w:ascii="Segoe UI;serif" w:eastAsiaTheme="minorHAnsi" w:hAnsi="Segoe UI;serif"/>
@@ -14749,6 +14887,7 @@
           <w:rFonts w:ascii="Arial;serif" w:eastAsiaTheme="minorHAnsi" w:hAnsi="Arial;serif"/>
           <w:sz w:val="20"/>
         </w:rPr>
+        <w:lastRenderedPageBreak/>
         <w:t>Branch:</w:t>
       </w:r>
       <w:r>
@@ -14757,7 +14896,7 @@
         </w:rPr>
         <w:t xml:space="preserve"> </w:t>
       </w:r>
-      <w:hyperlink r:id="rId124" w:tgtFrame="_self">
+      <w:hyperlink r:id="rId126" w:tgtFrame="_self">
         <w:r>
           <w:rPr>
             <w:rStyle w:val="Hyperlink"/>
@@ -14793,7 +14932,7 @@
         </w:rPr>
         <w:t xml:space="preserve">  </w:t>
       </w:r>
-      <w:hyperlink r:id="rId125" w:tgtFrame="_self">
+      <w:hyperlink r:id="rId127" w:tgtFrame="_self">
         <w:r>
           <w:rPr>
             <w:rStyle w:val="Hyperlink"/>
@@ -14850,7 +14989,7 @@
         </w:rPr>
         <w:t xml:space="preserve"> Project: </w:t>
       </w:r>
-      <w:hyperlink r:id="rId126" w:tgtFrame="_self">
+      <w:hyperlink r:id="rId128" w:tgtFrame="_self">
         <w:r>
           <w:rPr>
             <w:rFonts w:ascii="Segoe UI;serif" w:eastAsiaTheme="minorHAnsi" w:hAnsi="Segoe UI;serif"/>
@@ -14883,7 +15022,7 @@
         </w:rPr>
         <w:t xml:space="preserve"> </w:t>
       </w:r>
-      <w:hyperlink r:id="rId127" w:tgtFrame="_self">
+      <w:hyperlink r:id="rId129" w:tgtFrame="_self">
         <w:r>
           <w:rPr>
             <w:rFonts w:ascii="Segoe UI;serif" w:eastAsiaTheme="minorHAnsi" w:hAnsi="Segoe UI;serif"/>
@@ -14927,7 +15066,7 @@
         </w:rPr>
         <w:t xml:space="preserve"> </w:t>
       </w:r>
-      <w:hyperlink r:id="rId128" w:tgtFrame="_self">
+      <w:hyperlink r:id="rId130" w:tgtFrame="_self">
         <w:r>
           <w:rPr>
             <w:rStyle w:val="Hyperlink"/>
@@ -14969,7 +15108,7 @@
         </w:rPr>
         <w:t xml:space="preserve">Commit ID: </w:t>
       </w:r>
-      <w:hyperlink r:id="rId129" w:tgtFrame="_self">
+      <w:hyperlink r:id="rId131" w:tgtFrame="_self">
         <w:r>
           <w:rPr>
             <w:rStyle w:val="Hyperlink"/>
@@ -15010,7 +15149,6 @@
           <w:color w:val="0052CC"/>
           <w:sz w:val="20"/>
         </w:rPr>
-        <w:lastRenderedPageBreak/>
         <w:t>FSP 3.2.1</w:t>
       </w:r>
     </w:p>
@@ -15471,7 +15609,7 @@
         </w:rPr>
         <w:t xml:space="preserve">Known Bugs/ Issues: </w:t>
       </w:r>
-      <w:hyperlink r:id="rId130" w:tgtFrame="_self">
+      <w:hyperlink r:id="rId132" w:tgtFrame="_self">
         <w:r>
           <w:rPr>
             <w:rStyle w:val="Hyperlink"/>
@@ -15849,7 +15987,7 @@
         </w:rPr>
         <w:t xml:space="preserve"> </w:t>
       </w:r>
-      <w:hyperlink r:id="rId131" w:tgtFrame="_self">
+      <w:hyperlink r:id="rId133" w:tgtFrame="_self">
         <w:r>
           <w:rPr>
             <w:rFonts w:ascii="Segoe UI;serif" w:eastAsiaTheme="minorHAnsi" w:hAnsi="Segoe UI;serif"/>
@@ -15882,7 +16020,7 @@
         </w:rPr>
         <w:t xml:space="preserve"> </w:t>
       </w:r>
-      <w:hyperlink r:id="rId132" w:tgtFrame="_self">
+      <w:hyperlink r:id="rId134" w:tgtFrame="_self">
         <w:r>
           <w:rPr>
             <w:rFonts w:ascii="Segoe UI;serif" w:eastAsiaTheme="minorHAnsi" w:hAnsi="Segoe UI;serif"/>
@@ -15907,6 +16045,7 @@
           <w:rFonts w:ascii="Arial;serif" w:eastAsiaTheme="minorHAnsi" w:hAnsi="Arial;serif"/>
           <w:sz w:val="20"/>
         </w:rPr>
+        <w:lastRenderedPageBreak/>
         <w:t>Branch:</w:t>
       </w:r>
       <w:r>
@@ -15915,7 +16054,7 @@
         </w:rPr>
         <w:t xml:space="preserve"> </w:t>
       </w:r>
-      <w:hyperlink r:id="rId133" w:tgtFrame="_self">
+      <w:hyperlink r:id="rId135" w:tgtFrame="_self">
         <w:r>
           <w:rPr>
             <w:rStyle w:val="Hyperlink"/>
@@ -15948,7 +16087,7 @@
         </w:rPr>
         <w:t xml:space="preserve"> </w:t>
       </w:r>
-      <w:hyperlink r:id="rId134" w:tgtFrame="_self">
+      <w:hyperlink r:id="rId136" w:tgtFrame="_self">
         <w:r>
           <w:rPr>
             <w:rStyle w:val="Hyperlink"/>
@@ -16005,7 +16144,7 @@
         </w:rPr>
         <w:t xml:space="preserve"> Project: </w:t>
       </w:r>
-      <w:hyperlink r:id="rId135" w:tgtFrame="_self">
+      <w:hyperlink r:id="rId137" w:tgtFrame="_self">
         <w:r>
           <w:rPr>
             <w:rFonts w:ascii="Segoe UI;serif" w:eastAsiaTheme="minorHAnsi" w:hAnsi="Segoe UI;serif"/>
@@ -16038,7 +16177,7 @@
         </w:rPr>
         <w:t xml:space="preserve"> </w:t>
       </w:r>
-      <w:hyperlink r:id="rId136" w:tgtFrame="_self">
+      <w:hyperlink r:id="rId138" w:tgtFrame="_self">
         <w:r>
           <w:rPr>
             <w:rFonts w:ascii="Segoe UI;serif" w:eastAsiaTheme="minorHAnsi" w:hAnsi="Segoe UI;serif"/>
@@ -16082,7 +16221,7 @@
         </w:rPr>
         <w:t xml:space="preserve"> </w:t>
       </w:r>
-      <w:hyperlink r:id="rId137" w:tgtFrame="_self">
+      <w:hyperlink r:id="rId139" w:tgtFrame="_self">
         <w:r>
           <w:rPr>
             <w:rStyle w:val="Hyperlink"/>
@@ -16131,7 +16270,7 @@
         </w:rPr>
         <w:t xml:space="preserve"> </w:t>
       </w:r>
-      <w:hyperlink r:id="rId138" w:tgtFrame="_self">
+      <w:hyperlink r:id="rId140" w:tgtFrame="_self">
         <w:r>
           <w:rPr>
             <w:rStyle w:val="Hyperlink"/>
@@ -16174,7 +16313,6 @@
           <w:color w:val="0052CC"/>
           <w:sz w:val="20"/>
         </w:rPr>
-        <w:lastRenderedPageBreak/>
         <w:t>FSP 3.2.1</w:t>
       </w:r>
     </w:p>
@@ -16827,7 +16965,7 @@
         </w:rPr>
         <w:t xml:space="preserve"> </w:t>
       </w:r>
-      <w:hyperlink r:id="rId139" w:tgtFrame="_self">
+      <w:hyperlink r:id="rId141" w:tgtFrame="_self">
         <w:r>
           <w:rPr>
             <w:rFonts w:ascii="Segoe UI;serif" w:eastAsiaTheme="minorHAnsi" w:hAnsi="Segoe UI;serif"/>
@@ -16860,7 +16998,7 @@
         </w:rPr>
         <w:t xml:space="preserve"> </w:t>
       </w:r>
-      <w:hyperlink r:id="rId140" w:tgtFrame="_self">
+      <w:hyperlink r:id="rId142" w:tgtFrame="_self">
         <w:r>
           <w:rPr>
             <w:rFonts w:ascii="Segoe UI;serif" w:eastAsiaTheme="minorHAnsi" w:hAnsi="Segoe UI;serif"/>
@@ -16893,7 +17031,7 @@
         </w:rPr>
         <w:t xml:space="preserve">  </w:t>
       </w:r>
-      <w:hyperlink r:id="rId141">
+      <w:hyperlink r:id="rId143">
         <w:r>
           <w:rPr>
             <w:rFonts w:ascii="Segoe UI" w:hAnsi="Segoe UI" w:cs="Segoe UI"/>
@@ -16942,12 +17080,12 @@
         </w:rPr>
         <w:t xml:space="preserve"> </w:t>
       </w:r>
-      <w:hyperlink r:id="rId142" w:tgtFrame="_self">
+      <w:hyperlink r:id="rId144" w:tgtFrame="_self">
         <w:r>
           <w:t xml:space="preserve"> </w:t>
         </w:r>
       </w:hyperlink>
-      <w:hyperlink r:id="rId143" w:tgtFrame="_self">
+      <w:hyperlink r:id="rId145" w:tgtFrame="_self">
         <w:r>
           <w:rPr>
             <w:rStyle w:val="css-ca3axj"/>
@@ -17003,7 +17141,7 @@
         </w:rPr>
         <w:t xml:space="preserve"> Project: </w:t>
       </w:r>
-      <w:hyperlink r:id="rId144" w:tgtFrame="_self">
+      <w:hyperlink r:id="rId146" w:tgtFrame="_self">
         <w:r>
           <w:rPr>
             <w:rFonts w:ascii="Segoe UI;serif" w:eastAsiaTheme="minorHAnsi" w:hAnsi="Segoe UI;serif"/>
@@ -17036,7 +17174,7 @@
         </w:rPr>
         <w:t xml:space="preserve"> </w:t>
       </w:r>
-      <w:hyperlink r:id="rId145" w:tgtFrame="_self">
+      <w:hyperlink r:id="rId147" w:tgtFrame="_self">
         <w:r>
           <w:rPr>
             <w:rFonts w:ascii="Segoe UI;serif" w:eastAsiaTheme="minorHAnsi" w:hAnsi="Segoe UI;serif"/>
@@ -17100,6 +17238,7 @@
           <w:rFonts w:ascii="Arial;serif" w:eastAsiaTheme="minorHAnsi" w:hAnsi="Arial;serif"/>
           <w:sz w:val="20"/>
         </w:rPr>
+        <w:lastRenderedPageBreak/>
         <w:t>Commit ID:</w:t>
       </w:r>
       <w:r>
@@ -17110,7 +17249,7 @@
         </w:rPr>
         <w:t xml:space="preserve"> </w:t>
       </w:r>
-      <w:hyperlink r:id="rId146" w:tgtFrame="_self">
+      <w:hyperlink r:id="rId148" w:tgtFrame="_self">
         <w:r>
           <w:rPr>
             <w:rStyle w:val="css-ca3axj"/>
@@ -17328,7 +17467,6 @@
           <w:b/>
           <w:sz w:val="20"/>
         </w:rPr>
-        <w:lastRenderedPageBreak/>
         <w:t xml:space="preserve">Compatible software: </w:t>
       </w:r>
       <w:r>
@@ -17413,7 +17551,7 @@
         </w:rPr>
         <w:t xml:space="preserve"> </w:t>
       </w:r>
-      <w:hyperlink r:id="rId147" w:tgtFrame="_self">
+      <w:hyperlink r:id="rId149" w:tgtFrame="_self">
         <w:r>
           <w:rPr>
             <w:rFonts w:ascii="Segoe UI" w:hAnsi="Segoe UI" w:cs="Segoe UI"/>
@@ -17842,7 +17980,7 @@
         </w:rPr>
         <w:t xml:space="preserve"> </w:t>
       </w:r>
-      <w:hyperlink r:id="rId148" w:tgtFrame="_self">
+      <w:hyperlink r:id="rId150" w:tgtFrame="_self">
         <w:r>
           <w:rPr>
             <w:rFonts w:ascii="Segoe UI;serif" w:eastAsiaTheme="minorHAnsi" w:hAnsi="Segoe UI;serif"/>
@@ -17875,7 +18013,7 @@
         </w:rPr>
         <w:t xml:space="preserve"> </w:t>
       </w:r>
-      <w:hyperlink r:id="rId149" w:tgtFrame="_self">
+      <w:hyperlink r:id="rId151" w:tgtFrame="_self">
         <w:r>
           <w:rPr>
             <w:rFonts w:ascii="Segoe UI;serif" w:eastAsiaTheme="minorHAnsi" w:hAnsi="Segoe UI;serif"/>
@@ -17908,7 +18046,7 @@
         </w:rPr>
         <w:t xml:space="preserve">  </w:t>
       </w:r>
-      <w:hyperlink r:id="rId150">
+      <w:hyperlink r:id="rId152">
         <w:r>
           <w:rPr>
             <w:rFonts w:ascii="Segoe UI" w:hAnsi="Segoe UI" w:cs="Segoe UI"/>
@@ -17957,12 +18095,12 @@
         </w:rPr>
         <w:t xml:space="preserve"> </w:t>
       </w:r>
-      <w:hyperlink r:id="rId151" w:tgtFrame="_self">
+      <w:hyperlink r:id="rId153" w:tgtFrame="_self">
         <w:r>
           <w:t xml:space="preserve"> </w:t>
         </w:r>
       </w:hyperlink>
-      <w:hyperlink r:id="rId152" w:tgtFrame="_self">
+      <w:hyperlink r:id="rId154" w:tgtFrame="_self">
         <w:r>
           <w:rPr>
             <w:rFonts w:ascii="SFMono-Medium" w:eastAsia="Times New Roman" w:hAnsi="SFMono-Medium" w:cs="Segoe UI"/>
@@ -18016,7 +18154,7 @@
         </w:rPr>
         <w:t xml:space="preserve"> Project: </w:t>
       </w:r>
-      <w:hyperlink r:id="rId153" w:tgtFrame="_self">
+      <w:hyperlink r:id="rId155" w:tgtFrame="_self">
         <w:r>
           <w:rPr>
             <w:rFonts w:ascii="Segoe UI;serif" w:eastAsiaTheme="minorHAnsi" w:hAnsi="Segoe UI;serif"/>
@@ -18049,7 +18187,7 @@
         </w:rPr>
         <w:t xml:space="preserve"> </w:t>
       </w:r>
-      <w:hyperlink r:id="rId154" w:tgtFrame="_self">
+      <w:hyperlink r:id="rId156" w:tgtFrame="_self">
         <w:r>
           <w:rPr>
             <w:rFonts w:ascii="Segoe UI;serif" w:eastAsiaTheme="minorHAnsi" w:hAnsi="Segoe UI;serif"/>
@@ -18127,7 +18265,7 @@
         </w:rPr>
         <w:t xml:space="preserve"> </w:t>
       </w:r>
-      <w:hyperlink r:id="rId155" w:tgtFrame="_self">
+      <w:hyperlink r:id="rId157" w:tgtFrame="_self">
         <w:r>
           <w:rPr>
             <w:rFonts w:ascii="SFMono-Medium" w:eastAsia="Times New Roman" w:hAnsi="SFMono-Medium" w:cs="Segoe UI"/>
@@ -18264,6 +18402,7 @@
           <w:b/>
           <w:sz w:val="20"/>
         </w:rPr>
+        <w:lastRenderedPageBreak/>
         <w:t xml:space="preserve">Compatible Bootloader: </w:t>
       </w:r>
       <w:r>
@@ -18463,7 +18602,6 @@
           <w:szCs w:val="24"/>
           <w:lang w:eastAsia="en-IN" w:bidi="hi-IN"/>
         </w:rPr>
-        <w:lastRenderedPageBreak/>
         <w:t>Support for Digital Outputs J and K. Sources are hardcoded and therefore no parameter addition for Source and Activation.</w:t>
       </w:r>
     </w:p>
@@ -18968,7 +19106,7 @@
       <w:r>
         <w:t xml:space="preserve"> </w:t>
       </w:r>
-      <w:hyperlink r:id="rId156" w:tgtFrame="_self">
+      <w:hyperlink r:id="rId158" w:tgtFrame="_self">
         <w:r>
           <w:rPr>
             <w:rStyle w:val="Hyperlink"/>
@@ -18995,7 +19133,7 @@
       <w:r>
         <w:t xml:space="preserve"> </w:t>
       </w:r>
-      <w:hyperlink r:id="rId157" w:tgtFrame="_self">
+      <w:hyperlink r:id="rId159" w:tgtFrame="_self">
         <w:r>
           <w:rPr>
             <w:rStyle w:val="Hyperlink"/>
@@ -19022,7 +19160,7 @@
       <w:r>
         <w:t xml:space="preserve">  </w:t>
       </w:r>
-      <w:hyperlink r:id="rId158">
+      <w:hyperlink r:id="rId160">
         <w:r>
           <w:rPr>
             <w:rFonts w:ascii="Segoe UI" w:hAnsi="Segoe UI" w:cs="Segoe UI"/>
@@ -19050,7 +19188,7 @@
       <w:r>
         <w:t xml:space="preserve"> </w:t>
       </w:r>
-      <w:hyperlink r:id="rId159" w:tgtFrame="_self">
+      <w:hyperlink r:id="rId161" w:tgtFrame="_self">
         <w:r>
           <w:rPr>
             <w:rStyle w:val="css-ca3axj"/>
@@ -19110,7 +19248,7 @@
         </w:rPr>
         <w:t xml:space="preserve"> Project: </w:t>
       </w:r>
-      <w:hyperlink r:id="rId160" w:tgtFrame="_self">
+      <w:hyperlink r:id="rId162" w:tgtFrame="_self">
         <w:r>
           <w:rPr>
             <w:rStyle w:val="Hyperlink"/>
@@ -19137,7 +19275,7 @@
       <w:r>
         <w:t xml:space="preserve"> </w:t>
       </w:r>
-      <w:hyperlink r:id="rId161" w:tgtFrame="_self">
+      <w:hyperlink r:id="rId163" w:tgtFrame="_self">
         <w:r>
           <w:rPr>
             <w:rStyle w:val="Hyperlink"/>
@@ -19174,7 +19312,7 @@
       <w:r>
         <w:t xml:space="preserve"> </w:t>
       </w:r>
-      <w:hyperlink r:id="rId162">
+      <w:hyperlink r:id="rId164">
         <w:r>
           <w:rPr>
             <w:rStyle w:val="Hyperlink"/>
@@ -19210,7 +19348,7 @@
         </w:rPr>
         <w:t xml:space="preserve"> </w:t>
       </w:r>
-      <w:hyperlink r:id="rId163" w:tgtFrame="_self">
+      <w:hyperlink r:id="rId165" w:tgtFrame="_self">
         <w:r>
           <w:rPr>
             <w:rStyle w:val="css-ca3axj"/>
@@ -19349,6 +19487,7 @@
           <w:b/>
           <w:sz w:val="20"/>
         </w:rPr>
+        <w:lastRenderedPageBreak/>
         <w:t xml:space="preserve">Compatible Bootloader: </w:t>
       </w:r>
       <w:r>
@@ -19468,7 +19607,7 @@
         </w:rPr>
         <w:t xml:space="preserve">Bug Fixes : </w:t>
       </w:r>
-      <w:hyperlink r:id="rId164" w:tgtFrame="_self">
+      <w:hyperlink r:id="rId166" w:tgtFrame="_self">
         <w:r>
           <w:rPr>
             <w:rStyle w:val="Hyperlink"/>
@@ -19483,7 +19622,7 @@
         </w:rPr>
         <w:t xml:space="preserve">, </w:t>
       </w:r>
-      <w:hyperlink r:id="rId165" w:tgtFrame="_self">
+      <w:hyperlink r:id="rId167" w:tgtFrame="_self">
         <w:r>
           <w:rPr>
             <w:rStyle w:val="Hyperlink"/>
@@ -19498,7 +19637,7 @@
         </w:rPr>
         <w:t xml:space="preserve">, </w:t>
       </w:r>
-      <w:hyperlink r:id="rId166" w:tgtFrame="_self">
+      <w:hyperlink r:id="rId168" w:tgtFrame="_self">
         <w:r>
           <w:rPr>
             <w:rStyle w:val="Hyperlink"/>
@@ -19513,7 +19652,7 @@
         </w:rPr>
         <w:t xml:space="preserve">, </w:t>
       </w:r>
-      <w:hyperlink r:id="rId167" w:tgtFrame="_self">
+      <w:hyperlink r:id="rId169" w:tgtFrame="_self">
         <w:r>
           <w:rPr>
             <w:rStyle w:val="Hyperlink"/>
@@ -19528,7 +19667,7 @@
         </w:rPr>
         <w:t xml:space="preserve">, </w:t>
       </w:r>
-      <w:hyperlink r:id="rId168" w:tgtFrame="_self">
+      <w:hyperlink r:id="rId170" w:tgtFrame="_self">
         <w:r>
           <w:rPr>
             <w:rStyle w:val="Hyperlink"/>
@@ -19543,7 +19682,7 @@
         </w:rPr>
         <w:t xml:space="preserve">, </w:t>
       </w:r>
-      <w:hyperlink r:id="rId169" w:tgtFrame="_self">
+      <w:hyperlink r:id="rId171" w:tgtFrame="_self">
         <w:r>
           <w:rPr>
             <w:rStyle w:val="Hyperlink"/>
@@ -19595,7 +19734,6 @@
         <w:rPr>
           <w:b/>
         </w:rPr>
-        <w:lastRenderedPageBreak/>
         <w:t>Inducement Buzzer for EGR (Requirement can be found in the “Firmware Update for GC1114/15/16” thread of “Product Development” channel.)</w:t>
       </w:r>
     </w:p>
@@ -19972,7 +20110,7 @@
       <w:r>
         <w:t xml:space="preserve"> </w:t>
       </w:r>
-      <w:hyperlink r:id="rId170" w:tgtFrame="_self">
+      <w:hyperlink r:id="rId172" w:tgtFrame="_self">
         <w:r>
           <w:rPr>
             <w:rStyle w:val="Hyperlink"/>
@@ -19999,7 +20137,7 @@
       <w:r>
         <w:t xml:space="preserve"> </w:t>
       </w:r>
-      <w:hyperlink r:id="rId171" w:tgtFrame="_self">
+      <w:hyperlink r:id="rId173" w:tgtFrame="_self">
         <w:r>
           <w:rPr>
             <w:rStyle w:val="Hyperlink"/>
@@ -20026,7 +20164,7 @@
       <w:r>
         <w:t xml:space="preserve">  </w:t>
       </w:r>
-      <w:hyperlink r:id="rId172">
+      <w:hyperlink r:id="rId174">
         <w:r>
           <w:rPr>
             <w:rStyle w:val="Hyperlink"/>
@@ -20053,7 +20191,7 @@
       <w:r>
         <w:t xml:space="preserve"> </w:t>
       </w:r>
-      <w:hyperlink r:id="rId173" w:tgtFrame="_self">
+      <w:hyperlink r:id="rId175" w:tgtFrame="_self">
         <w:r>
           <w:rPr>
             <w:rStyle w:val="Hyperlink"/>
@@ -20116,7 +20254,7 @@
         </w:rPr>
         <w:t xml:space="preserve"> Project: </w:t>
       </w:r>
-      <w:hyperlink r:id="rId174" w:tgtFrame="_self">
+      <w:hyperlink r:id="rId176" w:tgtFrame="_self">
         <w:r>
           <w:rPr>
             <w:rStyle w:val="Hyperlink"/>
@@ -20143,7 +20281,7 @@
       <w:r>
         <w:t xml:space="preserve"> </w:t>
       </w:r>
-      <w:hyperlink r:id="rId175" w:tgtFrame="_self">
+      <w:hyperlink r:id="rId177" w:tgtFrame="_self">
         <w:r>
           <w:rPr>
             <w:rStyle w:val="Hyperlink"/>
@@ -20180,7 +20318,7 @@
       <w:r>
         <w:t xml:space="preserve"> </w:t>
       </w:r>
-      <w:hyperlink r:id="rId176" w:tgtFrame="_self">
+      <w:hyperlink r:id="rId178" w:tgtFrame="_self">
         <w:r>
           <w:rPr>
             <w:rStyle w:val="Hyperlink"/>
@@ -20217,7 +20355,7 @@
         </w:rPr>
         <w:t xml:space="preserve"> </w:t>
       </w:r>
-      <w:hyperlink r:id="rId177" w:tgtFrame="_self">
+      <w:hyperlink r:id="rId179" w:tgtFrame="_self">
         <w:r>
           <w:rPr>
             <w:rStyle w:val="Hyperlink"/>
@@ -20442,6 +20580,7 @@
           <w:b/>
           <w:sz w:val="20"/>
         </w:rPr>
+        <w:lastRenderedPageBreak/>
         <w:t xml:space="preserve">Change log: - </w:t>
       </w:r>
     </w:p>
@@ -20501,7 +20640,7 @@
         </w:rPr>
         <w:t xml:space="preserve">Enhancement and New Features: </w:t>
       </w:r>
-      <w:hyperlink r:id="rId178">
+      <w:hyperlink r:id="rId180">
         <w:r>
           <w:rPr>
             <w:rStyle w:val="Hyperlink"/>
@@ -20536,7 +20675,7 @@
         </w:rPr>
         <w:t xml:space="preserve">Known Bugs/ Issues: </w:t>
       </w:r>
-      <w:hyperlink r:id="rId179" w:tgtFrame="_blank">
+      <w:hyperlink r:id="rId181" w:tgtFrame="_blank">
         <w:r>
           <w:rPr>
             <w:rStyle w:val="Hyperlink"/>
@@ -20616,7 +20755,6 @@
                 <w:rFonts w:ascii="Arial;serif" w:hAnsi="Arial;serif"/>
                 <w:sz w:val="20"/>
               </w:rPr>
-              <w:lastRenderedPageBreak/>
               <w:t>Prepared By:</w:t>
             </w:r>
           </w:p>
@@ -20885,7 +21023,7 @@
       <w:r>
         <w:t xml:space="preserve"> </w:t>
       </w:r>
-      <w:hyperlink r:id="rId180" w:tgtFrame="_self">
+      <w:hyperlink r:id="rId182" w:tgtFrame="_self">
         <w:r>
           <w:rPr>
             <w:rStyle w:val="Hyperlink"/>
@@ -20912,7 +21050,7 @@
       <w:r>
         <w:t xml:space="preserve"> </w:t>
       </w:r>
-      <w:hyperlink r:id="rId181" w:tgtFrame="_self">
+      <w:hyperlink r:id="rId183" w:tgtFrame="_self">
         <w:r>
           <w:rPr>
             <w:rStyle w:val="Hyperlink"/>
@@ -20939,7 +21077,7 @@
       <w:r>
         <w:t xml:space="preserve">  </w:t>
       </w:r>
-      <w:hyperlink r:id="rId182">
+      <w:hyperlink r:id="rId184">
         <w:r>
           <w:rPr>
             <w:rStyle w:val="Hyperlink"/>
@@ -20966,7 +21104,7 @@
       <w:r>
         <w:t xml:space="preserve"> </w:t>
       </w:r>
-      <w:hyperlink r:id="rId183" w:tgtFrame="_self">
+      <w:hyperlink r:id="rId185" w:tgtFrame="_self">
         <w:r>
           <w:rPr>
             <w:rStyle w:val="Hyperlink"/>
@@ -21029,7 +21167,7 @@
         </w:rPr>
         <w:t xml:space="preserve"> Project: </w:t>
       </w:r>
-      <w:hyperlink r:id="rId184" w:tgtFrame="_self">
+      <w:hyperlink r:id="rId186" w:tgtFrame="_self">
         <w:r>
           <w:rPr>
             <w:rStyle w:val="Hyperlink"/>
@@ -21056,7 +21194,7 @@
       <w:r>
         <w:t xml:space="preserve"> </w:t>
       </w:r>
-      <w:hyperlink r:id="rId185" w:tgtFrame="_self">
+      <w:hyperlink r:id="rId187" w:tgtFrame="_self">
         <w:r>
           <w:rPr>
             <w:rStyle w:val="Hyperlink"/>
@@ -21093,7 +21231,7 @@
       <w:r>
         <w:t xml:space="preserve"> </w:t>
       </w:r>
-      <w:hyperlink r:id="rId186" w:tgtFrame="_self">
+      <w:hyperlink r:id="rId188" w:tgtFrame="_self">
         <w:r>
           <w:rPr>
             <w:rStyle w:val="Hyperlink"/>
@@ -21130,7 +21268,7 @@
         </w:rPr>
         <w:t xml:space="preserve"> </w:t>
       </w:r>
-      <w:hyperlink r:id="rId187" w:tgtFrame="_self">
+      <w:hyperlink r:id="rId189" w:tgtFrame="_self">
         <w:r>
           <w:rPr>
             <w:rStyle w:val="Hyperlink"/>
@@ -21380,7 +21518,7 @@
         </w:rPr>
         <w:t xml:space="preserve">Bug Fixes :  </w:t>
       </w:r>
-      <w:hyperlink r:id="rId188" w:tgtFrame="_self">
+      <w:hyperlink r:id="rId190" w:tgtFrame="_self">
         <w:r>
           <w:rPr>
             <w:rStyle w:val="Hyperlink"/>
@@ -21391,7 +21529,7 @@
       <w:r>
         <w:t xml:space="preserve"> , </w:t>
       </w:r>
-      <w:hyperlink r:id="rId189" w:tgtFrame="_self">
+      <w:hyperlink r:id="rId191" w:tgtFrame="_self">
         <w:r>
           <w:rPr>
             <w:rStyle w:val="Hyperlink"/>
@@ -21402,7 +21540,7 @@
       <w:r>
         <w:t xml:space="preserve">, </w:t>
       </w:r>
-      <w:hyperlink r:id="rId190" w:tgtFrame="_self">
+      <w:hyperlink r:id="rId192" w:tgtFrame="_self">
         <w:r>
           <w:rPr>
             <w:rStyle w:val="Hyperlink"/>
@@ -21413,7 +21551,7 @@
       <w:r>
         <w:t xml:space="preserve">, </w:t>
       </w:r>
-      <w:hyperlink r:id="rId191" w:tgtFrame="_self">
+      <w:hyperlink r:id="rId193" w:tgtFrame="_self">
         <w:r>
           <w:rPr>
             <w:rStyle w:val="Hyperlink"/>
@@ -21424,7 +21562,7 @@
       <w:r>
         <w:t xml:space="preserve">, </w:t>
       </w:r>
-      <w:hyperlink r:id="rId192" w:tgtFrame="_self">
+      <w:hyperlink r:id="rId194" w:tgtFrame="_self">
         <w:r>
           <w:rPr>
             <w:rStyle w:val="Hyperlink"/>
@@ -21435,7 +21573,7 @@
       <w:r>
         <w:t xml:space="preserve">, </w:t>
       </w:r>
-      <w:hyperlink r:id="rId193" w:tgtFrame="_self">
+      <w:hyperlink r:id="rId195" w:tgtFrame="_self">
         <w:r>
           <w:rPr>
             <w:rStyle w:val="Hyperlink"/>
@@ -21446,7 +21584,7 @@
       <w:r>
         <w:t xml:space="preserve">, </w:t>
       </w:r>
-      <w:hyperlink r:id="rId194" w:tgtFrame="_self">
+      <w:hyperlink r:id="rId196" w:tgtFrame="_self">
         <w:r>
           <w:rPr>
             <w:rStyle w:val="Hyperlink"/>
@@ -21457,7 +21595,7 @@
       <w:r>
         <w:t xml:space="preserve">, </w:t>
       </w:r>
-      <w:hyperlink r:id="rId195" w:tgtFrame="_self">
+      <w:hyperlink r:id="rId197" w:tgtFrame="_self">
         <w:r>
           <w:rPr>
             <w:rStyle w:val="Hyperlink"/>
@@ -21468,7 +21606,7 @@
       <w:r>
         <w:t xml:space="preserve">, </w:t>
       </w:r>
-      <w:hyperlink r:id="rId196" w:tgtFrame="_self">
+      <w:hyperlink r:id="rId198" w:tgtFrame="_self">
         <w:r>
           <w:rPr>
             <w:rStyle w:val="Hyperlink"/>
@@ -21479,7 +21617,7 @@
       <w:r>
         <w:t xml:space="preserve">, </w:t>
       </w:r>
-      <w:hyperlink r:id="rId197" w:tgtFrame="_self">
+      <w:hyperlink r:id="rId199" w:tgtFrame="_self">
         <w:r>
           <w:rPr>
             <w:rStyle w:val="Hyperlink"/>
@@ -21490,7 +21628,7 @@
       <w:r>
         <w:t xml:space="preserve"> , </w:t>
       </w:r>
-      <w:hyperlink r:id="rId198" w:tgtFrame="_self">
+      <w:hyperlink r:id="rId200" w:tgtFrame="_self">
         <w:r>
           <w:rPr>
             <w:rStyle w:val="Hyperlink"/>
@@ -21521,7 +21659,7 @@
         </w:rPr>
         <w:t xml:space="preserve">Enhancement and New Features: </w:t>
       </w:r>
-      <w:hyperlink r:id="rId199">
+      <w:hyperlink r:id="rId201">
         <w:r>
           <w:rPr>
             <w:rStyle w:val="Hyperlink"/>
@@ -21556,7 +21694,7 @@
         </w:rPr>
         <w:t xml:space="preserve">Known Bugs/ Issues: </w:t>
       </w:r>
-      <w:hyperlink r:id="rId200" w:tgtFrame="_blank">
+      <w:hyperlink r:id="rId202" w:tgtFrame="_blank">
         <w:r>
           <w:rPr>
             <w:rStyle w:val="Hyperlink"/>
@@ -21636,6 +21774,7 @@
                 <w:rFonts w:ascii="Arial;serif" w:hAnsi="Arial;serif"/>
                 <w:sz w:val="20"/>
               </w:rPr>
+              <w:lastRenderedPageBreak/>
               <w:t>Prepared By:</w:t>
             </w:r>
           </w:p>
@@ -21878,7 +22017,6 @@
           <w:b/>
           <w:sz w:val="20"/>
         </w:rPr>
-        <w:lastRenderedPageBreak/>
         <w:t>GCU Firmware source code details:</w:t>
       </w:r>
     </w:p>
@@ -21906,7 +22044,7 @@
       <w:r>
         <w:t xml:space="preserve"> </w:t>
       </w:r>
-      <w:hyperlink r:id="rId201" w:tgtFrame="_self">
+      <w:hyperlink r:id="rId203" w:tgtFrame="_self">
         <w:r>
           <w:rPr>
             <w:rStyle w:val="Hyperlink"/>
@@ -21933,7 +22071,7 @@
       <w:r>
         <w:t xml:space="preserve"> </w:t>
       </w:r>
-      <w:hyperlink r:id="rId202" w:tgtFrame="_self">
+      <w:hyperlink r:id="rId204" w:tgtFrame="_self">
         <w:r>
           <w:rPr>
             <w:rStyle w:val="Hyperlink"/>
@@ -21960,7 +22098,7 @@
       <w:r>
         <w:t xml:space="preserve"> </w:t>
       </w:r>
-      <w:hyperlink r:id="rId203" w:tgtFrame="_self">
+      <w:hyperlink r:id="rId205" w:tgtFrame="_self">
         <w:r>
           <w:rPr>
             <w:rStyle w:val="Hyperlink"/>
@@ -21989,7 +22127,7 @@
       <w:r>
         <w:t xml:space="preserve"> </w:t>
       </w:r>
-      <w:hyperlink r:id="rId204" w:tgtFrame="_self">
+      <w:hyperlink r:id="rId206" w:tgtFrame="_self">
         <w:r>
           <w:rPr>
             <w:rStyle w:val="Hyperlink"/>
@@ -22045,7 +22183,7 @@
         </w:rPr>
         <w:t xml:space="preserve"> Project: </w:t>
       </w:r>
-      <w:hyperlink r:id="rId205" w:tgtFrame="_self">
+      <w:hyperlink r:id="rId207" w:tgtFrame="_self">
         <w:r>
           <w:rPr>
             <w:rStyle w:val="Hyperlink"/>
@@ -22072,7 +22210,7 @@
       <w:r>
         <w:t xml:space="preserve"> </w:t>
       </w:r>
-      <w:hyperlink r:id="rId206" w:tgtFrame="_self">
+      <w:hyperlink r:id="rId208" w:tgtFrame="_self">
         <w:r>
           <w:rPr>
             <w:rStyle w:val="Hyperlink"/>
@@ -22109,7 +22247,7 @@
       <w:r>
         <w:t xml:space="preserve"> </w:t>
       </w:r>
-      <w:hyperlink r:id="rId207" w:tgtFrame="_self">
+      <w:hyperlink r:id="rId209" w:tgtFrame="_self">
         <w:r>
           <w:rPr>
             <w:rStyle w:val="Hyperlink"/>
@@ -22146,7 +22284,7 @@
         </w:rPr>
         <w:t xml:space="preserve"> </w:t>
       </w:r>
-      <w:hyperlink r:id="rId208" w:tgtFrame="_self">
+      <w:hyperlink r:id="rId210" w:tgtFrame="_self">
         <w:r>
           <w:rPr>
             <w:rStyle w:val="Hyperlink"/>
@@ -22697,6 +22835,7 @@
           <w:rFonts w:ascii="Arial;serif" w:hAnsi="Arial;serif"/>
           <w:sz w:val="20"/>
         </w:rPr>
+        <w:lastRenderedPageBreak/>
         <w:t xml:space="preserve">This is firmware for the GCU product </w:t>
       </w:r>
       <w:r>
@@ -22758,7 +22897,7 @@
       <w:r>
         <w:t xml:space="preserve"> </w:t>
       </w:r>
-      <w:hyperlink r:id="rId209" w:tgtFrame="_self">
+      <w:hyperlink r:id="rId211" w:tgtFrame="_self">
         <w:r>
           <w:rPr>
             <w:rStyle w:val="Hyperlink"/>
@@ -22785,7 +22924,7 @@
       <w:r>
         <w:t xml:space="preserve"> </w:t>
       </w:r>
-      <w:hyperlink r:id="rId210" w:tgtFrame="_self">
+      <w:hyperlink r:id="rId212" w:tgtFrame="_self">
         <w:r>
           <w:rPr>
             <w:rStyle w:val="Hyperlink"/>
@@ -22812,7 +22951,7 @@
       <w:r>
         <w:t xml:space="preserve"> </w:t>
       </w:r>
-      <w:hyperlink r:id="rId211" w:tgtFrame="_self">
+      <w:hyperlink r:id="rId213" w:tgtFrame="_self">
         <w:r>
           <w:rPr>
             <w:rStyle w:val="Hyperlink"/>
@@ -22842,7 +22981,7 @@
       <w:r>
         <w:t xml:space="preserve"> </w:t>
       </w:r>
-      <w:hyperlink r:id="rId212" w:tgtFrame="_self">
+      <w:hyperlink r:id="rId214" w:tgtFrame="_self">
         <w:r>
           <w:rPr>
             <w:rStyle w:val="Hyperlink"/>
@@ -22889,7 +23028,6 @@
           <w:rFonts w:ascii="Arial;serif" w:hAnsi="Arial;serif"/>
           <w:sz w:val="20"/>
         </w:rPr>
-        <w:lastRenderedPageBreak/>
         <w:t>BitBucket</w:t>
       </w:r>
       <w:proofErr w:type="spellEnd"/>
@@ -22900,7 +23038,7 @@
         </w:rPr>
         <w:t xml:space="preserve"> Project: </w:t>
       </w:r>
-      <w:hyperlink r:id="rId213" w:tgtFrame="_self">
+      <w:hyperlink r:id="rId215" w:tgtFrame="_self">
         <w:r>
           <w:rPr>
             <w:rStyle w:val="Hyperlink"/>
@@ -22927,7 +23065,7 @@
       <w:r>
         <w:t xml:space="preserve"> </w:t>
       </w:r>
-      <w:hyperlink r:id="rId214" w:tgtFrame="_self">
+      <w:hyperlink r:id="rId216" w:tgtFrame="_self">
         <w:r>
           <w:rPr>
             <w:rStyle w:val="Hyperlink"/>
@@ -22964,7 +23102,7 @@
       <w:r>
         <w:t xml:space="preserve"> </w:t>
       </w:r>
-      <w:hyperlink r:id="rId215">
+      <w:hyperlink r:id="rId217">
         <w:r>
           <w:rPr>
             <w:rStyle w:val="Hyperlink"/>
@@ -22994,7 +23132,7 @@
         </w:rPr>
         <w:t xml:space="preserve"> </w:t>
       </w:r>
-      <w:hyperlink r:id="rId216" w:tgtFrame="_self">
+      <w:hyperlink r:id="rId218" w:tgtFrame="_self">
         <w:r>
           <w:rPr>
             <w:rStyle w:val="Hyperlink"/>
@@ -23613,7 +23751,7 @@
       <w:r>
         <w:t xml:space="preserve"> </w:t>
       </w:r>
-      <w:hyperlink r:id="rId217" w:tgtFrame="_self">
+      <w:hyperlink r:id="rId219" w:tgtFrame="_self">
         <w:r>
           <w:rPr>
             <w:rStyle w:val="Hyperlink"/>
@@ -23640,7 +23778,7 @@
       <w:r>
         <w:t xml:space="preserve"> </w:t>
       </w:r>
-      <w:hyperlink r:id="rId218" w:tgtFrame="_self">
+      <w:hyperlink r:id="rId220" w:tgtFrame="_self">
         <w:r>
           <w:rPr>
             <w:rStyle w:val="Hyperlink"/>
@@ -23667,7 +23805,7 @@
       <w:r>
         <w:t xml:space="preserve"> </w:t>
       </w:r>
-      <w:hyperlink r:id="rId219" w:tgtFrame="_self">
+      <w:hyperlink r:id="rId221" w:tgtFrame="_self">
         <w:r>
           <w:rPr>
             <w:rStyle w:val="Hyperlink"/>
@@ -23694,7 +23832,7 @@
       <w:r>
         <w:t xml:space="preserve"> </w:t>
       </w:r>
-      <w:hyperlink r:id="rId220" w:tgtFrame="_self">
+      <w:hyperlink r:id="rId222" w:tgtFrame="_self">
         <w:r>
           <w:rPr>
             <w:rStyle w:val="Hyperlink"/>
@@ -23741,6 +23879,7 @@
           <w:b/>
           <w:sz w:val="20"/>
         </w:rPr>
+        <w:lastRenderedPageBreak/>
         <w:t>BSP source code details:</w:t>
       </w:r>
     </w:p>
@@ -23765,7 +23904,7 @@
         </w:rPr>
         <w:t xml:space="preserve"> Project: </w:t>
       </w:r>
-      <w:hyperlink r:id="rId221" w:tgtFrame="_self">
+      <w:hyperlink r:id="rId223" w:tgtFrame="_self">
         <w:r>
           <w:rPr>
             <w:rStyle w:val="Hyperlink"/>
@@ -23792,7 +23931,7 @@
       <w:r>
         <w:t xml:space="preserve"> </w:t>
       </w:r>
-      <w:hyperlink r:id="rId222" w:tgtFrame="_self">
+      <w:hyperlink r:id="rId224" w:tgtFrame="_self">
         <w:r>
           <w:rPr>
             <w:rStyle w:val="Hyperlink"/>
@@ -23829,7 +23968,7 @@
       <w:r>
         <w:t xml:space="preserve"> </w:t>
       </w:r>
-      <w:hyperlink r:id="rId223">
+      <w:hyperlink r:id="rId225">
         <w:r>
           <w:rPr>
             <w:rStyle w:val="Hyperlink"/>
@@ -23859,7 +23998,7 @@
         </w:rPr>
         <w:t xml:space="preserve"> </w:t>
       </w:r>
-      <w:hyperlink r:id="rId224" w:tgtFrame="_self">
+      <w:hyperlink r:id="rId226" w:tgtFrame="_self">
         <w:r>
           <w:rPr>
             <w:rStyle w:val="Hyperlink"/>
@@ -23936,7 +24075,6 @@
           <w:b/>
           <w:sz w:val="20"/>
         </w:rPr>
-        <w:lastRenderedPageBreak/>
         <w:t>Checksum of .</w:t>
       </w:r>
       <w:proofErr w:type="spellStart"/>
@@ -24479,7 +24617,7 @@
       <w:r>
         <w:t xml:space="preserve"> </w:t>
       </w:r>
-      <w:hyperlink r:id="rId225" w:tgtFrame="_self">
+      <w:hyperlink r:id="rId227" w:tgtFrame="_self">
         <w:r>
           <w:rPr>
             <w:rStyle w:val="Hyperlink"/>
@@ -24506,7 +24644,7 @@
       <w:r>
         <w:t xml:space="preserve"> </w:t>
       </w:r>
-      <w:hyperlink r:id="rId226" w:tgtFrame="_self">
+      <w:hyperlink r:id="rId228" w:tgtFrame="_self">
         <w:r>
           <w:rPr>
             <w:rStyle w:val="Hyperlink"/>
@@ -24533,7 +24671,7 @@
       <w:r>
         <w:t xml:space="preserve"> </w:t>
       </w:r>
-      <w:hyperlink r:id="rId227" w:tgtFrame="_self">
+      <w:hyperlink r:id="rId229" w:tgtFrame="_self">
         <w:r>
           <w:rPr>
             <w:rStyle w:val="Hyperlink"/>
@@ -24560,7 +24698,7 @@
       <w:r>
         <w:t xml:space="preserve"> </w:t>
       </w:r>
-      <w:hyperlink r:id="rId228" w:tgtFrame="_self">
+      <w:hyperlink r:id="rId230" w:tgtFrame="_self">
         <w:r>
           <w:rPr>
             <w:rStyle w:val="Hyperlink"/>
@@ -24627,7 +24765,7 @@
         </w:rPr>
         <w:t xml:space="preserve"> Project: </w:t>
       </w:r>
-      <w:hyperlink r:id="rId229" w:tgtFrame="_self">
+      <w:hyperlink r:id="rId231" w:tgtFrame="_self">
         <w:r>
           <w:rPr>
             <w:rStyle w:val="Hyperlink"/>
@@ -24654,7 +24792,7 @@
       <w:r>
         <w:t xml:space="preserve"> </w:t>
       </w:r>
-      <w:hyperlink r:id="rId230" w:tgtFrame="_self">
+      <w:hyperlink r:id="rId232" w:tgtFrame="_self">
         <w:r>
           <w:rPr>
             <w:rStyle w:val="Hyperlink"/>
@@ -24691,7 +24829,7 @@
       <w:r>
         <w:t xml:space="preserve"> </w:t>
       </w:r>
-      <w:hyperlink r:id="rId231">
+      <w:hyperlink r:id="rId233">
         <w:r>
           <w:rPr>
             <w:rStyle w:val="Hyperlink"/>
@@ -24721,7 +24859,7 @@
         </w:rPr>
         <w:t xml:space="preserve"> </w:t>
       </w:r>
-      <w:hyperlink r:id="rId232" w:tgtFrame="_self">
+      <w:hyperlink r:id="rId234" w:tgtFrame="_self">
         <w:r>
           <w:rPr>
             <w:rStyle w:val="Hyperlink"/>
@@ -24798,6 +24936,7 @@
           <w:b/>
           <w:sz w:val="20"/>
         </w:rPr>
+        <w:lastRenderedPageBreak/>
         <w:t>Checksum of .</w:t>
       </w:r>
       <w:proofErr w:type="spellStart"/>
@@ -24938,7 +25077,6 @@
           <w:b/>
           <w:sz w:val="20"/>
         </w:rPr>
-        <w:lastRenderedPageBreak/>
         <w:t>Compatible Hardware: SM00012209</w:t>
       </w:r>
     </w:p>
@@ -25436,7 +25574,7 @@
         </w:rPr>
         <w:t xml:space="preserve"> </w:t>
       </w:r>
-      <w:hyperlink r:id="rId233" w:tgtFrame="_self">
+      <w:hyperlink r:id="rId235" w:tgtFrame="_self">
         <w:r>
           <w:rPr>
             <w:rStyle w:val="Hyperlink"/>
@@ -25473,7 +25611,7 @@
         </w:rPr>
         <w:t xml:space="preserve"> </w:t>
       </w:r>
-      <w:hyperlink r:id="rId234" w:tgtFrame="_self">
+      <w:hyperlink r:id="rId236" w:tgtFrame="_self">
         <w:r>
           <w:rPr>
             <w:rStyle w:val="Hyperlink"/>
@@ -25501,7 +25639,7 @@
       <w:r>
         <w:t xml:space="preserve"> </w:t>
       </w:r>
-      <w:hyperlink r:id="rId235" w:tgtFrame="_self">
+      <w:hyperlink r:id="rId237" w:tgtFrame="_self">
         <w:r>
           <w:rPr>
             <w:rStyle w:val="Hyperlink"/>
@@ -25546,7 +25684,7 @@
         </w:rPr>
         <w:t xml:space="preserve">  </w:t>
       </w:r>
-      <w:hyperlink r:id="rId236" w:tgtFrame="_self">
+      <w:hyperlink r:id="rId238" w:tgtFrame="_self">
         <w:r>
           <w:rPr>
             <w:rStyle w:val="Hyperlink"/>
@@ -25631,7 +25769,7 @@
         </w:rPr>
         <w:t xml:space="preserve"> Project: </w:t>
       </w:r>
-      <w:hyperlink r:id="rId237" w:tgtFrame="_self">
+      <w:hyperlink r:id="rId239" w:tgtFrame="_self">
         <w:r>
           <w:rPr>
             <w:rStyle w:val="Hyperlink"/>
@@ -25666,7 +25804,7 @@
       <w:r>
         <w:t xml:space="preserve"> </w:t>
       </w:r>
-      <w:hyperlink r:id="rId238" w:tgtFrame="_self">
+      <w:hyperlink r:id="rId240" w:tgtFrame="_self">
         <w:r>
           <w:rPr>
             <w:rStyle w:val="Hyperlink"/>
@@ -25724,7 +25862,7 @@
         </w:rPr>
         <w:t xml:space="preserve"> </w:t>
       </w:r>
-      <w:hyperlink r:id="rId239">
+      <w:hyperlink r:id="rId241">
         <w:r>
           <w:rPr>
             <w:rStyle w:val="Hyperlink"/>
@@ -25765,7 +25903,7 @@
         </w:rPr>
         <w:t xml:space="preserve"> </w:t>
       </w:r>
-      <w:hyperlink r:id="rId240" w:tgtFrame="_self">
+      <w:hyperlink r:id="rId242" w:tgtFrame="_self">
         <w:r>
           <w:rPr>
             <w:rStyle w:val="css-ca3axj"/>
@@ -25976,6 +26114,7 @@
           <w:b/>
           <w:bCs/>
         </w:rPr>
+        <w:lastRenderedPageBreak/>
         <w:t xml:space="preserve">Toolchain version </w:t>
       </w:r>
       <w:proofErr w:type="gramStart"/>
@@ -26179,7 +26318,6 @@
         <w:rPr>
           <w:b/>
         </w:rPr>
-        <w:lastRenderedPageBreak/>
         <w:t xml:space="preserve">Known Bugs/ Issues: </w:t>
       </w:r>
       <w:r>
@@ -26588,7 +26726,7 @@
         </w:rPr>
         <w:t xml:space="preserve"> </w:t>
       </w:r>
-      <w:hyperlink r:id="rId241" w:tgtFrame="_self">
+      <w:hyperlink r:id="rId243" w:tgtFrame="_self">
         <w:r>
           <w:rPr>
             <w:rStyle w:val="Hyperlink"/>
@@ -26625,7 +26763,7 @@
         </w:rPr>
         <w:t xml:space="preserve"> </w:t>
       </w:r>
-      <w:hyperlink r:id="rId242" w:tgtFrame="_self">
+      <w:hyperlink r:id="rId244" w:tgtFrame="_self">
         <w:r>
           <w:rPr>
             <w:rStyle w:val="Hyperlink"/>
@@ -26653,7 +26791,7 @@
       <w:r>
         <w:t xml:space="preserve"> </w:t>
       </w:r>
-      <w:hyperlink r:id="rId243" w:tgtFrame="_self">
+      <w:hyperlink r:id="rId245" w:tgtFrame="_self">
         <w:r>
           <w:rPr>
             <w:rStyle w:val="Hyperlink"/>
@@ -26698,7 +26836,7 @@
         </w:rPr>
         <w:t xml:space="preserve">  </w:t>
       </w:r>
-      <w:hyperlink r:id="rId244" w:tgtFrame="_self">
+      <w:hyperlink r:id="rId246" w:tgtFrame="_self">
         <w:r>
           <w:rPr>
             <w:rStyle w:val="Hyperlink"/>
@@ -26786,7 +26924,7 @@
         </w:rPr>
         <w:t xml:space="preserve"> Project: </w:t>
       </w:r>
-      <w:hyperlink r:id="rId245" w:tgtFrame="_self">
+      <w:hyperlink r:id="rId247" w:tgtFrame="_self">
         <w:r>
           <w:rPr>
             <w:rStyle w:val="Hyperlink"/>
@@ -26821,7 +26959,7 @@
       <w:r>
         <w:t xml:space="preserve"> </w:t>
       </w:r>
-      <w:hyperlink r:id="rId246" w:tgtFrame="_self">
+      <w:hyperlink r:id="rId248" w:tgtFrame="_self">
         <w:r>
           <w:rPr>
             <w:rStyle w:val="Hyperlink"/>
@@ -26859,7 +26997,7 @@
         </w:rPr>
         <w:t xml:space="preserve"> </w:t>
       </w:r>
-      <w:hyperlink r:id="rId247">
+      <w:hyperlink r:id="rId249">
         <w:r>
           <w:rPr>
             <w:rStyle w:val="Hyperlink"/>
@@ -26900,7 +27038,7 @@
         </w:rPr>
         <w:t xml:space="preserve"> </w:t>
       </w:r>
-      <w:hyperlink r:id="rId248" w:tgtFrame="_self">
+      <w:hyperlink r:id="rId250" w:tgtFrame="_self">
         <w:r>
           <w:rPr>
             <w:rStyle w:val="css-ca3axj"/>
@@ -27337,6 +27475,7 @@
         <w:rPr>
           <w:b/>
         </w:rPr>
+        <w:lastRenderedPageBreak/>
         <w:t xml:space="preserve">Others: </w:t>
       </w:r>
     </w:p>
@@ -27613,7 +27752,6 @@
           <w:szCs w:val="21"/>
           <w:lang w:eastAsia="en-IN"/>
         </w:rPr>
-        <w:lastRenderedPageBreak/>
         <w:t>Software Revision and Version: SW_EXECUTABLE_FIRMWARE_GC2115_R0V02</w:t>
       </w:r>
     </w:p>
@@ -27718,7 +27856,7 @@
         </w:rPr>
         <w:t xml:space="preserve"> </w:t>
       </w:r>
-      <w:hyperlink r:id="rId249" w:tgtFrame="_self">
+      <w:hyperlink r:id="rId251" w:tgtFrame="_self">
         <w:r>
           <w:rPr>
             <w:rStyle w:val="Hyperlink"/>
@@ -27755,7 +27893,7 @@
         </w:rPr>
         <w:t xml:space="preserve"> </w:t>
       </w:r>
-      <w:hyperlink r:id="rId250" w:tgtFrame="_self">
+      <w:hyperlink r:id="rId252" w:tgtFrame="_self">
         <w:r>
           <w:rPr>
             <w:rStyle w:val="Hyperlink"/>
@@ -27783,7 +27921,7 @@
       <w:r>
         <w:t xml:space="preserve"> </w:t>
       </w:r>
-      <w:hyperlink r:id="rId251" w:tgtFrame="_self">
+      <w:hyperlink r:id="rId253" w:tgtFrame="_self">
         <w:r>
           <w:rPr>
             <w:rStyle w:val="Hyperlink"/>
@@ -27828,7 +27966,7 @@
         </w:rPr>
         <w:t xml:space="preserve">  </w:t>
       </w:r>
-      <w:hyperlink r:id="rId252" w:tgtFrame="_self">
+      <w:hyperlink r:id="rId254" w:tgtFrame="_self">
         <w:r>
           <w:rPr>
             <w:rStyle w:val="css-ca3axj"/>
@@ -27904,7 +28042,7 @@
         </w:rPr>
         <w:t xml:space="preserve"> Project: </w:t>
       </w:r>
-      <w:hyperlink r:id="rId253" w:tgtFrame="_self">
+      <w:hyperlink r:id="rId255" w:tgtFrame="_self">
         <w:r>
           <w:rPr>
             <w:rStyle w:val="Hyperlink"/>
@@ -27939,7 +28077,7 @@
       <w:r>
         <w:t xml:space="preserve"> </w:t>
       </w:r>
-      <w:hyperlink r:id="rId254" w:tgtFrame="_self">
+      <w:hyperlink r:id="rId256" w:tgtFrame="_self">
         <w:r>
           <w:rPr>
             <w:rStyle w:val="Hyperlink"/>
@@ -27977,7 +28115,7 @@
         </w:rPr>
         <w:t xml:space="preserve"> </w:t>
       </w:r>
-      <w:hyperlink r:id="rId255">
+      <w:hyperlink r:id="rId257">
         <w:r>
           <w:rPr>
             <w:rStyle w:val="Hyperlink"/>
@@ -28018,7 +28156,7 @@
         </w:rPr>
         <w:t xml:space="preserve"> </w:t>
       </w:r>
-      <w:hyperlink r:id="rId256" w:tgtFrame="_self">
+      <w:hyperlink r:id="rId258" w:tgtFrame="_self">
         <w:r>
           <w:rPr>
             <w:rStyle w:val="css-ca3axj"/>
@@ -28809,7 +28947,6 @@
           <w:szCs w:val="21"/>
           <w:lang w:eastAsia="en-IN"/>
         </w:rPr>
-        <w:lastRenderedPageBreak/>
         <w:t>Software Revision and Version: SW_EXECUTABLE_FIRMWARE_GC2115_R0V01</w:t>
       </w:r>
     </w:p>
@@ -28914,7 +29051,7 @@
         </w:rPr>
         <w:t xml:space="preserve"> </w:t>
       </w:r>
-      <w:hyperlink r:id="rId257" w:tgtFrame="_self">
+      <w:hyperlink r:id="rId259" w:tgtFrame="_self">
         <w:r>
           <w:rPr>
             <w:rStyle w:val="Hyperlink"/>
@@ -28951,7 +29088,7 @@
         </w:rPr>
         <w:t xml:space="preserve"> </w:t>
       </w:r>
-      <w:hyperlink r:id="rId258" w:tgtFrame="_self">
+      <w:hyperlink r:id="rId260" w:tgtFrame="_self">
         <w:r>
           <w:rPr>
             <w:rStyle w:val="Hyperlink"/>
@@ -28979,7 +29116,7 @@
       <w:r>
         <w:t xml:space="preserve"> </w:t>
       </w:r>
-      <w:hyperlink r:id="rId259" w:tgtFrame="_self">
+      <w:hyperlink r:id="rId261" w:tgtFrame="_self">
         <w:r>
           <w:rPr>
             <w:rStyle w:val="Hyperlink"/>
@@ -29024,7 +29161,7 @@
         </w:rPr>
         <w:t xml:space="preserve">  </w:t>
       </w:r>
-      <w:hyperlink r:id="rId260" w:tgtFrame="_self">
+      <w:hyperlink r:id="rId262" w:tgtFrame="_self">
         <w:r>
           <w:rPr>
             <w:rStyle w:val="css-ca3axj"/>
@@ -29099,7 +29236,7 @@
         </w:rPr>
         <w:t xml:space="preserve"> Project: </w:t>
       </w:r>
-      <w:hyperlink r:id="rId261" w:tgtFrame="_self">
+      <w:hyperlink r:id="rId263" w:tgtFrame="_self">
         <w:r>
           <w:rPr>
             <w:rStyle w:val="Hyperlink"/>
@@ -29134,7 +29271,7 @@
       <w:r>
         <w:t xml:space="preserve"> </w:t>
       </w:r>
-      <w:hyperlink r:id="rId262" w:tgtFrame="_self">
+      <w:hyperlink r:id="rId264" w:tgtFrame="_self">
         <w:r>
           <w:rPr>
             <w:rStyle w:val="Hyperlink"/>
@@ -29172,7 +29309,7 @@
         </w:rPr>
         <w:t xml:space="preserve"> </w:t>
       </w:r>
-      <w:hyperlink r:id="rId263">
+      <w:hyperlink r:id="rId265">
         <w:r>
           <w:rPr>
             <w:rStyle w:val="Hyperlink"/>
@@ -29213,7 +29350,7 @@
         </w:rPr>
         <w:t xml:space="preserve"> </w:t>
       </w:r>
-      <w:hyperlink r:id="rId264" w:tgtFrame="_self">
+      <w:hyperlink r:id="rId266" w:tgtFrame="_self">
         <w:r>
           <w:rPr>
             <w:rStyle w:val="css-ca3axj"/>
@@ -29961,7 +30098,6 @@
           <w:szCs w:val="21"/>
           <w:lang w:eastAsia="en-IN"/>
         </w:rPr>
-        <w:lastRenderedPageBreak/>
         <w:t>Software Revision and Version: SW_EXECUTABLE_FIRMWARE_GC2115_R0V00</w:t>
       </w:r>
     </w:p>
@@ -30066,7 +30202,7 @@
         </w:rPr>
         <w:t xml:space="preserve"> </w:t>
       </w:r>
-      <w:hyperlink r:id="rId265" w:tgtFrame="_self">
+      <w:hyperlink r:id="rId267" w:tgtFrame="_self">
         <w:r>
           <w:rPr>
             <w:rStyle w:val="Hyperlink"/>
@@ -30103,7 +30239,7 @@
         </w:rPr>
         <w:t xml:space="preserve"> </w:t>
       </w:r>
-      <w:hyperlink r:id="rId266" w:tgtFrame="_self">
+      <w:hyperlink r:id="rId268" w:tgtFrame="_self">
         <w:r>
           <w:rPr>
             <w:rStyle w:val="Hyperlink"/>
@@ -30131,7 +30267,7 @@
       <w:r>
         <w:t xml:space="preserve"> </w:t>
       </w:r>
-      <w:hyperlink r:id="rId267" w:tgtFrame="_self">
+      <w:hyperlink r:id="rId269" w:tgtFrame="_self">
         <w:r>
           <w:rPr>
             <w:rStyle w:val="Hyperlink"/>
@@ -30176,7 +30312,7 @@
         </w:rPr>
         <w:t xml:space="preserve">  </w:t>
       </w:r>
-      <w:hyperlink r:id="rId268" w:tgtFrame="_self">
+      <w:hyperlink r:id="rId270" w:tgtFrame="_self">
         <w:r>
           <w:rPr>
             <w:rStyle w:val="css-ca3axj"/>
@@ -30252,7 +30388,7 @@
         </w:rPr>
         <w:t xml:space="preserve"> Project: </w:t>
       </w:r>
-      <w:hyperlink r:id="rId269" w:tgtFrame="_self">
+      <w:hyperlink r:id="rId271" w:tgtFrame="_self">
         <w:r>
           <w:rPr>
             <w:rStyle w:val="Hyperlink"/>
@@ -30287,7 +30423,7 @@
       <w:r>
         <w:t xml:space="preserve"> </w:t>
       </w:r>
-      <w:hyperlink r:id="rId270" w:tgtFrame="_self">
+      <w:hyperlink r:id="rId272" w:tgtFrame="_self">
         <w:r>
           <w:rPr>
             <w:rStyle w:val="Hyperlink"/>
@@ -30325,7 +30461,7 @@
         </w:rPr>
         <w:t xml:space="preserve"> </w:t>
       </w:r>
-      <w:hyperlink r:id="rId271">
+      <w:hyperlink r:id="rId273">
         <w:r>
           <w:rPr>
             <w:rStyle w:val="Hyperlink"/>
@@ -30366,7 +30502,7 @@
         </w:rPr>
         <w:t xml:space="preserve"> </w:t>
       </w:r>
-      <w:hyperlink r:id="rId272" w:tgtFrame="_self">
+      <w:hyperlink r:id="rId274" w:tgtFrame="_self">
         <w:r>
           <w:rPr>
             <w:rStyle w:val="css-ca3axj"/>
@@ -31095,8 +31231,8 @@
       </w:r>
     </w:p>
     <w:sectPr>
-      <w:headerReference w:type="default" r:id="rId273"/>
-      <w:footerReference w:type="default" r:id="rId274"/>
+      <w:headerReference w:type="default" r:id="rId275"/>
+      <w:footerReference w:type="default" r:id="rId276"/>
       <w:pgSz w:w="11906" w:h="16838"/>
       <w:pgMar w:top="633" w:right="576" w:bottom="576" w:left="576" w:header="576" w:footer="288" w:gutter="0"/>
       <w:cols w:space="720"/>
@@ -31973,6 +32109,92 @@
     </w:lvl>
   </w:abstractNum>
   <w:abstractNum w:abstractNumId="3" w15:restartNumberingAfterBreak="0">
+    <w:nsid w:val="1CE06EFE"/>
+    <w:multiLevelType w:val="hybridMultilevel"/>
+    <w:tmpl w:val="B06C9420"/>
+    <w:lvl w:ilvl="0" w:tplc="4009000F">
+      <w:start w:val="1"/>
+      <w:numFmt w:val="decimal"/>
+      <w:lvlText w:val="%1."/>
+      <w:lvlJc w:val="left"/>
+      <w:pPr>
+        <w:ind w:left="1230" w:hanging="360"/>
+      </w:pPr>
+    </w:lvl>
+    <w:lvl w:ilvl="1" w:tplc="40090019" w:tentative="1">
+      <w:start w:val="1"/>
+      <w:numFmt w:val="lowerLetter"/>
+      <w:lvlText w:val="%2."/>
+      <w:lvlJc w:val="left"/>
+      <w:pPr>
+        <w:ind w:left="1950" w:hanging="360"/>
+      </w:pPr>
+    </w:lvl>
+    <w:lvl w:ilvl="2" w:tplc="4009001B" w:tentative="1">
+      <w:start w:val="1"/>
+      <w:numFmt w:val="lowerRoman"/>
+      <w:lvlText w:val="%3."/>
+      <w:lvlJc w:val="right"/>
+      <w:pPr>
+        <w:ind w:left="2670" w:hanging="180"/>
+      </w:pPr>
+    </w:lvl>
+    <w:lvl w:ilvl="3" w:tplc="4009000F" w:tentative="1">
+      <w:start w:val="1"/>
+      <w:numFmt w:val="decimal"/>
+      <w:lvlText w:val="%4."/>
+      <w:lvlJc w:val="left"/>
+      <w:pPr>
+        <w:ind w:left="3390" w:hanging="360"/>
+      </w:pPr>
+    </w:lvl>
+    <w:lvl w:ilvl="4" w:tplc="40090019" w:tentative="1">
+      <w:start w:val="1"/>
+      <w:numFmt w:val="lowerLetter"/>
+      <w:lvlText w:val="%5."/>
+      <w:lvlJc w:val="left"/>
+      <w:pPr>
+        <w:ind w:left="4110" w:hanging="360"/>
+      </w:pPr>
+    </w:lvl>
+    <w:lvl w:ilvl="5" w:tplc="4009001B" w:tentative="1">
+      <w:start w:val="1"/>
+      <w:numFmt w:val="lowerRoman"/>
+      <w:lvlText w:val="%6."/>
+      <w:lvlJc w:val="right"/>
+      <w:pPr>
+        <w:ind w:left="4830" w:hanging="180"/>
+      </w:pPr>
+    </w:lvl>
+    <w:lvl w:ilvl="6" w:tplc="4009000F" w:tentative="1">
+      <w:start w:val="1"/>
+      <w:numFmt w:val="decimal"/>
+      <w:lvlText w:val="%7."/>
+      <w:lvlJc w:val="left"/>
+      <w:pPr>
+        <w:ind w:left="5550" w:hanging="360"/>
+      </w:pPr>
+    </w:lvl>
+    <w:lvl w:ilvl="7" w:tplc="40090019" w:tentative="1">
+      <w:start w:val="1"/>
+      <w:numFmt w:val="lowerLetter"/>
+      <w:lvlText w:val="%8."/>
+      <w:lvlJc w:val="left"/>
+      <w:pPr>
+        <w:ind w:left="6270" w:hanging="360"/>
+      </w:pPr>
+    </w:lvl>
+    <w:lvl w:ilvl="8" w:tplc="4009001B" w:tentative="1">
+      <w:start w:val="1"/>
+      <w:numFmt w:val="lowerRoman"/>
+      <w:lvlText w:val="%9."/>
+      <w:lvlJc w:val="right"/>
+      <w:pPr>
+        <w:ind w:left="6990" w:hanging="180"/>
+      </w:pPr>
+    </w:lvl>
+  </w:abstractNum>
+  <w:abstractNum w:abstractNumId="4" w15:restartNumberingAfterBreak="0">
     <w:nsid w:val="243C53E9"/>
     <w:multiLevelType w:val="multilevel"/>
     <w:tmpl w:val="BC384176"/>
@@ -32085,7 +32307,7 @@
       </w:pPr>
     </w:lvl>
   </w:abstractNum>
-  <w:abstractNum w:abstractNumId="4" w15:restartNumberingAfterBreak="0">
+  <w:abstractNum w:abstractNumId="5" w15:restartNumberingAfterBreak="0">
     <w:nsid w:val="257953A6"/>
     <w:multiLevelType w:val="hybridMultilevel"/>
     <w:tmpl w:val="8A50C5D0"/>
@@ -32171,7 +32393,7 @@
       </w:pPr>
     </w:lvl>
   </w:abstractNum>
-  <w:abstractNum w:abstractNumId="5" w15:restartNumberingAfterBreak="0">
+  <w:abstractNum w:abstractNumId="6" w15:restartNumberingAfterBreak="0">
     <w:nsid w:val="4A0B5D83"/>
     <w:multiLevelType w:val="multilevel"/>
     <w:tmpl w:val="4A96DCC2"/>
@@ -32293,7 +32515,7 @@
       </w:pPr>
     </w:lvl>
   </w:abstractNum>
-  <w:abstractNum w:abstractNumId="6" w15:restartNumberingAfterBreak="0">
+  <w:abstractNum w:abstractNumId="7" w15:restartNumberingAfterBreak="0">
     <w:nsid w:val="4C3B3FDD"/>
     <w:multiLevelType w:val="hybridMultilevel"/>
     <w:tmpl w:val="3F96CB52"/>
@@ -32382,7 +32604,7 @@
       </w:pPr>
     </w:lvl>
   </w:abstractNum>
-  <w:abstractNum w:abstractNumId="7" w15:restartNumberingAfterBreak="0">
+  <w:abstractNum w:abstractNumId="8" w15:restartNumberingAfterBreak="0">
     <w:nsid w:val="56A70200"/>
     <w:multiLevelType w:val="multilevel"/>
     <w:tmpl w:val="95F41904"/>
@@ -32495,7 +32717,7 @@
       </w:pPr>
     </w:lvl>
   </w:abstractNum>
-  <w:abstractNum w:abstractNumId="8" w15:restartNumberingAfterBreak="0">
+  <w:abstractNum w:abstractNumId="9" w15:restartNumberingAfterBreak="0">
     <w:nsid w:val="711E54EE"/>
     <w:multiLevelType w:val="multilevel"/>
     <w:tmpl w:val="C8FABB3E"/>
@@ -32609,10 +32831,10 @@
     </w:lvl>
   </w:abstractNum>
   <w:num w:numId="1" w16cid:durableId="134301760">
-    <w:abstractNumId w:val="5"/>
+    <w:abstractNumId w:val="6"/>
   </w:num>
   <w:num w:numId="2" w16cid:durableId="1111896014">
-    <w:abstractNumId w:val="3"/>
+    <w:abstractNumId w:val="4"/>
   </w:num>
   <w:num w:numId="3" w16cid:durableId="1763524665">
     <w:abstractNumId w:val="2"/>
@@ -32621,7 +32843,7 @@
     <w:abstractNumId w:val="0"/>
   </w:num>
   <w:num w:numId="5" w16cid:durableId="466243559">
-    <w:abstractNumId w:val="8"/>
+    <w:abstractNumId w:val="9"/>
   </w:num>
   <w:num w:numId="6" w16cid:durableId="1405570707">
     <w:abstractNumId w:val="0"/>
@@ -32630,16 +32852,19 @@
     </w:lvlOverride>
   </w:num>
   <w:num w:numId="7" w16cid:durableId="2079398049">
-    <w:abstractNumId w:val="7"/>
+    <w:abstractNumId w:val="8"/>
   </w:num>
   <w:num w:numId="8" w16cid:durableId="576213087">
-    <w:abstractNumId w:val="4"/>
+    <w:abstractNumId w:val="5"/>
   </w:num>
   <w:num w:numId="9" w16cid:durableId="609776191">
     <w:abstractNumId w:val="1"/>
   </w:num>
   <w:num w:numId="10" w16cid:durableId="2012758630">
-    <w:abstractNumId w:val="6"/>
+    <w:abstractNumId w:val="7"/>
+  </w:num>
+  <w:num w:numId="11" w16cid:durableId="846333455">
+    <w:abstractNumId w:val="3"/>
   </w:num>
 </w:numbering>
 </file>

</xml_diff>